<commit_message>
Initialized Admin pages layout and admin-components(dashboard, products, orders, features)
Created a basic template and set up the admin pages layout and components
</commit_message>
<xml_diff>
--- a/documentation/client documentation/client documentation.docx
+++ b/documentation/client documentation/client documentation.docx
@@ -314,7 +314,7 @@
     <w:p>
       <w:pPr>
         <w:rPr>
-          <w:rFonts w:asciiTheme="majorHAnsi" w:hAnsiTheme="majorHAnsi"/>
+          <w:rFonts w:ascii="Bahnschrift" w:hAnsi="Bahnschrift"/>
           <w:sz w:val="40"/>
           <w:szCs w:val="40"/>
           <w:lang w:val="en-US"/>
@@ -401,6 +401,8 @@
       <w:pPr>
         <w:rPr>
           <w:rFonts w:asciiTheme="majorHAnsi" w:hAnsiTheme="majorHAnsi"/>
+          <w:b/>
+          <w:bCs/>
           <w:sz w:val="40"/>
           <w:szCs w:val="40"/>
           <w:lang w:val="en-US"/>
@@ -415,130 +417,31 @@
           <w:szCs w:val="40"/>
           <w:lang w:val="en-US"/>
         </w:rPr>
-        <w:t>Step-6</w:t>
-      </w:r>
-      <w:r>
-        <w:rPr>
-          <w:rFonts w:asciiTheme="majorHAnsi" w:hAnsiTheme="majorHAnsi"/>
-          <w:b/>
-          <w:bCs/>
-          <w:sz w:val="40"/>
-          <w:szCs w:val="40"/>
-          <w:lang w:val="en-US"/>
-        </w:rPr>
-        <w:t xml:space="preserve"> </w:t>
-      </w:r>
-      <w:r>
-        <w:rPr>
-          <w:rFonts w:asciiTheme="majorHAnsi" w:hAnsiTheme="majorHAnsi"/>
-          <w:b/>
-          <w:bCs/>
-          <w:sz w:val="40"/>
-          <w:szCs w:val="40"/>
-          <w:lang w:val="en-US"/>
-        </w:rPr>
-        <w:t>:</w:t>
-      </w:r>
-      <w:r>
-        <w:rPr>
-          <w:rFonts w:asciiTheme="majorHAnsi" w:hAnsiTheme="majorHAnsi"/>
-          <w:sz w:val="40"/>
-          <w:szCs w:val="40"/>
-          <w:lang w:val="en-US"/>
-        </w:rPr>
-        <w:t xml:space="preserve"> </w:t>
-      </w:r>
-      <w:r>
-        <w:rPr>
-          <w:rFonts w:asciiTheme="majorHAnsi" w:hAnsiTheme="majorHAnsi"/>
-          <w:sz w:val="40"/>
-          <w:szCs w:val="40"/>
-          <w:lang w:val="en-US"/>
-        </w:rPr>
-        <w:t xml:space="preserve">create a new file </w:t>
-      </w:r>
-      <w:r>
-        <w:rPr>
-          <w:rFonts w:ascii="Bahnschrift" w:hAnsi="Bahnschrift"/>
-          <w:sz w:val="40"/>
-          <w:szCs w:val="40"/>
-          <w:lang w:val="en-US"/>
-        </w:rPr>
-        <w:t>jsconfig.json</w:t>
-      </w:r>
-      <w:r>
-        <w:t xml:space="preserve"> </w:t>
-      </w:r>
-      <w:r>
-        <w:rPr>
-          <w:rFonts w:asciiTheme="majorHAnsi" w:hAnsiTheme="majorHAnsi"/>
-          <w:sz w:val="40"/>
-          <w:szCs w:val="40"/>
-        </w:rPr>
-        <w:t>(since you’re using JavaScript, not TypeScript)</w:t>
-      </w:r>
-      <w:r>
-        <w:rPr>
-          <w:rFonts w:ascii="Bahnschrift" w:hAnsi="Bahnschrift"/>
-          <w:sz w:val="40"/>
-          <w:szCs w:val="40"/>
-          <w:lang w:val="en-US"/>
-        </w:rPr>
-        <w:t xml:space="preserve"> </w:t>
-      </w:r>
-      <w:r>
-        <w:rPr>
-          <w:rFonts w:asciiTheme="majorHAnsi" w:hAnsiTheme="majorHAnsi"/>
-          <w:sz w:val="40"/>
-          <w:szCs w:val="40"/>
-          <w:lang w:val="en-US"/>
-        </w:rPr>
-        <w:t>and copy what</w:t>
-      </w:r>
-      <w:r>
-        <w:rPr>
-          <w:rFonts w:asciiTheme="majorHAnsi" w:hAnsiTheme="majorHAnsi"/>
-          <w:sz w:val="40"/>
-          <w:szCs w:val="40"/>
-          <w:lang w:val="en-US"/>
-        </w:rPr>
-        <w:t xml:space="preserve"> is</w:t>
-      </w:r>
-      <w:r>
-        <w:rPr>
-          <w:rFonts w:asciiTheme="majorHAnsi" w:hAnsiTheme="majorHAnsi"/>
-          <w:sz w:val="40"/>
-          <w:szCs w:val="40"/>
-          <w:lang w:val="en-US"/>
-        </w:rPr>
-        <w:t xml:space="preserve"> inside of </w:t>
-      </w:r>
-      <w:r>
-        <w:rPr>
-          <w:rFonts w:ascii="Bahnschrift" w:hAnsi="Bahnschrift"/>
-          <w:sz w:val="40"/>
-          <w:szCs w:val="40"/>
-          <w:lang w:val="en-US"/>
-        </w:rPr>
-        <w:t>ts.config</w:t>
-      </w:r>
-      <w:r>
-        <w:rPr>
-          <w:rFonts w:asciiTheme="majorHAnsi" w:hAnsiTheme="majorHAnsi"/>
-          <w:sz w:val="40"/>
-          <w:szCs w:val="40"/>
-          <w:lang w:val="en-US"/>
-        </w:rPr>
-        <w:t xml:space="preserve"> file in the schadcn documentation</w:t>
-      </w:r>
-      <w:r>
-        <w:rPr>
-          <w:rFonts w:asciiTheme="majorHAnsi" w:hAnsiTheme="majorHAnsi"/>
-          <w:sz w:val="40"/>
-          <w:szCs w:val="40"/>
-          <w:lang w:val="en-US"/>
-        </w:rPr>
-        <w:t>, thus it validates import alias</w:t>
+        <w:t xml:space="preserve">Step-5-1 : </w:t>
+      </w:r>
+      <w:r>
+        <w:rPr>
+          <w:rFonts w:asciiTheme="majorHAnsi" w:hAnsiTheme="majorHAnsi"/>
+          <w:sz w:val="40"/>
+          <w:szCs w:val="40"/>
+        </w:rPr>
+        <w:t xml:space="preserve">Create a </w:t>
+      </w:r>
+      <w:r>
+        <w:rPr>
+          <w:rFonts w:ascii="Bahnschrift" w:hAnsi="Bahnschrift"/>
+          <w:sz w:val="40"/>
+          <w:szCs w:val="40"/>
+        </w:rPr>
+        <w:t>tailwind.config.js</w:t>
+      </w:r>
+      <w:r>
+        <w:rPr>
+          <w:rFonts w:asciiTheme="majorHAnsi" w:hAnsiTheme="majorHAnsi"/>
+          <w:sz w:val="40"/>
+          <w:szCs w:val="40"/>
+        </w:rPr>
+        <w:t xml:space="preserve"> file and copy-paste the necessary configuration. If you're using Tailwind CSS v4</w:t>
       </w:r>
     </w:p>
     <w:p>
@@ -559,61 +462,130 @@
           <w:szCs w:val="40"/>
           <w:lang w:val="en-US"/>
         </w:rPr>
-        <w:t xml:space="preserve">Step-7 : </w:t>
-      </w:r>
-      <w:r>
-        <w:rPr>
-          <w:rFonts w:asciiTheme="majorHAnsi" w:hAnsiTheme="majorHAnsi"/>
-          <w:sz w:val="40"/>
-          <w:szCs w:val="40"/>
-          <w:lang w:val="en-US"/>
-        </w:rPr>
-        <w:t>Setting</w:t>
-      </w:r>
-      <w:r>
-        <w:rPr>
-          <w:rFonts w:asciiTheme="majorHAnsi" w:hAnsiTheme="majorHAnsi"/>
-          <w:sz w:val="40"/>
-          <w:szCs w:val="40"/>
-          <w:lang w:val="en-US"/>
-        </w:rPr>
-        <w:t xml:space="preserve"> up the React router </w:t>
-      </w:r>
-      <w:r>
-        <w:rPr>
-          <w:rFonts w:asciiTheme="majorHAnsi" w:hAnsiTheme="majorHAnsi"/>
-          <w:sz w:val="40"/>
-          <w:szCs w:val="40"/>
-          <w:lang w:val="en-US"/>
-        </w:rPr>
-        <w:t>Dom</w:t>
-      </w:r>
-      <w:r>
-        <w:rPr>
-          <w:rFonts w:asciiTheme="majorHAnsi" w:hAnsiTheme="majorHAnsi"/>
-          <w:sz w:val="40"/>
-          <w:szCs w:val="40"/>
-          <w:lang w:val="en-US"/>
-        </w:rPr>
-        <w:t xml:space="preserve"> , inside the </w:t>
-      </w:r>
-      <w:r>
-        <w:rPr>
-          <w:rFonts w:ascii="Bahnschrift" w:hAnsi="Bahnschrift"/>
-          <w:sz w:val="40"/>
-          <w:szCs w:val="40"/>
-          <w:lang w:val="en-US"/>
-        </w:rPr>
-        <w:t>main.js</w:t>
-      </w:r>
-      <w:r>
-        <w:rPr>
-          <w:rFonts w:asciiTheme="majorHAnsi" w:hAnsiTheme="majorHAnsi"/>
-          <w:sz w:val="40"/>
-          <w:szCs w:val="40"/>
-          <w:lang w:val="en-US"/>
-        </w:rPr>
-        <w:t xml:space="preserve"> wrap the app inside browser router</w:t>
+        <w:t>Step-6</w:t>
+      </w:r>
+      <w:r>
+        <w:rPr>
+          <w:rFonts w:asciiTheme="majorHAnsi" w:hAnsiTheme="majorHAnsi"/>
+          <w:b/>
+          <w:bCs/>
+          <w:sz w:val="40"/>
+          <w:szCs w:val="40"/>
+          <w:lang w:val="en-US"/>
+        </w:rPr>
+        <w:t xml:space="preserve"> </w:t>
+      </w:r>
+      <w:r>
+        <w:rPr>
+          <w:rFonts w:asciiTheme="majorHAnsi" w:hAnsiTheme="majorHAnsi"/>
+          <w:b/>
+          <w:bCs/>
+          <w:sz w:val="40"/>
+          <w:szCs w:val="40"/>
+          <w:lang w:val="en-US"/>
+        </w:rPr>
+        <w:t>:</w:t>
+      </w:r>
+      <w:r>
+        <w:rPr>
+          <w:rFonts w:asciiTheme="majorHAnsi" w:hAnsiTheme="majorHAnsi"/>
+          <w:sz w:val="40"/>
+          <w:szCs w:val="40"/>
+          <w:lang w:val="en-US"/>
+        </w:rPr>
+        <w:t xml:space="preserve"> </w:t>
+      </w:r>
+      <w:r>
+        <w:rPr>
+          <w:rFonts w:asciiTheme="majorHAnsi" w:hAnsiTheme="majorHAnsi"/>
+          <w:sz w:val="40"/>
+          <w:szCs w:val="40"/>
+          <w:lang w:val="en-US"/>
+        </w:rPr>
+        <w:t xml:space="preserve">create a new file </w:t>
+      </w:r>
+      <w:r>
+        <w:rPr>
+          <w:rFonts w:ascii="Bahnschrift" w:hAnsi="Bahnschrift"/>
+          <w:sz w:val="40"/>
+          <w:szCs w:val="40"/>
+          <w:lang w:val="en-US"/>
+        </w:rPr>
+        <w:t>jsconfig.json</w:t>
+      </w:r>
+      <w:r>
+        <w:t xml:space="preserve"> </w:t>
+      </w:r>
+      <w:r>
+        <w:rPr>
+          <w:rFonts w:asciiTheme="majorHAnsi" w:hAnsiTheme="majorHAnsi"/>
+          <w:sz w:val="40"/>
+          <w:szCs w:val="40"/>
+        </w:rPr>
+        <w:t>(since you’re using JavaScript, not TypeScript)</w:t>
+      </w:r>
+      <w:r>
+        <w:rPr>
+          <w:rFonts w:ascii="Bahnschrift" w:hAnsi="Bahnschrift"/>
+          <w:sz w:val="40"/>
+          <w:szCs w:val="40"/>
+          <w:lang w:val="en-US"/>
+        </w:rPr>
+        <w:t xml:space="preserve"> </w:t>
+      </w:r>
+      <w:r>
+        <w:rPr>
+          <w:rFonts w:asciiTheme="majorHAnsi" w:hAnsiTheme="majorHAnsi"/>
+          <w:sz w:val="40"/>
+          <w:szCs w:val="40"/>
+          <w:lang w:val="en-US"/>
+        </w:rPr>
+        <w:t>and copy what</w:t>
+      </w:r>
+      <w:r>
+        <w:rPr>
+          <w:rFonts w:asciiTheme="majorHAnsi" w:hAnsiTheme="majorHAnsi"/>
+          <w:sz w:val="40"/>
+          <w:szCs w:val="40"/>
+          <w:lang w:val="en-US"/>
+        </w:rPr>
+        <w:t xml:space="preserve"> is</w:t>
+      </w:r>
+      <w:r>
+        <w:rPr>
+          <w:rFonts w:asciiTheme="majorHAnsi" w:hAnsiTheme="majorHAnsi"/>
+          <w:sz w:val="40"/>
+          <w:szCs w:val="40"/>
+          <w:lang w:val="en-US"/>
+        </w:rPr>
+        <w:t xml:space="preserve"> inside of </w:t>
+      </w:r>
+      <w:r>
+        <w:rPr>
+          <w:rFonts w:ascii="Bahnschrift" w:hAnsi="Bahnschrift"/>
+          <w:sz w:val="40"/>
+          <w:szCs w:val="40"/>
+          <w:lang w:val="en-US"/>
+        </w:rPr>
+        <w:t>ts.config</w:t>
+      </w:r>
+      <w:r>
+        <w:rPr>
+          <w:rFonts w:asciiTheme="majorHAnsi" w:hAnsiTheme="majorHAnsi"/>
+          <w:sz w:val="40"/>
+          <w:szCs w:val="40"/>
+          <w:lang w:val="en-US"/>
+        </w:rPr>
+        <w:t xml:space="preserve"> file in the schadcn documentation</w:t>
+      </w:r>
+      <w:r>
+        <w:rPr>
+          <w:rFonts w:asciiTheme="majorHAnsi" w:hAnsiTheme="majorHAnsi"/>
+          <w:sz w:val="40"/>
+          <w:szCs w:val="40"/>
+          <w:lang w:val="en-US"/>
+        </w:rPr>
+        <w:t>, thus it validates import alias</w:t>
       </w:r>
     </w:p>
     <w:p>
@@ -634,94 +606,67 @@
           <w:szCs w:val="40"/>
           <w:lang w:val="en-US"/>
         </w:rPr>
-        <w:t xml:space="preserve">Step-8 : </w:t>
-      </w:r>
-      <w:r>
-        <w:rPr>
-          <w:rFonts w:asciiTheme="majorHAnsi" w:hAnsiTheme="majorHAnsi"/>
-          <w:sz w:val="40"/>
-          <w:szCs w:val="40"/>
-          <w:lang w:val="en-US"/>
-        </w:rPr>
-        <w:t xml:space="preserve">Setting </w:t>
-      </w:r>
-      <w:r>
-        <w:rPr>
-          <w:rFonts w:asciiTheme="majorHAnsi" w:hAnsiTheme="majorHAnsi"/>
-          <w:sz w:val="40"/>
-          <w:szCs w:val="40"/>
-          <w:lang w:val="en-US"/>
-        </w:rPr>
-        <w:t xml:space="preserve">up </w:t>
-      </w:r>
-      <w:r>
-        <w:rPr>
-          <w:rFonts w:asciiTheme="majorHAnsi" w:hAnsiTheme="majorHAnsi"/>
-          <w:sz w:val="40"/>
-          <w:szCs w:val="40"/>
-          <w:lang w:val="en-US"/>
-        </w:rPr>
-        <w:t>the redux</w:t>
-      </w:r>
-      <w:r>
-        <w:rPr>
-          <w:rFonts w:asciiTheme="majorHAnsi" w:hAnsiTheme="majorHAnsi"/>
-          <w:sz w:val="40"/>
-          <w:szCs w:val="40"/>
-          <w:lang w:val="en-US"/>
-        </w:rPr>
-        <w:t xml:space="preserve"> store and slice</w:t>
-      </w:r>
-      <w:r>
-        <w:rPr>
-          <w:rFonts w:asciiTheme="majorHAnsi" w:hAnsiTheme="majorHAnsi"/>
-          <w:sz w:val="40"/>
-          <w:szCs w:val="40"/>
-          <w:lang w:val="en-US"/>
-        </w:rPr>
-        <w:t xml:space="preserve">, </w:t>
-      </w:r>
-      <w:r>
-        <w:rPr>
-          <w:rFonts w:asciiTheme="majorHAnsi" w:hAnsiTheme="majorHAnsi"/>
-          <w:sz w:val="40"/>
-          <w:szCs w:val="40"/>
-          <w:lang w:val="en-US"/>
-        </w:rPr>
-        <w:t xml:space="preserve">create a store folder in the src, </w:t>
-      </w:r>
-      <w:r>
-        <w:rPr>
-          <w:rFonts w:asciiTheme="majorHAnsi" w:hAnsiTheme="majorHAnsi"/>
-          <w:sz w:val="40"/>
-          <w:szCs w:val="40"/>
-          <w:lang w:val="en-US"/>
-        </w:rPr>
-        <w:t xml:space="preserve">create a </w:t>
-      </w:r>
-      <w:r>
-        <w:rPr>
-          <w:rFonts w:ascii="Bahnschrift" w:hAnsi="Bahnschrift"/>
-          <w:sz w:val="40"/>
-          <w:szCs w:val="40"/>
-          <w:lang w:val="en-US"/>
-        </w:rPr>
-        <w:t>store.js</w:t>
-      </w:r>
-      <w:r>
-        <w:rPr>
-          <w:rFonts w:asciiTheme="majorHAnsi" w:hAnsiTheme="majorHAnsi"/>
-          <w:sz w:val="40"/>
-          <w:szCs w:val="40"/>
-          <w:lang w:val="en-US"/>
-        </w:rPr>
-        <w:t xml:space="preserve"> file in the store</w:t>
+        <w:t xml:space="preserve">Step-7 : </w:t>
+      </w:r>
+      <w:r>
+        <w:rPr>
+          <w:rFonts w:asciiTheme="majorHAnsi" w:hAnsiTheme="majorHAnsi"/>
+          <w:sz w:val="40"/>
+          <w:szCs w:val="40"/>
+          <w:lang w:val="en-US"/>
+        </w:rPr>
+        <w:t>Setting</w:t>
+      </w:r>
+      <w:r>
+        <w:rPr>
+          <w:rFonts w:asciiTheme="majorHAnsi" w:hAnsiTheme="majorHAnsi"/>
+          <w:sz w:val="40"/>
+          <w:szCs w:val="40"/>
+          <w:lang w:val="en-US"/>
+        </w:rPr>
+        <w:t xml:space="preserve"> up the React router </w:t>
+      </w:r>
+      <w:r>
+        <w:rPr>
+          <w:rFonts w:asciiTheme="majorHAnsi" w:hAnsiTheme="majorHAnsi"/>
+          <w:sz w:val="40"/>
+          <w:szCs w:val="40"/>
+          <w:lang w:val="en-US"/>
+        </w:rPr>
+        <w:t>Dom</w:t>
+      </w:r>
+      <w:r>
+        <w:rPr>
+          <w:rFonts w:asciiTheme="majorHAnsi" w:hAnsiTheme="majorHAnsi"/>
+          <w:sz w:val="40"/>
+          <w:szCs w:val="40"/>
+          <w:lang w:val="en-US"/>
+        </w:rPr>
+        <w:t xml:space="preserve"> , inside the </w:t>
+      </w:r>
+      <w:r>
+        <w:rPr>
+          <w:rFonts w:ascii="Bahnschrift" w:hAnsi="Bahnschrift"/>
+          <w:sz w:val="40"/>
+          <w:szCs w:val="40"/>
+          <w:lang w:val="en-US"/>
+        </w:rPr>
+        <w:t>main.js</w:t>
+      </w:r>
+      <w:r>
+        <w:rPr>
+          <w:rFonts w:asciiTheme="majorHAnsi" w:hAnsiTheme="majorHAnsi"/>
+          <w:sz w:val="40"/>
+          <w:szCs w:val="40"/>
+          <w:lang w:val="en-US"/>
+        </w:rPr>
+        <w:t xml:space="preserve"> wrap the app inside browser router</w:t>
       </w:r>
     </w:p>
     <w:p>
       <w:pPr>
         <w:rPr>
-          <w:rFonts w:ascii="Bahnschrift" w:hAnsi="Bahnschrift"/>
+          <w:rFonts w:asciiTheme="majorHAnsi" w:hAnsiTheme="majorHAnsi"/>
           <w:sz w:val="40"/>
           <w:szCs w:val="40"/>
           <w:lang w:val="en-US"/>
@@ -736,39 +681,97 @@
           <w:szCs w:val="40"/>
           <w:lang w:val="en-US"/>
         </w:rPr>
-        <w:t xml:space="preserve">Step-9 : </w:t>
-      </w:r>
-      <w:r>
-        <w:rPr>
-          <w:rFonts w:asciiTheme="majorHAnsi" w:hAnsiTheme="majorHAnsi"/>
-          <w:sz w:val="40"/>
-          <w:szCs w:val="40"/>
-        </w:rPr>
-        <w:t xml:space="preserve">Inside the store folder, create a folder auth-slice, then create a file </w:t>
-      </w:r>
-      <w:r>
-        <w:rPr>
-          <w:rFonts w:ascii="Bahnschrift" w:hAnsi="Bahnschrift"/>
-          <w:sz w:val="40"/>
-          <w:szCs w:val="40"/>
-        </w:rPr>
-        <w:t>index.js</w:t>
-      </w:r>
-      <w:r>
-        <w:rPr>
-          <w:rFonts w:asciiTheme="majorHAnsi" w:hAnsiTheme="majorHAnsi"/>
-          <w:sz w:val="40"/>
-          <w:szCs w:val="40"/>
-        </w:rPr>
-        <w:t xml:space="preserve"> inside it</w:t>
+        <w:t xml:space="preserve">Step-8 : </w:t>
+      </w:r>
+      <w:r>
+        <w:rPr>
+          <w:rFonts w:asciiTheme="majorHAnsi" w:hAnsiTheme="majorHAnsi"/>
+          <w:sz w:val="40"/>
+          <w:szCs w:val="40"/>
+          <w:lang w:val="en-US"/>
+        </w:rPr>
+        <w:t xml:space="preserve">Setting </w:t>
+      </w:r>
+      <w:r>
+        <w:rPr>
+          <w:rFonts w:asciiTheme="majorHAnsi" w:hAnsiTheme="majorHAnsi"/>
+          <w:sz w:val="40"/>
+          <w:szCs w:val="40"/>
+          <w:lang w:val="en-US"/>
+        </w:rPr>
+        <w:t xml:space="preserve">up </w:t>
+      </w:r>
+      <w:r>
+        <w:rPr>
+          <w:rFonts w:asciiTheme="majorHAnsi" w:hAnsiTheme="majorHAnsi"/>
+          <w:sz w:val="40"/>
+          <w:szCs w:val="40"/>
+          <w:lang w:val="en-US"/>
+        </w:rPr>
+        <w:t>the redux</w:t>
+      </w:r>
+      <w:r>
+        <w:rPr>
+          <w:rFonts w:asciiTheme="majorHAnsi" w:hAnsiTheme="majorHAnsi"/>
+          <w:sz w:val="40"/>
+          <w:szCs w:val="40"/>
+          <w:lang w:val="en-US"/>
+        </w:rPr>
+        <w:t xml:space="preserve"> store and slice</w:t>
+      </w:r>
+      <w:r>
+        <w:rPr>
+          <w:rFonts w:asciiTheme="majorHAnsi" w:hAnsiTheme="majorHAnsi"/>
+          <w:sz w:val="40"/>
+          <w:szCs w:val="40"/>
+          <w:lang w:val="en-US"/>
+        </w:rPr>
+        <w:t xml:space="preserve">, </w:t>
+      </w:r>
+      <w:r>
+        <w:rPr>
+          <w:rFonts w:asciiTheme="majorHAnsi" w:hAnsiTheme="majorHAnsi"/>
+          <w:sz w:val="40"/>
+          <w:szCs w:val="40"/>
+          <w:lang w:val="en-US"/>
+        </w:rPr>
+        <w:t xml:space="preserve">create a store folder in the src, </w:t>
+      </w:r>
+      <w:r>
+        <w:rPr>
+          <w:rFonts w:asciiTheme="majorHAnsi" w:hAnsiTheme="majorHAnsi"/>
+          <w:sz w:val="40"/>
+          <w:szCs w:val="40"/>
+          <w:lang w:val="en-US"/>
+        </w:rPr>
+        <w:t xml:space="preserve">create a </w:t>
+      </w:r>
+      <w:r>
+        <w:rPr>
+          <w:rFonts w:ascii="Bahnschrift" w:hAnsi="Bahnschrift"/>
+          <w:sz w:val="40"/>
+          <w:szCs w:val="40"/>
+          <w:lang w:val="en-US"/>
+        </w:rPr>
+        <w:t>store.js</w:t>
+      </w:r>
+      <w:r>
+        <w:rPr>
+          <w:rFonts w:asciiTheme="majorHAnsi" w:hAnsiTheme="majorHAnsi"/>
+          <w:sz w:val="40"/>
+          <w:szCs w:val="40"/>
+          <w:lang w:val="en-US"/>
+        </w:rPr>
+        <w:t xml:space="preserve"> file in the store</w:t>
       </w:r>
     </w:p>
     <w:p>
       <w:pPr>
         <w:rPr>
-          <w:rFonts w:asciiTheme="majorHAnsi" w:hAnsiTheme="majorHAnsi"/>
-          <w:sz w:val="40"/>
-          <w:szCs w:val="40"/>
+          <w:rFonts w:ascii="Bahnschrift" w:hAnsi="Bahnschrift"/>
+          <w:sz w:val="40"/>
+          <w:szCs w:val="40"/>
+          <w:lang w:val="en-US"/>
         </w:rPr>
       </w:pPr>
       <w:r>
@@ -780,114 +783,31 @@
           <w:szCs w:val="40"/>
           <w:lang w:val="en-US"/>
         </w:rPr>
-        <w:t xml:space="preserve">Step-10 : </w:t>
-      </w:r>
-      <w:r>
-        <w:rPr>
-          <w:rFonts w:asciiTheme="majorHAnsi" w:hAnsiTheme="majorHAnsi"/>
-          <w:sz w:val="40"/>
-          <w:szCs w:val="40"/>
-        </w:rPr>
-        <w:t xml:space="preserve">In </w:t>
-      </w:r>
-      <w:r>
-        <w:rPr>
-          <w:rFonts w:ascii="Bahnschrift" w:hAnsi="Bahnschrift"/>
-          <w:sz w:val="40"/>
-          <w:szCs w:val="40"/>
-        </w:rPr>
-        <w:t>auth-slice/index.js</w:t>
-      </w:r>
-      <w:r>
-        <w:rPr>
-          <w:rFonts w:asciiTheme="majorHAnsi" w:hAnsiTheme="majorHAnsi"/>
-          <w:sz w:val="40"/>
-          <w:szCs w:val="40"/>
-        </w:rPr>
-        <w:t>, define a basic slice</w:t>
-      </w:r>
-      <w:r>
-        <w:rPr>
-          <w:rFonts w:asciiTheme="majorHAnsi" w:hAnsiTheme="majorHAnsi"/>
-          <w:sz w:val="40"/>
-          <w:szCs w:val="40"/>
-        </w:rPr>
-        <w:t xml:space="preserve"> auth</w:t>
-      </w:r>
-      <w:r>
-        <w:rPr>
-          <w:rFonts w:asciiTheme="majorHAnsi" w:hAnsiTheme="majorHAnsi"/>
-          <w:sz w:val="40"/>
-          <w:szCs w:val="40"/>
-        </w:rPr>
-        <w:t xml:space="preserve"> and export the action and reducer</w:t>
-      </w:r>
-      <w:r>
-        <w:rPr>
-          <w:rFonts w:asciiTheme="majorHAnsi" w:hAnsiTheme="majorHAnsi"/>
-          <w:sz w:val="40"/>
-          <w:szCs w:val="40"/>
-        </w:rPr>
-        <w:br/>
-      </w:r>
-      <w:r>
-        <w:rPr>
-          <w:rFonts w:asciiTheme="majorHAnsi" w:hAnsiTheme="majorHAnsi"/>
-          <w:b/>
-          <w:bCs/>
-          <w:sz w:val="40"/>
-          <w:szCs w:val="40"/>
-        </w:rPr>
-        <w:t>Step-11 :</w:t>
-      </w:r>
-      <w:r>
-        <w:rPr>
-          <w:rFonts w:asciiTheme="majorHAnsi" w:hAnsiTheme="majorHAnsi"/>
-          <w:sz w:val="40"/>
-          <w:szCs w:val="40"/>
-        </w:rPr>
-        <w:t xml:space="preserve"> </w:t>
-      </w:r>
-      <w:r>
-        <w:rPr>
-          <w:rFonts w:asciiTheme="majorHAnsi" w:hAnsiTheme="majorHAnsi"/>
-          <w:sz w:val="40"/>
-          <w:szCs w:val="40"/>
-        </w:rPr>
-        <w:t xml:space="preserve">In </w:t>
-      </w:r>
-      <w:r>
-        <w:rPr>
-          <w:rFonts w:ascii="Bahnschrift" w:hAnsi="Bahnschrift"/>
-          <w:sz w:val="40"/>
-          <w:szCs w:val="40"/>
-        </w:rPr>
-        <w:t>store.js</w:t>
-      </w:r>
-      <w:r>
-        <w:rPr>
-          <w:rFonts w:asciiTheme="majorHAnsi" w:hAnsiTheme="majorHAnsi"/>
-          <w:sz w:val="40"/>
-          <w:szCs w:val="40"/>
-        </w:rPr>
-        <w:t>, create a Redux store using configureStore from Redux Toolkit.</w:t>
-      </w:r>
-      <w:r>
-        <w:rPr>
-          <w:rFonts w:asciiTheme="majorHAnsi" w:hAnsiTheme="majorHAnsi"/>
-          <w:sz w:val="40"/>
-          <w:szCs w:val="40"/>
-        </w:rPr>
-        <w:br/>
-      </w:r>
-      <w:r>
-        <w:rPr>
-          <w:rFonts w:asciiTheme="majorHAnsi" w:hAnsiTheme="majorHAnsi"/>
-          <w:sz w:val="40"/>
-          <w:szCs w:val="40"/>
-        </w:rPr>
-        <w:lastRenderedPageBreak/>
-        <w:t>Add your reducers inside the store as a global reducer, and export the configured store</w:t>
+        <w:t xml:space="preserve">Step-9 : </w:t>
+      </w:r>
+      <w:r>
+        <w:rPr>
+          <w:rFonts w:asciiTheme="majorHAnsi" w:hAnsiTheme="majorHAnsi"/>
+          <w:sz w:val="40"/>
+          <w:szCs w:val="40"/>
+        </w:rPr>
+        <w:t xml:space="preserve">Inside the store folder, create a folder auth-slice, then create a file </w:t>
+      </w:r>
+      <w:r>
+        <w:rPr>
+          <w:rFonts w:ascii="Bahnschrift" w:hAnsi="Bahnschrift"/>
+          <w:sz w:val="40"/>
+          <w:szCs w:val="40"/>
+        </w:rPr>
+        <w:t>index.js</w:t>
+      </w:r>
+      <w:r>
+        <w:rPr>
+          <w:rFonts w:asciiTheme="majorHAnsi" w:hAnsiTheme="majorHAnsi"/>
+          <w:sz w:val="40"/>
+          <w:szCs w:val="40"/>
+        </w:rPr>
+        <w:t xml:space="preserve"> inside it</w:t>
       </w:r>
     </w:p>
     <w:p>
@@ -905,64 +825,49 @@
           <w:bCs/>
           <w:sz w:val="40"/>
           <w:szCs w:val="40"/>
-        </w:rPr>
-        <w:t xml:space="preserve">Step-12 : </w:t>
-      </w:r>
-      <w:r>
-        <w:rPr>
-          <w:rFonts w:asciiTheme="majorHAnsi" w:hAnsiTheme="majorHAnsi"/>
-          <w:sz w:val="40"/>
-          <w:szCs w:val="40"/>
-        </w:rPr>
-        <w:t xml:space="preserve">Wrap the </w:t>
-      </w:r>
-      <w:r>
-        <w:rPr>
-          <w:rFonts w:ascii="Bahnschrift" w:hAnsi="Bahnschrift"/>
-          <w:sz w:val="40"/>
-          <w:szCs w:val="40"/>
-        </w:rPr>
-        <w:t>&lt;App /&gt;</w:t>
-      </w:r>
-      <w:r>
-        <w:rPr>
-          <w:rFonts w:asciiTheme="majorHAnsi" w:hAnsiTheme="majorHAnsi"/>
-          <w:sz w:val="40"/>
-          <w:szCs w:val="40"/>
-        </w:rPr>
-        <w:t xml:space="preserve"> component in </w:t>
-      </w:r>
-      <w:r>
-        <w:rPr>
-          <w:rFonts w:ascii="Bahnschrift" w:hAnsi="Bahnschrift"/>
-          <w:sz w:val="40"/>
-          <w:szCs w:val="40"/>
-        </w:rPr>
-        <w:t>main.js</w:t>
-      </w:r>
-      <w:r>
-        <w:rPr>
-          <w:rFonts w:asciiTheme="majorHAnsi" w:hAnsiTheme="majorHAnsi"/>
-          <w:sz w:val="40"/>
-          <w:szCs w:val="40"/>
-        </w:rPr>
-        <w:t xml:space="preserve"> with the Redux </w:t>
-      </w:r>
-      <w:r>
-        <w:rPr>
-          <w:rFonts w:ascii="Bahnschrift" w:hAnsi="Bahnschrift"/>
-          <w:sz w:val="40"/>
-          <w:szCs w:val="40"/>
-        </w:rPr>
-        <w:t>&lt;Provider&gt;</w:t>
-      </w:r>
-      <w:r>
-        <w:rPr>
-          <w:rFonts w:asciiTheme="majorHAnsi" w:hAnsiTheme="majorHAnsi"/>
-          <w:sz w:val="40"/>
-          <w:szCs w:val="40"/>
-        </w:rPr>
-        <w:t xml:space="preserve"> and pass in the store.</w:t>
+          <w:lang w:val="en-US"/>
+        </w:rPr>
+        <w:t xml:space="preserve">Step-10 : </w:t>
+      </w:r>
+      <w:r>
+        <w:rPr>
+          <w:rFonts w:asciiTheme="majorHAnsi" w:hAnsiTheme="majorHAnsi"/>
+          <w:sz w:val="40"/>
+          <w:szCs w:val="40"/>
+        </w:rPr>
+        <w:t xml:space="preserve">In </w:t>
+      </w:r>
+      <w:r>
+        <w:rPr>
+          <w:rFonts w:ascii="Bahnschrift" w:hAnsi="Bahnschrift"/>
+          <w:sz w:val="40"/>
+          <w:szCs w:val="40"/>
+        </w:rPr>
+        <w:t>auth-slice/index.js</w:t>
+      </w:r>
+      <w:r>
+        <w:rPr>
+          <w:rFonts w:asciiTheme="majorHAnsi" w:hAnsiTheme="majorHAnsi"/>
+          <w:sz w:val="40"/>
+          <w:szCs w:val="40"/>
+        </w:rPr>
+        <w:t>, define a basic slice</w:t>
+      </w:r>
+      <w:r>
+        <w:rPr>
+          <w:rFonts w:asciiTheme="majorHAnsi" w:hAnsiTheme="majorHAnsi"/>
+          <w:sz w:val="40"/>
+          <w:szCs w:val="40"/>
+        </w:rPr>
+        <w:t xml:space="preserve"> auth</w:t>
+      </w:r>
+      <w:r>
+        <w:rPr>
+          <w:rFonts w:asciiTheme="majorHAnsi" w:hAnsiTheme="majorHAnsi"/>
+          <w:sz w:val="40"/>
+          <w:szCs w:val="40"/>
+        </w:rPr>
+        <w:t xml:space="preserve"> and export the action and reducer</w:t>
       </w:r>
       <w:r>
         <w:rPr>
@@ -971,7 +876,66 @@
           <w:szCs w:val="40"/>
         </w:rPr>
         <w:br/>
-        <w:t>This makes the Redux store available throughout the entire application</w:t>
+      </w:r>
+      <w:r>
+        <w:rPr>
+          <w:rFonts w:asciiTheme="majorHAnsi" w:hAnsiTheme="majorHAnsi"/>
+          <w:b/>
+          <w:bCs/>
+          <w:sz w:val="40"/>
+          <w:szCs w:val="40"/>
+        </w:rPr>
+        <w:t>Step-11 :</w:t>
+      </w:r>
+      <w:r>
+        <w:rPr>
+          <w:rFonts w:asciiTheme="majorHAnsi" w:hAnsiTheme="majorHAnsi"/>
+          <w:sz w:val="40"/>
+          <w:szCs w:val="40"/>
+        </w:rPr>
+        <w:t xml:space="preserve"> </w:t>
+      </w:r>
+      <w:r>
+        <w:rPr>
+          <w:rFonts w:asciiTheme="majorHAnsi" w:hAnsiTheme="majorHAnsi"/>
+          <w:sz w:val="40"/>
+          <w:szCs w:val="40"/>
+        </w:rPr>
+        <w:t xml:space="preserve">In </w:t>
+      </w:r>
+      <w:r>
+        <w:rPr>
+          <w:rFonts w:ascii="Bahnschrift" w:hAnsi="Bahnschrift"/>
+          <w:sz w:val="40"/>
+          <w:szCs w:val="40"/>
+        </w:rPr>
+        <w:t>store.js</w:t>
+      </w:r>
+      <w:r>
+        <w:rPr>
+          <w:rFonts w:asciiTheme="majorHAnsi" w:hAnsiTheme="majorHAnsi"/>
+          <w:sz w:val="40"/>
+          <w:szCs w:val="40"/>
+        </w:rPr>
+        <w:t xml:space="preserve">, create a Redux store using configureStore </w:t>
+      </w:r>
+      <w:r>
+        <w:rPr>
+          <w:rFonts w:asciiTheme="majorHAnsi" w:hAnsiTheme="majorHAnsi"/>
+          <w:sz w:val="40"/>
+          <w:szCs w:val="40"/>
+        </w:rPr>
+        <w:lastRenderedPageBreak/>
+        <w:t>from Redux Toolkit.</w:t>
+      </w:r>
+      <w:r>
+        <w:rPr>
+          <w:rFonts w:asciiTheme="majorHAnsi" w:hAnsiTheme="majorHAnsi"/>
+          <w:sz w:val="40"/>
+          <w:szCs w:val="40"/>
+        </w:rPr>
+        <w:br/>
+        <w:t>Add your reducers inside the store as a global reducer, and export the configured store</w:t>
       </w:r>
     </w:p>
     <w:p>
@@ -990,47 +954,78 @@
           <w:sz w:val="40"/>
           <w:szCs w:val="40"/>
         </w:rPr>
-        <w:t>Step-13 :</w:t>
-      </w:r>
-      <w:r>
-        <w:rPr>
-          <w:rFonts w:asciiTheme="majorHAnsi" w:hAnsiTheme="majorHAnsi"/>
-          <w:sz w:val="40"/>
-          <w:szCs w:val="40"/>
-        </w:rPr>
-        <w:t xml:space="preserve"> Creating the </w:t>
-      </w:r>
-      <w:r>
-        <w:rPr>
-          <w:rFonts w:asciiTheme="majorHAnsi" w:hAnsiTheme="majorHAnsi"/>
-          <w:sz w:val="40"/>
-          <w:szCs w:val="40"/>
-        </w:rPr>
-        <w:t>Pages folder inside the client and then create the auth folder inside the pages folder</w:t>
-      </w:r>
-      <w:r>
-        <w:rPr>
-          <w:rFonts w:asciiTheme="majorHAnsi" w:hAnsiTheme="majorHAnsi"/>
-          <w:sz w:val="40"/>
-          <w:szCs w:val="40"/>
-        </w:rPr>
-        <w:t xml:space="preserve"> for creating the pages</w:t>
-      </w:r>
-      <w:r>
-        <w:rPr>
-          <w:rFonts w:asciiTheme="majorHAnsi" w:hAnsiTheme="majorHAnsi"/>
-          <w:sz w:val="40"/>
-          <w:szCs w:val="40"/>
-        </w:rPr>
-        <w:t xml:space="preserve"> </w:t>
+        <w:t xml:space="preserve">Step-12 : </w:t>
+      </w:r>
+      <w:r>
+        <w:rPr>
+          <w:rFonts w:asciiTheme="majorHAnsi" w:hAnsiTheme="majorHAnsi"/>
+          <w:sz w:val="40"/>
+          <w:szCs w:val="40"/>
+        </w:rPr>
+        <w:t xml:space="preserve">Wrap the </w:t>
+      </w:r>
+      <w:r>
+        <w:rPr>
+          <w:rFonts w:ascii="Bahnschrift" w:hAnsi="Bahnschrift"/>
+          <w:sz w:val="40"/>
+          <w:szCs w:val="40"/>
+        </w:rPr>
+        <w:t>&lt;App /&gt;</w:t>
+      </w:r>
+      <w:r>
+        <w:rPr>
+          <w:rFonts w:asciiTheme="majorHAnsi" w:hAnsiTheme="majorHAnsi"/>
+          <w:sz w:val="40"/>
+          <w:szCs w:val="40"/>
+        </w:rPr>
+        <w:t xml:space="preserve"> component in </w:t>
+      </w:r>
+      <w:r>
+        <w:rPr>
+          <w:rFonts w:ascii="Bahnschrift" w:hAnsi="Bahnschrift"/>
+          <w:sz w:val="40"/>
+          <w:szCs w:val="40"/>
+        </w:rPr>
+        <w:t>main.js</w:t>
+      </w:r>
+      <w:r>
+        <w:rPr>
+          <w:rFonts w:asciiTheme="majorHAnsi" w:hAnsiTheme="majorHAnsi"/>
+          <w:sz w:val="40"/>
+          <w:szCs w:val="40"/>
+        </w:rPr>
+        <w:t xml:space="preserve"> with the Redux </w:t>
+      </w:r>
+      <w:r>
+        <w:rPr>
+          <w:rFonts w:ascii="Bahnschrift" w:hAnsi="Bahnschrift"/>
+          <w:sz w:val="40"/>
+          <w:szCs w:val="40"/>
+        </w:rPr>
+        <w:t>&lt;Provider&gt;</w:t>
+      </w:r>
+      <w:r>
+        <w:rPr>
+          <w:rFonts w:asciiTheme="majorHAnsi" w:hAnsiTheme="majorHAnsi"/>
+          <w:sz w:val="40"/>
+          <w:szCs w:val="40"/>
+        </w:rPr>
+        <w:t xml:space="preserve"> and pass in the store.</w:t>
+      </w:r>
+      <w:r>
+        <w:rPr>
+          <w:rFonts w:asciiTheme="majorHAnsi" w:hAnsiTheme="majorHAnsi"/>
+          <w:sz w:val="40"/>
+          <w:szCs w:val="40"/>
+        </w:rPr>
+        <w:br/>
+        <w:t>This makes the Redux store available throughout the entire application</w:t>
       </w:r>
     </w:p>
     <w:p>
       <w:pPr>
         <w:rPr>
           <w:rFonts w:asciiTheme="majorHAnsi" w:hAnsiTheme="majorHAnsi"/>
-          <w:b/>
-          <w:bCs/>
           <w:sz w:val="40"/>
           <w:szCs w:val="40"/>
         </w:rPr>
@@ -1043,15 +1038,39 @@
           <w:sz w:val="40"/>
           <w:szCs w:val="40"/>
         </w:rPr>
-        <w:t xml:space="preserve">Step-14 : </w:t>
-      </w:r>
-      <w:r>
-        <w:rPr>
-          <w:rFonts w:asciiTheme="majorHAnsi" w:hAnsiTheme="majorHAnsi"/>
-          <w:sz w:val="40"/>
-          <w:szCs w:val="40"/>
-        </w:rPr>
-        <w:t>Create auth folder inside the components folder, because every component we use in page folder will be in auth folder in components</w:t>
+        <w:t>Step-13 :</w:t>
+      </w:r>
+      <w:r>
+        <w:rPr>
+          <w:rFonts w:asciiTheme="majorHAnsi" w:hAnsiTheme="majorHAnsi"/>
+          <w:sz w:val="40"/>
+          <w:szCs w:val="40"/>
+        </w:rPr>
+        <w:t xml:space="preserve"> Creating the </w:t>
+      </w:r>
+      <w:r>
+        <w:rPr>
+          <w:rFonts w:asciiTheme="majorHAnsi" w:hAnsiTheme="majorHAnsi"/>
+          <w:sz w:val="40"/>
+          <w:szCs w:val="40"/>
+        </w:rPr>
+        <w:t>Pages folder inside the client and then create the auth folder inside the pages folder</w:t>
+      </w:r>
+      <w:r>
+        <w:rPr>
+          <w:rFonts w:asciiTheme="majorHAnsi" w:hAnsiTheme="majorHAnsi"/>
+          <w:sz w:val="40"/>
+          <w:szCs w:val="40"/>
+        </w:rPr>
+        <w:t xml:space="preserve"> for creating the pages</w:t>
+      </w:r>
+      <w:r>
+        <w:rPr>
+          <w:rFonts w:asciiTheme="majorHAnsi" w:hAnsiTheme="majorHAnsi"/>
+          <w:sz w:val="40"/>
+          <w:szCs w:val="40"/>
+        </w:rPr>
+        <w:t xml:space="preserve"> </w:t>
       </w:r>
     </w:p>
     <w:p>
@@ -1062,7 +1081,6 @@
           <w:bCs/>
           <w:sz w:val="40"/>
           <w:szCs w:val="40"/>
-          <w:lang w:val="en-US"/>
         </w:rPr>
       </w:pPr>
       <w:r>
@@ -1072,133 +1090,24 @@
           <w:bCs/>
           <w:sz w:val="40"/>
           <w:szCs w:val="40"/>
-          <w:lang w:val="en-US"/>
-        </w:rPr>
-        <w:t xml:space="preserve">Step-15 : </w:t>
-      </w:r>
-      <w:r>
-        <w:rPr>
-          <w:rFonts w:asciiTheme="majorHAnsi" w:hAnsiTheme="majorHAnsi"/>
-          <w:sz w:val="40"/>
-          <w:szCs w:val="40"/>
-          <w:lang w:val="en-US"/>
-        </w:rPr>
-        <w:t xml:space="preserve">Create </w:t>
-      </w:r>
-      <w:r>
-        <w:rPr>
-          <w:rFonts w:ascii="Bahnschrift" w:hAnsi="Bahnschrift"/>
-          <w:sz w:val="40"/>
-          <w:szCs w:val="40"/>
-          <w:lang w:val="en-US"/>
-        </w:rPr>
-        <w:t>layout.jsx</w:t>
-      </w:r>
-      <w:r>
-        <w:rPr>
-          <w:rFonts w:asciiTheme="majorHAnsi" w:hAnsiTheme="majorHAnsi"/>
-          <w:sz w:val="40"/>
-          <w:szCs w:val="40"/>
-          <w:lang w:val="en-US"/>
-        </w:rPr>
-        <w:t xml:space="preserve"> file inside the auth folder</w:t>
-      </w:r>
-      <w:r>
-        <w:rPr>
-          <w:rFonts w:asciiTheme="majorHAnsi" w:hAnsiTheme="majorHAnsi"/>
-          <w:sz w:val="40"/>
-          <w:szCs w:val="40"/>
-          <w:lang w:val="en-US"/>
-        </w:rPr>
-        <w:t xml:space="preserve"> </w:t>
-      </w:r>
-      <w:r>
-        <w:rPr>
-          <w:rFonts w:asciiTheme="majorHAnsi" w:hAnsiTheme="majorHAnsi"/>
-          <w:sz w:val="40"/>
-          <w:szCs w:val="40"/>
-        </w:rPr>
-        <w:t xml:space="preserve">(each page will have </w:t>
-      </w:r>
-      <w:proofErr w:type="spellStart"/>
-      <w:proofErr w:type="gramStart"/>
-      <w:r>
-        <w:rPr>
-          <w:rFonts w:asciiTheme="majorHAnsi" w:hAnsiTheme="majorHAnsi"/>
-          <w:sz w:val="40"/>
-          <w:szCs w:val="40"/>
-        </w:rPr>
-        <w:t>it</w:t>
-      </w:r>
-      <w:proofErr w:type="spellEnd"/>
-      <w:proofErr w:type="gramEnd"/>
-      <w:r>
-        <w:rPr>
-          <w:rFonts w:asciiTheme="majorHAnsi" w:hAnsiTheme="majorHAnsi"/>
-          <w:sz w:val="40"/>
-          <w:szCs w:val="40"/>
-        </w:rPr>
-        <w:t xml:space="preserve"> own layout )</w:t>
-      </w:r>
-      <w:r>
-        <w:rPr>
-          <w:rFonts w:asciiTheme="majorHAnsi" w:hAnsiTheme="majorHAnsi"/>
-          <w:sz w:val="40"/>
-          <w:szCs w:val="40"/>
-          <w:lang w:val="en-US"/>
-        </w:rPr>
-        <w:t xml:space="preserve"> in components</w:t>
-      </w:r>
-      <w:r>
-        <w:rPr>
-          <w:rFonts w:asciiTheme="majorHAnsi" w:hAnsiTheme="majorHAnsi"/>
-          <w:sz w:val="40"/>
-          <w:szCs w:val="40"/>
-          <w:lang w:val="en-US"/>
-        </w:rPr>
-        <w:t xml:space="preserve">, Create </w:t>
-      </w:r>
-      <w:r>
-        <w:rPr>
-          <w:rFonts w:ascii="Bahnschrift" w:hAnsi="Bahnschrift"/>
-          <w:sz w:val="40"/>
-          <w:szCs w:val="40"/>
-          <w:lang w:val="en-US"/>
-        </w:rPr>
-        <w:t>login.jsx</w:t>
-      </w:r>
-      <w:r>
-        <w:rPr>
-          <w:rFonts w:asciiTheme="majorHAnsi" w:hAnsiTheme="majorHAnsi"/>
-          <w:sz w:val="40"/>
-          <w:szCs w:val="40"/>
-          <w:lang w:val="en-US"/>
-        </w:rPr>
-        <w:t xml:space="preserve"> and </w:t>
-      </w:r>
-      <w:r>
-        <w:rPr>
-          <w:rFonts w:ascii="Bahnschrift" w:hAnsi="Bahnschrift"/>
-          <w:sz w:val="40"/>
-          <w:szCs w:val="40"/>
-          <w:lang w:val="en-US"/>
-        </w:rPr>
-        <w:t>register.jsx</w:t>
-      </w:r>
-      <w:r>
-        <w:rPr>
-          <w:rFonts w:asciiTheme="majorHAnsi" w:hAnsiTheme="majorHAnsi"/>
-          <w:sz w:val="40"/>
-          <w:szCs w:val="40"/>
-          <w:lang w:val="en-US"/>
-        </w:rPr>
-        <w:t xml:space="preserve"> inside the auth folder in Pages</w:t>
+        </w:rPr>
+        <w:t xml:space="preserve">Step-14 : </w:t>
+      </w:r>
+      <w:r>
+        <w:rPr>
+          <w:rFonts w:asciiTheme="majorHAnsi" w:hAnsiTheme="majorHAnsi"/>
+          <w:sz w:val="40"/>
+          <w:szCs w:val="40"/>
+        </w:rPr>
+        <w:t>Create auth folder inside the components folder, because every component we use in page folder will be in auth folder in components</w:t>
       </w:r>
     </w:p>
     <w:p>
       <w:pPr>
         <w:rPr>
           <w:rFonts w:asciiTheme="majorHAnsi" w:hAnsiTheme="majorHAnsi"/>
+          <w:b/>
+          <w:bCs/>
           <w:sz w:val="40"/>
           <w:szCs w:val="40"/>
           <w:lang w:val="en-US"/>
@@ -1207,33 +1116,47 @@
       <w:r>
         <w:rPr>
           <w:rFonts w:asciiTheme="majorHAnsi" w:hAnsiTheme="majorHAnsi"/>
-          <w:sz w:val="40"/>
-          <w:szCs w:val="40"/>
-          <w:lang w:val="en-US"/>
-        </w:rPr>
-        <w:t xml:space="preserve">Step-16 : </w:t>
-      </w:r>
-      <w:r>
-        <w:rPr>
-          <w:rFonts w:asciiTheme="majorHAnsi" w:hAnsiTheme="majorHAnsi"/>
-          <w:sz w:val="40"/>
-          <w:szCs w:val="40"/>
-        </w:rPr>
-        <w:t xml:space="preserve">Create a layout component in </w:t>
-      </w:r>
-      <w:r>
-        <w:rPr>
-          <w:rFonts w:ascii="Bahnschrift" w:hAnsi="Bahnschrift"/>
-          <w:sz w:val="40"/>
-          <w:szCs w:val="40"/>
-        </w:rPr>
-        <w:t>AuthLayout.jsx</w:t>
-      </w:r>
-      <w:r>
-        <w:rPr>
-          <w:rFonts w:asciiTheme="majorHAnsi" w:hAnsiTheme="majorHAnsi"/>
-          <w:sz w:val="40"/>
-          <w:szCs w:val="40"/>
+          <w:b/>
+          <w:bCs/>
+          <w:sz w:val="40"/>
+          <w:szCs w:val="40"/>
+          <w:lang w:val="en-US"/>
+        </w:rPr>
+        <w:t xml:space="preserve">Step-15 : </w:t>
+      </w:r>
+      <w:r>
+        <w:rPr>
+          <w:rFonts w:asciiTheme="majorHAnsi" w:hAnsiTheme="majorHAnsi"/>
+          <w:sz w:val="40"/>
+          <w:szCs w:val="40"/>
+          <w:lang w:val="en-US"/>
+        </w:rPr>
+        <w:t xml:space="preserve">Create </w:t>
+      </w:r>
+      <w:r>
+        <w:rPr>
+          <w:rFonts w:ascii="Bahnschrift" w:hAnsi="Bahnschrift"/>
+          <w:sz w:val="40"/>
+          <w:szCs w:val="40"/>
+          <w:lang w:val="en-US"/>
+        </w:rPr>
+        <w:t>layout.jsx</w:t>
+      </w:r>
+      <w:r>
+        <w:rPr>
+          <w:rFonts w:asciiTheme="majorHAnsi" w:hAnsiTheme="majorHAnsi"/>
+          <w:sz w:val="40"/>
+          <w:szCs w:val="40"/>
+          <w:lang w:val="en-US"/>
+        </w:rPr>
+        <w:t xml:space="preserve"> file inside the auth folder</w:t>
+      </w:r>
+      <w:r>
+        <w:rPr>
+          <w:rFonts w:asciiTheme="majorHAnsi" w:hAnsiTheme="majorHAnsi"/>
+          <w:sz w:val="40"/>
+          <w:szCs w:val="40"/>
+          <w:lang w:val="en-US"/>
         </w:rPr>
         <w:t xml:space="preserve"> </w:t>
       </w:r>
@@ -1243,23 +1166,81 @@
           <w:sz w:val="40"/>
           <w:szCs w:val="40"/>
         </w:rPr>
-        <w:t xml:space="preserve">Inside this file, define a basic layout and include the </w:t>
-      </w:r>
-      <w:r>
-        <w:rPr>
-          <w:rFonts w:ascii="Bahnschrift" w:hAnsi="Bahnschrift"/>
-          <w:sz w:val="40"/>
-          <w:szCs w:val="40"/>
-        </w:rPr>
-        <w:t>&lt;Outlet /&gt;</w:t>
-      </w:r>
-      <w:r>
-        <w:rPr>
-          <w:rFonts w:asciiTheme="majorHAnsi" w:hAnsiTheme="majorHAnsi"/>
-          <w:sz w:val="40"/>
-          <w:szCs w:val="40"/>
-        </w:rPr>
-        <w:t xml:space="preserve"> component from react-router-dom to render nested routes</w:t>
+        <w:t xml:space="preserve">(each page will have </w:t>
+      </w:r>
+      <w:proofErr w:type="spellStart"/>
+      <w:proofErr w:type="gramStart"/>
+      <w:r>
+        <w:rPr>
+          <w:rFonts w:asciiTheme="majorHAnsi" w:hAnsiTheme="majorHAnsi"/>
+          <w:sz w:val="40"/>
+          <w:szCs w:val="40"/>
+        </w:rPr>
+        <w:t>it</w:t>
+      </w:r>
+      <w:proofErr w:type="spellEnd"/>
+      <w:proofErr w:type="gramEnd"/>
+      <w:r>
+        <w:rPr>
+          <w:rFonts w:asciiTheme="majorHAnsi" w:hAnsiTheme="majorHAnsi"/>
+          <w:sz w:val="40"/>
+          <w:szCs w:val="40"/>
+        </w:rPr>
+        <w:t xml:space="preserve"> own layout )</w:t>
+      </w:r>
+      <w:r>
+        <w:rPr>
+          <w:rFonts w:asciiTheme="majorHAnsi" w:hAnsiTheme="majorHAnsi"/>
+          <w:sz w:val="40"/>
+          <w:szCs w:val="40"/>
+          <w:lang w:val="en-US"/>
+        </w:rPr>
+        <w:t xml:space="preserve"> in components</w:t>
+      </w:r>
+      <w:r>
+        <w:rPr>
+          <w:rFonts w:asciiTheme="majorHAnsi" w:hAnsiTheme="majorHAnsi"/>
+          <w:sz w:val="40"/>
+          <w:szCs w:val="40"/>
+          <w:lang w:val="en-US"/>
+        </w:rPr>
+        <w:t xml:space="preserve">, Create </w:t>
+      </w:r>
+      <w:r>
+        <w:rPr>
+          <w:rFonts w:ascii="Bahnschrift" w:hAnsi="Bahnschrift"/>
+          <w:sz w:val="40"/>
+          <w:szCs w:val="40"/>
+          <w:lang w:val="en-US"/>
+        </w:rPr>
+        <w:t>login.jsx</w:t>
+      </w:r>
+      <w:r>
+        <w:rPr>
+          <w:rFonts w:asciiTheme="majorHAnsi" w:hAnsiTheme="majorHAnsi"/>
+          <w:sz w:val="40"/>
+          <w:szCs w:val="40"/>
+          <w:lang w:val="en-US"/>
+        </w:rPr>
+        <w:t xml:space="preserve"> and </w:t>
+      </w:r>
+      <w:r>
+        <w:rPr>
+          <w:rFonts w:ascii="Bahnschrift" w:hAnsi="Bahnschrift"/>
+          <w:sz w:val="40"/>
+          <w:szCs w:val="40"/>
+          <w:lang w:val="en-US"/>
+        </w:rPr>
+        <w:t>register.jsx</w:t>
+      </w:r>
+      <w:r>
+        <w:rPr>
+          <w:rFonts w:asciiTheme="majorHAnsi" w:hAnsiTheme="majorHAnsi"/>
+          <w:sz w:val="40"/>
+          <w:szCs w:val="40"/>
+          <w:lang w:val="en-US"/>
+        </w:rPr>
+        <w:t xml:space="preserve"> inside the auth folder in Pages</w:t>
       </w:r>
     </w:p>
     <w:p>
@@ -1278,6 +1259,72 @@
           <w:szCs w:val="40"/>
           <w:lang w:val="en-US"/>
         </w:rPr>
+        <w:t xml:space="preserve">Step-16 : </w:t>
+      </w:r>
+      <w:r>
+        <w:rPr>
+          <w:rFonts w:asciiTheme="majorHAnsi" w:hAnsiTheme="majorHAnsi"/>
+          <w:sz w:val="40"/>
+          <w:szCs w:val="40"/>
+        </w:rPr>
+        <w:t xml:space="preserve">Create a layout component in </w:t>
+      </w:r>
+      <w:r>
+        <w:rPr>
+          <w:rFonts w:ascii="Bahnschrift" w:hAnsi="Bahnschrift"/>
+          <w:sz w:val="40"/>
+          <w:szCs w:val="40"/>
+        </w:rPr>
+        <w:t>AuthLayout.jsx</w:t>
+      </w:r>
+      <w:r>
+        <w:rPr>
+          <w:rFonts w:asciiTheme="majorHAnsi" w:hAnsiTheme="majorHAnsi"/>
+          <w:sz w:val="40"/>
+          <w:szCs w:val="40"/>
+        </w:rPr>
+        <w:t xml:space="preserve"> </w:t>
+      </w:r>
+      <w:r>
+        <w:rPr>
+          <w:rFonts w:asciiTheme="majorHAnsi" w:hAnsiTheme="majorHAnsi"/>
+          <w:sz w:val="40"/>
+          <w:szCs w:val="40"/>
+        </w:rPr>
+        <w:t xml:space="preserve">Inside this file, define a basic layout and include the </w:t>
+      </w:r>
+      <w:r>
+        <w:rPr>
+          <w:rFonts w:ascii="Bahnschrift" w:hAnsi="Bahnschrift"/>
+          <w:sz w:val="40"/>
+          <w:szCs w:val="40"/>
+        </w:rPr>
+        <w:t>&lt;Outlet /&gt;</w:t>
+      </w:r>
+      <w:r>
+        <w:rPr>
+          <w:rFonts w:asciiTheme="majorHAnsi" w:hAnsiTheme="majorHAnsi"/>
+          <w:sz w:val="40"/>
+          <w:szCs w:val="40"/>
+        </w:rPr>
+        <w:t xml:space="preserve"> component from react-router-dom to render nested routes</w:t>
+      </w:r>
+    </w:p>
+    <w:p>
+      <w:pPr>
+        <w:rPr>
+          <w:rFonts w:asciiTheme="majorHAnsi" w:hAnsiTheme="majorHAnsi"/>
+          <w:sz w:val="40"/>
+          <w:szCs w:val="40"/>
+        </w:rPr>
+      </w:pPr>
+      <w:r>
+        <w:rPr>
+          <w:rFonts w:asciiTheme="majorHAnsi" w:hAnsiTheme="majorHAnsi"/>
+          <w:sz w:val="40"/>
+          <w:szCs w:val="40"/>
+          <w:lang w:val="en-US"/>
+        </w:rPr>
         <w:t xml:space="preserve">Step-17 : </w:t>
       </w:r>
       <w:r>
@@ -1337,6 +1384,309 @@
         </w:rPr>
         <w:t xml:space="preserve"> components</w:t>
       </w:r>
+    </w:p>
+    <w:p>
+      <w:pPr>
+        <w:rPr>
+          <w:rFonts w:asciiTheme="majorHAnsi" w:hAnsiTheme="majorHAnsi"/>
+          <w:sz w:val="40"/>
+          <w:szCs w:val="40"/>
+        </w:rPr>
+      </w:pPr>
+      <w:r>
+        <w:rPr>
+          <w:rFonts w:asciiTheme="majorHAnsi" w:hAnsiTheme="majorHAnsi"/>
+          <w:b/>
+          <w:bCs/>
+          <w:sz w:val="40"/>
+          <w:szCs w:val="40"/>
+        </w:rPr>
+        <w:t>Step-18 :</w:t>
+      </w:r>
+      <w:r>
+        <w:rPr>
+          <w:rFonts w:asciiTheme="majorHAnsi" w:hAnsiTheme="majorHAnsi"/>
+          <w:sz w:val="40"/>
+          <w:szCs w:val="40"/>
+        </w:rPr>
+        <w:t xml:space="preserve"> </w:t>
+      </w:r>
+      <w:r>
+        <w:rPr>
+          <w:rFonts w:asciiTheme="majorHAnsi" w:hAnsiTheme="majorHAnsi"/>
+          <w:sz w:val="40"/>
+          <w:szCs w:val="40"/>
+        </w:rPr>
+        <w:t>Create shopping-view and admin-view folders inside both the pages and components directories</w:t>
+      </w:r>
+      <w:r>
+        <w:rPr>
+          <w:rFonts w:asciiTheme="majorHAnsi" w:hAnsiTheme="majorHAnsi"/>
+          <w:sz w:val="40"/>
+          <w:szCs w:val="40"/>
+        </w:rPr>
+        <w:t>, components used in these pages will be stored in component directories</w:t>
+      </w:r>
+    </w:p>
+    <w:p>
+      <w:pPr>
+        <w:rPr>
+          <w:rFonts w:asciiTheme="majorHAnsi" w:hAnsiTheme="majorHAnsi"/>
+          <w:sz w:val="40"/>
+          <w:szCs w:val="40"/>
+        </w:rPr>
+      </w:pPr>
+      <w:r>
+        <w:rPr>
+          <w:rFonts w:asciiTheme="majorHAnsi" w:hAnsiTheme="majorHAnsi"/>
+          <w:b/>
+          <w:bCs/>
+          <w:sz w:val="40"/>
+          <w:szCs w:val="40"/>
+        </w:rPr>
+        <w:lastRenderedPageBreak/>
+        <w:t xml:space="preserve">Step-19 : </w:t>
+      </w:r>
+      <w:r>
+        <w:rPr>
+          <w:rFonts w:asciiTheme="majorHAnsi" w:hAnsiTheme="majorHAnsi"/>
+          <w:sz w:val="40"/>
+          <w:szCs w:val="40"/>
+        </w:rPr>
+        <w:t xml:space="preserve">Create a </w:t>
+      </w:r>
+      <w:r>
+        <w:rPr>
+          <w:rFonts w:ascii="Bahnschrift" w:hAnsi="Bahnschrift"/>
+          <w:sz w:val="40"/>
+          <w:szCs w:val="40"/>
+        </w:rPr>
+        <w:t>layout.jsx</w:t>
+      </w:r>
+      <w:r>
+        <w:rPr>
+          <w:rFonts w:asciiTheme="majorHAnsi" w:hAnsiTheme="majorHAnsi"/>
+          <w:sz w:val="40"/>
+          <w:szCs w:val="40"/>
+        </w:rPr>
+        <w:t xml:space="preserve"> file inside the </w:t>
+      </w:r>
+      <w:r>
+        <w:rPr>
+          <w:rFonts w:ascii="Bahnschrift" w:hAnsi="Bahnschrift"/>
+          <w:sz w:val="40"/>
+          <w:szCs w:val="40"/>
+        </w:rPr>
+        <w:t>components/admin-view</w:t>
+      </w:r>
+      <w:r>
+        <w:rPr>
+          <w:rFonts w:asciiTheme="majorHAnsi" w:hAnsiTheme="majorHAnsi"/>
+          <w:sz w:val="40"/>
+          <w:szCs w:val="40"/>
+        </w:rPr>
+        <w:t xml:space="preserve"> folder. Set up the basic admin layout by importing and using the AdminHeader and AdminSidebar components. At the end of the layout, include </w:t>
+      </w:r>
+      <w:r>
+        <w:rPr>
+          <w:rFonts w:ascii="Bahnschrift" w:hAnsi="Bahnschrift"/>
+          <w:sz w:val="40"/>
+          <w:szCs w:val="40"/>
+        </w:rPr>
+        <w:t>&lt;Outlet /&gt;</w:t>
+      </w:r>
+      <w:r>
+        <w:rPr>
+          <w:rFonts w:asciiTheme="majorHAnsi" w:hAnsiTheme="majorHAnsi"/>
+          <w:sz w:val="40"/>
+          <w:szCs w:val="40"/>
+        </w:rPr>
+        <w:t xml:space="preserve"> to render nested route components</w:t>
+      </w:r>
+    </w:p>
+    <w:p>
+      <w:pPr>
+        <w:jc w:val="both"/>
+        <w:rPr>
+          <w:rFonts w:asciiTheme="majorHAnsi" w:hAnsiTheme="majorHAnsi"/>
+          <w:sz w:val="40"/>
+          <w:szCs w:val="40"/>
+        </w:rPr>
+      </w:pPr>
+      <w:r>
+        <w:rPr>
+          <w:rFonts w:asciiTheme="majorHAnsi" w:hAnsiTheme="majorHAnsi"/>
+          <w:b/>
+          <w:bCs/>
+          <w:sz w:val="40"/>
+          <w:szCs w:val="40"/>
+        </w:rPr>
+        <w:t>Step-20</w:t>
+      </w:r>
+      <w:r>
+        <w:rPr>
+          <w:rFonts w:asciiTheme="majorHAnsi" w:hAnsiTheme="majorHAnsi"/>
+          <w:b/>
+          <w:bCs/>
+          <w:sz w:val="40"/>
+          <w:szCs w:val="40"/>
+        </w:rPr>
+        <w:t xml:space="preserve"> </w:t>
+      </w:r>
+      <w:r>
+        <w:rPr>
+          <w:rFonts w:asciiTheme="majorHAnsi" w:hAnsiTheme="majorHAnsi"/>
+          <w:b/>
+          <w:bCs/>
+          <w:sz w:val="40"/>
+          <w:szCs w:val="40"/>
+        </w:rPr>
+        <w:t>:</w:t>
+      </w:r>
+      <w:r>
+        <w:rPr>
+          <w:rFonts w:asciiTheme="majorHAnsi" w:hAnsiTheme="majorHAnsi"/>
+          <w:b/>
+          <w:bCs/>
+          <w:sz w:val="40"/>
+          <w:szCs w:val="40"/>
+        </w:rPr>
+        <w:t xml:space="preserve"> </w:t>
+      </w:r>
+      <w:r>
+        <w:rPr>
+          <w:rFonts w:asciiTheme="majorHAnsi" w:hAnsiTheme="majorHAnsi"/>
+          <w:sz w:val="40"/>
+          <w:szCs w:val="40"/>
+        </w:rPr>
+        <w:t>Create</w:t>
+      </w:r>
+      <w:r>
+        <w:rPr>
+          <w:rFonts w:asciiTheme="majorHAnsi" w:hAnsiTheme="majorHAnsi"/>
+          <w:sz w:val="40"/>
+          <w:szCs w:val="40"/>
+        </w:rPr>
+        <w:t xml:space="preserve"> </w:t>
+      </w:r>
+      <w:r>
+        <w:rPr>
+          <w:rFonts w:ascii="Bahnschrift" w:hAnsi="Bahnschrift"/>
+          <w:sz w:val="40"/>
+          <w:szCs w:val="40"/>
+        </w:rPr>
+        <w:t>header.jsx</w:t>
+      </w:r>
+      <w:r>
+        <w:rPr>
+          <w:rFonts w:asciiTheme="majorHAnsi" w:hAnsiTheme="majorHAnsi"/>
+          <w:sz w:val="40"/>
+          <w:szCs w:val="40"/>
+        </w:rPr>
+        <w:t xml:space="preserve"> and </w:t>
+      </w:r>
+      <w:r>
+        <w:rPr>
+          <w:rFonts w:ascii="Bahnschrift" w:hAnsi="Bahnschrift"/>
+          <w:sz w:val="40"/>
+          <w:szCs w:val="40"/>
+        </w:rPr>
+        <w:t>sidebar.jsx</w:t>
+      </w:r>
+      <w:r>
+        <w:rPr>
+          <w:rFonts w:asciiTheme="majorHAnsi" w:hAnsiTheme="majorHAnsi"/>
+          <w:sz w:val="40"/>
+          <w:szCs w:val="40"/>
+        </w:rPr>
+        <w:t xml:space="preserve"> inside the </w:t>
+      </w:r>
+      <w:r>
+        <w:rPr>
+          <w:rFonts w:ascii="Bahnschrift" w:hAnsi="Bahnschrift"/>
+          <w:sz w:val="40"/>
+          <w:szCs w:val="40"/>
+        </w:rPr>
+        <w:t>components/admin-view</w:t>
+      </w:r>
+      <w:r>
+        <w:rPr>
+          <w:rFonts w:asciiTheme="majorHAnsi" w:hAnsiTheme="majorHAnsi"/>
+          <w:sz w:val="40"/>
+          <w:szCs w:val="40"/>
+        </w:rPr>
+        <w:t xml:space="preserve"> folder. Use these components inside </w:t>
+      </w:r>
+      <w:r>
+        <w:rPr>
+          <w:rFonts w:ascii="Bahnschrift" w:hAnsi="Bahnschrift"/>
+          <w:sz w:val="40"/>
+          <w:szCs w:val="40"/>
+        </w:rPr>
+        <w:t>layout.jsx</w:t>
+      </w:r>
+      <w:r>
+        <w:rPr>
+          <w:rFonts w:asciiTheme="majorHAnsi" w:hAnsiTheme="majorHAnsi"/>
+          <w:sz w:val="40"/>
+          <w:szCs w:val="40"/>
+        </w:rPr>
+        <w:t xml:space="preserve"> to complete the admin layout structure</w:t>
+      </w:r>
+    </w:p>
+    <w:p>
+      <w:pPr>
+        <w:jc w:val="both"/>
+        <w:rPr>
+          <w:rFonts w:asciiTheme="majorHAnsi" w:hAnsiTheme="majorHAnsi"/>
+          <w:sz w:val="40"/>
+          <w:szCs w:val="40"/>
+        </w:rPr>
+      </w:pPr>
+      <w:r>
+        <w:rPr>
+          <w:rFonts w:asciiTheme="majorHAnsi" w:hAnsiTheme="majorHAnsi"/>
+          <w:b/>
+          <w:bCs/>
+          <w:sz w:val="40"/>
+          <w:szCs w:val="40"/>
+        </w:rPr>
+        <w:t>Step-21 :</w:t>
+      </w:r>
+      <w:r>
+        <w:rPr>
+          <w:rFonts w:asciiTheme="majorHAnsi" w:hAnsiTheme="majorHAnsi"/>
+          <w:sz w:val="40"/>
+          <w:szCs w:val="40"/>
+        </w:rPr>
+        <w:t xml:space="preserve"> Create another Route inside and </w:t>
+      </w:r>
+      <w:r>
+        <w:rPr>
+          <w:rFonts w:ascii="Bahnschrift" w:hAnsi="Bahnschrift"/>
+          <w:sz w:val="40"/>
+          <w:szCs w:val="40"/>
+        </w:rPr>
+        <w:t>app.jsx</w:t>
+      </w:r>
+      <w:r>
+        <w:rPr>
+          <w:rFonts w:asciiTheme="majorHAnsi" w:hAnsiTheme="majorHAnsi"/>
+          <w:sz w:val="40"/>
+          <w:szCs w:val="40"/>
+        </w:rPr>
+        <w:t xml:space="preserve"> and configure the admin pages and components</w:t>
+      </w:r>
+    </w:p>
+    <w:p>
+      <w:pPr>
+        <w:rPr>
+          <w:rFonts w:asciiTheme="majorHAnsi" w:hAnsiTheme="majorHAnsi"/>
+          <w:sz w:val="40"/>
+          <w:szCs w:val="40"/>
+          <w:lang w:val="en-US"/>
+        </w:rPr>
+      </w:pPr>
     </w:p>
     <w:p>
       <w:pPr>
@@ -2602,4 +2952,16 @@
     </a:ext>
   </a:extLst>
 </a:theme>
+</file>
+
+<file path=customXml/item1.xml><?xml version="1.0" encoding="utf-8"?>
+<b:Sources xmlns:b="http://schemas.openxmlformats.org/officeDocument/2006/bibliography" xmlns="http://schemas.openxmlformats.org/officeDocument/2006/bibliography" SelectedStyle="\APASixthEditionOfficeOnline.xsl" StyleName="APA" Version="6"/>
+</file>
+
+<file path=customXml/itemProps1.xml><?xml version="1.0" encoding="utf-8"?>
+<ds:datastoreItem xmlns:ds="http://schemas.openxmlformats.org/officeDocument/2006/customXml" ds:itemID="{41B4EFA2-C430-49C1-A452-7E158F4DD283}">
+  <ds:schemaRefs>
+    <ds:schemaRef ds:uri="http://schemas.openxmlformats.org/officeDocument/2006/bibliography"/>
+  </ds:schemaRefs>
+</ds:datastoreItem>
 </file>
</xml_diff>

<commit_message>
Created a common form components
common form component used for login and register
</commit_message>
<xml_diff>
--- a/documentation/client documentation/client documentation.docx
+++ b/documentation/client documentation/client documentation.docx
@@ -945,8 +945,18 @@
           <w:sz w:val="40"/>
           <w:szCs w:val="40"/>
         </w:rPr>
-        <w:t xml:space="preserve"> pages</w:t>
-      </w:r>
+        <w:t xml:space="preserve"> </w:t>
+      </w:r>
+      <w:proofErr w:type="gramStart"/>
+      <w:r>
+        <w:rPr>
+          <w:rFonts w:ascii="Bahnschrift" w:hAnsi="Bahnschrift"/>
+          <w:sz w:val="40"/>
+          <w:szCs w:val="40"/>
+        </w:rPr>
+        <w:t>pages</w:t>
+      </w:r>
+      <w:proofErr w:type="gramEnd"/>
       <w:r>
         <w:rPr>
           <w:rFonts w:asciiTheme="majorHAnsi" w:hAnsiTheme="majorHAnsi"/>
@@ -1515,7 +1525,25 @@
           <w:szCs w:val="40"/>
         </w:rPr>
         <w:br/>
-        <w:t>This separates admin and shopping logic, and keeps structure scalable.</w:t>
+        <w:t xml:space="preserve">This separates admin and shopping </w:t>
+      </w:r>
+      <w:proofErr w:type="gramStart"/>
+      <w:r>
+        <w:rPr>
+          <w:rFonts w:asciiTheme="majorHAnsi" w:hAnsiTheme="majorHAnsi"/>
+          <w:sz w:val="40"/>
+          <w:szCs w:val="40"/>
+        </w:rPr>
+        <w:t>logic, and</w:t>
+      </w:r>
+      <w:proofErr w:type="gramEnd"/>
+      <w:r>
+        <w:rPr>
+          <w:rFonts w:asciiTheme="majorHAnsi" w:hAnsiTheme="majorHAnsi"/>
+          <w:sz w:val="40"/>
+          <w:szCs w:val="40"/>
+        </w:rPr>
+        <w:t xml:space="preserve"> keeps structure scalable.</w:t>
       </w:r>
     </w:p>
     <w:p>
@@ -3475,26 +3503,206 @@
           <w:sz w:val="40"/>
           <w:szCs w:val="40"/>
         </w:rPr>
-        <w:t>Create a unAuth-page folder inside the pages folder</w:t>
-      </w:r>
-    </w:p>
-    <w:p>
-      <w:pPr>
-        <w:rPr>
-          <w:rFonts w:asciiTheme="majorHAnsi" w:hAnsiTheme="majorHAnsi"/>
-          <w:sz w:val="40"/>
-          <w:szCs w:val="40"/>
-        </w:rPr>
-      </w:pPr>
-    </w:p>
-    <w:p>
-      <w:pPr>
-        <w:rPr>
-          <w:rFonts w:asciiTheme="majorHAnsi" w:hAnsiTheme="majorHAnsi"/>
-          <w:sz w:val="40"/>
-          <w:szCs w:val="40"/>
-        </w:rPr>
-      </w:pPr>
+        <w:t>Create the UnAuth page and configure its route</w:t>
+      </w:r>
+      <w:r>
+        <w:rPr>
+          <w:rFonts w:asciiTheme="majorHAnsi" w:hAnsiTheme="majorHAnsi"/>
+          <w:sz w:val="40"/>
+          <w:szCs w:val="40"/>
+        </w:rPr>
+        <w:br/>
+        <w:t xml:space="preserve">Create a folder named </w:t>
+      </w:r>
+      <w:r>
+        <w:rPr>
+          <w:rFonts w:ascii="Bahnschrift" w:hAnsi="Bahnschrift"/>
+          <w:sz w:val="40"/>
+          <w:szCs w:val="40"/>
+        </w:rPr>
+        <w:t>unauth-page</w:t>
+      </w:r>
+      <w:r>
+        <w:rPr>
+          <w:rFonts w:asciiTheme="majorHAnsi" w:hAnsiTheme="majorHAnsi"/>
+          <w:sz w:val="40"/>
+          <w:szCs w:val="40"/>
+        </w:rPr>
+        <w:t xml:space="preserve"> inside the pages directory. Inside it, add an </w:t>
+      </w:r>
+      <w:r>
+        <w:rPr>
+          <w:rFonts w:ascii="Bahnschrift" w:hAnsi="Bahnschrift"/>
+          <w:sz w:val="40"/>
+          <w:szCs w:val="40"/>
+        </w:rPr>
+        <w:t>index.jsx</w:t>
+      </w:r>
+      <w:r>
+        <w:rPr>
+          <w:rFonts w:asciiTheme="majorHAnsi" w:hAnsiTheme="majorHAnsi"/>
+          <w:sz w:val="40"/>
+          <w:szCs w:val="40"/>
+        </w:rPr>
+        <w:t xml:space="preserve"> file for the UnAuth component. Then, configure the route for </w:t>
+      </w:r>
+      <w:r>
+        <w:rPr>
+          <w:rFonts w:ascii="Bahnschrift" w:hAnsi="Bahnschrift"/>
+          <w:sz w:val="40"/>
+          <w:szCs w:val="40"/>
+        </w:rPr>
+        <w:t xml:space="preserve">/unauth-page </w:t>
+      </w:r>
+      <w:r>
+        <w:rPr>
+          <w:rFonts w:asciiTheme="majorHAnsi" w:hAnsiTheme="majorHAnsi"/>
+          <w:sz w:val="40"/>
+          <w:szCs w:val="40"/>
+        </w:rPr>
+        <w:t xml:space="preserve">in </w:t>
+      </w:r>
+      <w:r>
+        <w:rPr>
+          <w:rFonts w:ascii="Bahnschrift" w:hAnsi="Bahnschrift"/>
+          <w:sz w:val="40"/>
+          <w:szCs w:val="40"/>
+        </w:rPr>
+        <w:t>App.jsx</w:t>
+      </w:r>
+      <w:r>
+        <w:rPr>
+          <w:rFonts w:asciiTheme="majorHAnsi" w:hAnsiTheme="majorHAnsi"/>
+          <w:sz w:val="40"/>
+          <w:szCs w:val="40"/>
+        </w:rPr>
+        <w:t xml:space="preserve"> to render this component</w:t>
+      </w:r>
+    </w:p>
+    <w:p>
+      <w:pPr>
+        <w:rPr>
+          <w:rFonts w:asciiTheme="majorHAnsi" w:hAnsiTheme="majorHAnsi"/>
+          <w:sz w:val="40"/>
+          <w:szCs w:val="40"/>
+        </w:rPr>
+      </w:pPr>
+      <w:r>
+        <w:rPr>
+          <w:rFonts w:asciiTheme="majorHAnsi" w:hAnsiTheme="majorHAnsi"/>
+          <w:b/>
+          <w:bCs/>
+          <w:sz w:val="40"/>
+          <w:szCs w:val="40"/>
+        </w:rPr>
+        <w:t xml:space="preserve">Step 28: </w:t>
+      </w:r>
+      <w:r>
+        <w:rPr>
+          <w:rFonts w:asciiTheme="majorHAnsi" w:hAnsiTheme="majorHAnsi"/>
+          <w:sz w:val="40"/>
+          <w:szCs w:val="40"/>
+        </w:rPr>
+        <w:t>Create a form component for Login and Register</w:t>
+      </w:r>
+      <w:r>
+        <w:rPr>
+          <w:rFonts w:asciiTheme="majorHAnsi" w:hAnsiTheme="majorHAnsi"/>
+          <w:sz w:val="40"/>
+          <w:szCs w:val="40"/>
+        </w:rPr>
+        <w:br/>
+        <w:t xml:space="preserve">Inside the </w:t>
+      </w:r>
+      <w:r>
+        <w:rPr>
+          <w:rFonts w:ascii="Bahnschrift" w:hAnsi="Bahnschrift"/>
+          <w:sz w:val="40"/>
+          <w:szCs w:val="40"/>
+        </w:rPr>
+        <w:t>components/common</w:t>
+      </w:r>
+      <w:r>
+        <w:rPr>
+          <w:rFonts w:asciiTheme="majorHAnsi" w:hAnsiTheme="majorHAnsi"/>
+          <w:sz w:val="40"/>
+          <w:szCs w:val="40"/>
+        </w:rPr>
+        <w:t xml:space="preserve"> folder, create a file named </w:t>
+      </w:r>
+      <w:r>
+        <w:rPr>
+          <w:rFonts w:ascii="Bahnschrift" w:hAnsi="Bahnschrift"/>
+          <w:sz w:val="40"/>
+          <w:szCs w:val="40"/>
+        </w:rPr>
+        <w:t>form.jsx</w:t>
+      </w:r>
+      <w:r>
+        <w:rPr>
+          <w:rFonts w:asciiTheme="majorHAnsi" w:hAnsiTheme="majorHAnsi"/>
+          <w:sz w:val="40"/>
+          <w:szCs w:val="40"/>
+        </w:rPr>
+        <w:t>. This form component is created for Login and Register pages. will be definitely using Shadcn UI components</w:t>
+      </w:r>
+    </w:p>
+    <w:p>
+      <w:pPr>
+        <w:rPr>
+          <w:rFonts w:asciiTheme="majorHAnsi" w:hAnsiTheme="majorHAnsi"/>
+          <w:sz w:val="40"/>
+          <w:szCs w:val="40"/>
+        </w:rPr>
+      </w:pPr>
+      <w:r>
+        <w:rPr>
+          <w:rFonts w:asciiTheme="majorHAnsi" w:hAnsiTheme="majorHAnsi"/>
+          <w:sz w:val="40"/>
+          <w:szCs w:val="40"/>
+        </w:rPr>
+        <w:t xml:space="preserve">Step 29: </w:t>
+      </w:r>
+      <w:r>
+        <w:rPr>
+          <w:rFonts w:asciiTheme="majorHAnsi" w:hAnsiTheme="majorHAnsi"/>
+          <w:sz w:val="40"/>
+          <w:szCs w:val="40"/>
+        </w:rPr>
+        <w:t xml:space="preserve">Import the button, label, input and textarea from schadcn, in the </w:t>
+      </w:r>
+      <w:r>
+        <w:rPr>
+          <w:rFonts w:ascii="Bahnschrift" w:hAnsi="Bahnschrift"/>
+          <w:sz w:val="40"/>
+          <w:szCs w:val="40"/>
+        </w:rPr>
+        <w:t>components</w:t>
+      </w:r>
+      <w:r>
+        <w:rPr>
+          <w:rFonts w:ascii="Bahnschrift" w:hAnsi="Bahnschrift"/>
+          <w:sz w:val="40"/>
+          <w:szCs w:val="40"/>
+        </w:rPr>
+        <w:t>/</w:t>
+      </w:r>
+      <w:r>
+        <w:rPr>
+          <w:rFonts w:ascii="Bahnschrift" w:hAnsi="Bahnschrift"/>
+          <w:sz w:val="40"/>
+          <w:szCs w:val="40"/>
+        </w:rPr>
+        <w:t>ui</w:t>
+      </w:r>
+      <w:r>
+        <w:rPr>
+          <w:rFonts w:asciiTheme="majorHAnsi" w:hAnsiTheme="majorHAnsi"/>
+          <w:sz w:val="40"/>
+          <w:szCs w:val="40"/>
+        </w:rPr>
+        <w:t xml:space="preserve"> folder</w:t>
+      </w:r>
     </w:p>
     <w:p>
       <w:pPr>

</xml_diff>

<commit_message>
Done with Authentication FrontEnd
Done with creating login and register page, form component and configuring them
</commit_message>
<xml_diff>
--- a/documentation/client documentation/client documentation.docx
+++ b/documentation/client documentation/client documentation.docx
@@ -6,20 +6,12 @@
       <w:pPr>
         <w:rPr>
           <w:rFonts w:asciiTheme="majorHAnsi" w:hAnsiTheme="majorHAnsi"/>
-          <w:sz w:val="40"/>
-          <w:szCs w:val="40"/>
-        </w:rPr>
-      </w:pPr>
-      <w:r>
-        <w:rPr>
-          <w:rFonts w:asciiTheme="majorHAnsi" w:hAnsiTheme="majorHAnsi"/>
           <w:b/>
           <w:bCs/>
           <w:sz w:val="40"/>
           <w:szCs w:val="40"/>
         </w:rPr>
-        <w:t xml:space="preserve">Step </w:t>
-      </w:r>
+      </w:pPr>
       <w:r>
         <w:rPr>
           <w:rFonts w:asciiTheme="majorHAnsi" w:hAnsiTheme="majorHAnsi"/>
@@ -28,8 +20,17 @@
           <w:sz w:val="40"/>
           <w:szCs w:val="40"/>
         </w:rPr>
-        <w:t>1</w:t>
-      </w:r>
+        <w:t>Client Documentation</w:t>
+      </w:r>
+    </w:p>
+    <w:p>
+      <w:pPr>
+        <w:rPr>
+          <w:rFonts w:asciiTheme="majorHAnsi" w:hAnsiTheme="majorHAnsi"/>
+          <w:sz w:val="40"/>
+          <w:szCs w:val="40"/>
+        </w:rPr>
+      </w:pPr>
       <w:r>
         <w:rPr>
           <w:rFonts w:asciiTheme="majorHAnsi" w:hAnsiTheme="majorHAnsi"/>
@@ -38,67 +39,8 @@
           <w:sz w:val="40"/>
           <w:szCs w:val="40"/>
         </w:rPr>
-        <w:t>:</w:t>
-      </w:r>
-      <w:r>
-        <w:rPr>
-          <w:rFonts w:asciiTheme="majorHAnsi" w:hAnsiTheme="majorHAnsi"/>
-          <w:sz w:val="40"/>
-          <w:szCs w:val="40"/>
-        </w:rPr>
-        <w:t xml:space="preserve"> Start by creating the React project</w:t>
-      </w:r>
-      <w:r>
-        <w:rPr>
-          <w:rFonts w:asciiTheme="majorHAnsi" w:hAnsiTheme="majorHAnsi"/>
-          <w:sz w:val="40"/>
-          <w:szCs w:val="40"/>
-        </w:rPr>
-        <w:t>s</w:t>
-      </w:r>
-      <w:r>
-        <w:rPr>
-          <w:rFonts w:asciiTheme="majorHAnsi" w:hAnsiTheme="majorHAnsi"/>
-          <w:sz w:val="40"/>
-          <w:szCs w:val="40"/>
-        </w:rPr>
-        <w:br/>
-        <w:t xml:space="preserve">Use the command npm create </w:t>
-      </w:r>
-      <w:r>
-        <w:rPr>
-          <w:rFonts w:ascii="Bahnschrift" w:hAnsi="Bahnschrift"/>
-          <w:sz w:val="40"/>
-          <w:szCs w:val="40"/>
-        </w:rPr>
-        <w:t>vite@latest</w:t>
-      </w:r>
-      <w:r>
-        <w:rPr>
-          <w:rFonts w:asciiTheme="majorHAnsi" w:hAnsiTheme="majorHAnsi"/>
-          <w:sz w:val="40"/>
-          <w:szCs w:val="40"/>
-        </w:rPr>
-        <w:t xml:space="preserve"> and name the project client</w:t>
-      </w:r>
-      <w:r>
-        <w:rPr>
-          <w:rFonts w:asciiTheme="majorHAnsi" w:hAnsiTheme="majorHAnsi"/>
-          <w:sz w:val="40"/>
-          <w:szCs w:val="40"/>
-        </w:rPr>
-        <w:br/>
-        <w:t>This sets up a modern React project with fast build and dev tools using Vite</w:t>
-      </w:r>
-    </w:p>
-    <w:p>
-      <w:pPr>
-        <w:rPr>
-          <w:rFonts w:asciiTheme="majorHAnsi" w:hAnsiTheme="majorHAnsi"/>
-          <w:sz w:val="40"/>
-          <w:szCs w:val="40"/>
-        </w:rPr>
-      </w:pPr>
+        <w:t xml:space="preserve">Step </w:t>
+      </w:r>
       <w:r>
         <w:rPr>
           <w:rFonts w:asciiTheme="majorHAnsi" w:hAnsiTheme="majorHAnsi"/>
@@ -107,75 +49,8 @@
           <w:sz w:val="40"/>
           <w:szCs w:val="40"/>
         </w:rPr>
-        <w:t>Step 2:</w:t>
-      </w:r>
-      <w:r>
-        <w:rPr>
-          <w:rFonts w:asciiTheme="majorHAnsi" w:hAnsiTheme="majorHAnsi"/>
-          <w:sz w:val="40"/>
-          <w:szCs w:val="40"/>
-        </w:rPr>
-        <w:t xml:space="preserve"> Go to the client folder and install dependencies</w:t>
-      </w:r>
-      <w:r>
-        <w:rPr>
-          <w:rFonts w:asciiTheme="majorHAnsi" w:hAnsiTheme="majorHAnsi"/>
-          <w:sz w:val="40"/>
-          <w:szCs w:val="40"/>
-        </w:rPr>
-        <w:br/>
-        <w:t xml:space="preserve">Run </w:t>
-      </w:r>
-      <w:r>
-        <w:rPr>
-          <w:rFonts w:ascii="Bahnschrift" w:hAnsi="Bahnschrift"/>
-          <w:sz w:val="40"/>
-          <w:szCs w:val="40"/>
-        </w:rPr>
-        <w:t>npm install</w:t>
-      </w:r>
-      <w:r>
-        <w:rPr>
-          <w:rFonts w:asciiTheme="majorHAnsi" w:hAnsiTheme="majorHAnsi"/>
-          <w:sz w:val="40"/>
-          <w:szCs w:val="40"/>
-        </w:rPr>
-        <w:t xml:space="preserve"> to install all required node modules.</w:t>
-      </w:r>
-      <w:r>
-        <w:rPr>
-          <w:rFonts w:asciiTheme="majorHAnsi" w:hAnsiTheme="majorHAnsi"/>
-          <w:sz w:val="40"/>
-          <w:szCs w:val="40"/>
-        </w:rPr>
-        <w:br/>
-        <w:t xml:space="preserve">This ensures that all the libraries defined in </w:t>
-      </w:r>
-      <w:r>
-        <w:rPr>
-          <w:rFonts w:ascii="Bahnschrift" w:hAnsi="Bahnschrift"/>
-          <w:sz w:val="40"/>
-          <w:szCs w:val="40"/>
-        </w:rPr>
-        <w:t>package.json</w:t>
-      </w:r>
-      <w:r>
-        <w:rPr>
-          <w:rFonts w:asciiTheme="majorHAnsi" w:hAnsiTheme="majorHAnsi"/>
-          <w:sz w:val="40"/>
-          <w:szCs w:val="40"/>
-        </w:rPr>
-        <w:t xml:space="preserve"> are set up</w:t>
-      </w:r>
-    </w:p>
-    <w:p>
-      <w:pPr>
-        <w:rPr>
-          <w:rFonts w:asciiTheme="majorHAnsi" w:hAnsiTheme="majorHAnsi"/>
-          <w:sz w:val="40"/>
-          <w:szCs w:val="40"/>
-        </w:rPr>
-      </w:pPr>
+        <w:t>1</w:t>
+      </w:r>
       <w:r>
         <w:rPr>
           <w:rFonts w:asciiTheme="majorHAnsi" w:hAnsiTheme="majorHAnsi"/>
@@ -184,49 +59,57 @@
           <w:sz w:val="40"/>
           <w:szCs w:val="40"/>
         </w:rPr>
-        <w:t>Step 3:</w:t>
-      </w:r>
-      <w:r>
-        <w:rPr>
-          <w:rFonts w:asciiTheme="majorHAnsi" w:hAnsiTheme="majorHAnsi"/>
-          <w:sz w:val="40"/>
-          <w:szCs w:val="40"/>
-        </w:rPr>
-        <w:t xml:space="preserve"> Install essential libraries for React</w:t>
-      </w:r>
-      <w:r>
-        <w:rPr>
-          <w:rFonts w:asciiTheme="majorHAnsi" w:hAnsiTheme="majorHAnsi"/>
-          <w:sz w:val="40"/>
-          <w:szCs w:val="40"/>
-        </w:rPr>
-        <w:br/>
-        <w:t xml:space="preserve">Install packages like </w:t>
-      </w:r>
-      <w:r>
-        <w:rPr>
-          <w:rFonts w:ascii="Bahnschrift" w:hAnsi="Bahnschrift"/>
-          <w:sz w:val="40"/>
-          <w:szCs w:val="40"/>
-        </w:rPr>
-        <w:t>@reduxjs/toolkit, react-redux, react-router-dom</w:t>
-      </w:r>
-      <w:r>
-        <w:rPr>
-          <w:rFonts w:asciiTheme="majorHAnsi" w:hAnsiTheme="majorHAnsi"/>
-          <w:sz w:val="40"/>
-          <w:szCs w:val="40"/>
-        </w:rPr>
-        <w:t>, etc</w:t>
-      </w:r>
-      <w:r>
-        <w:rPr>
-          <w:rFonts w:asciiTheme="majorHAnsi" w:hAnsiTheme="majorHAnsi"/>
-          <w:sz w:val="40"/>
-          <w:szCs w:val="40"/>
-        </w:rPr>
-        <w:br/>
-        <w:t>These are core libraries needed for routing, state management, and more</w:t>
+        <w:t>:</w:t>
+      </w:r>
+      <w:r>
+        <w:rPr>
+          <w:rFonts w:asciiTheme="majorHAnsi" w:hAnsiTheme="majorHAnsi"/>
+          <w:sz w:val="40"/>
+          <w:szCs w:val="40"/>
+        </w:rPr>
+        <w:t xml:space="preserve"> Start by creating the React project</w:t>
+      </w:r>
+      <w:r>
+        <w:rPr>
+          <w:rFonts w:asciiTheme="majorHAnsi" w:hAnsiTheme="majorHAnsi"/>
+          <w:sz w:val="40"/>
+          <w:szCs w:val="40"/>
+        </w:rPr>
+        <w:t>s</w:t>
+      </w:r>
+      <w:r>
+        <w:rPr>
+          <w:rFonts w:asciiTheme="majorHAnsi" w:hAnsiTheme="majorHAnsi"/>
+          <w:sz w:val="40"/>
+          <w:szCs w:val="40"/>
+        </w:rPr>
+        <w:br/>
+        <w:t xml:space="preserve">Use the command npm create </w:t>
+      </w:r>
+      <w:r>
+        <w:rPr>
+          <w:rFonts w:ascii="Bahnschrift" w:hAnsi="Bahnschrift"/>
+          <w:sz w:val="40"/>
+          <w:szCs w:val="40"/>
+        </w:rPr>
+        <w:t>vite@latest</w:t>
+      </w:r>
+      <w:r>
+        <w:rPr>
+          <w:rFonts w:asciiTheme="majorHAnsi" w:hAnsiTheme="majorHAnsi"/>
+          <w:sz w:val="40"/>
+          <w:szCs w:val="40"/>
+        </w:rPr>
+        <w:t xml:space="preserve"> and name the project client</w:t>
+      </w:r>
+      <w:r>
+        <w:rPr>
+          <w:rFonts w:asciiTheme="majorHAnsi" w:hAnsiTheme="majorHAnsi"/>
+          <w:sz w:val="40"/>
+          <w:szCs w:val="40"/>
+        </w:rPr>
+        <w:br/>
+        <w:t>This sets up a modern React project with fast build and dev tools using Vite</w:t>
       </w:r>
     </w:p>
     <w:p>
@@ -245,49 +128,65 @@
           <w:sz w:val="40"/>
           <w:szCs w:val="40"/>
         </w:rPr>
-        <w:t>Step 4:</w:t>
-      </w:r>
-      <w:r>
-        <w:rPr>
-          <w:rFonts w:asciiTheme="majorHAnsi" w:hAnsiTheme="majorHAnsi"/>
-          <w:sz w:val="40"/>
-          <w:szCs w:val="40"/>
-        </w:rPr>
-        <w:t xml:space="preserve"> Install Tailwind CSS</w:t>
-      </w:r>
-      <w:r>
-        <w:rPr>
-          <w:rFonts w:asciiTheme="majorHAnsi" w:hAnsiTheme="majorHAnsi"/>
-          <w:sz w:val="40"/>
-          <w:szCs w:val="40"/>
-        </w:rPr>
-        <w:br/>
-        <w:t xml:space="preserve">Run npm </w:t>
-      </w:r>
-      <w:r>
-        <w:rPr>
-          <w:rFonts w:ascii="Bahnschrift" w:hAnsi="Bahnschrift"/>
-          <w:sz w:val="40"/>
-          <w:szCs w:val="40"/>
-        </w:rPr>
-        <w:t>install tailwindcss @tailwindcss/vite</w:t>
-      </w:r>
-      <w:r>
-        <w:rPr>
-          <w:rFonts w:asciiTheme="majorHAnsi" w:hAnsiTheme="majorHAnsi"/>
-          <w:sz w:val="40"/>
-          <w:szCs w:val="40"/>
-        </w:rPr>
-        <w:t xml:space="preserve"> to set up Tailwind.</w:t>
-      </w:r>
-      <w:r>
-        <w:rPr>
-          <w:rFonts w:asciiTheme="majorHAnsi" w:hAnsiTheme="majorHAnsi"/>
-          <w:sz w:val="40"/>
-          <w:szCs w:val="40"/>
-        </w:rPr>
-        <w:br/>
-        <w:t>Tailwind is required for Shadcn UI and provides utility-first CSS support</w:t>
+        <w:t>Step 2:</w:t>
+      </w:r>
+      <w:r>
+        <w:rPr>
+          <w:rFonts w:asciiTheme="majorHAnsi" w:hAnsiTheme="majorHAnsi"/>
+          <w:sz w:val="40"/>
+          <w:szCs w:val="40"/>
+        </w:rPr>
+        <w:t xml:space="preserve"> Go to the client folder and install dependencies</w:t>
+      </w:r>
+      <w:r>
+        <w:rPr>
+          <w:rFonts w:asciiTheme="majorHAnsi" w:hAnsiTheme="majorHAnsi"/>
+          <w:sz w:val="40"/>
+          <w:szCs w:val="40"/>
+        </w:rPr>
+        <w:br/>
+        <w:t xml:space="preserve">Run </w:t>
+      </w:r>
+      <w:r>
+        <w:rPr>
+          <w:rFonts w:ascii="Bahnschrift" w:hAnsi="Bahnschrift"/>
+          <w:sz w:val="40"/>
+          <w:szCs w:val="40"/>
+        </w:rPr>
+        <w:t>npm install</w:t>
+      </w:r>
+      <w:r>
+        <w:rPr>
+          <w:rFonts w:asciiTheme="majorHAnsi" w:hAnsiTheme="majorHAnsi"/>
+          <w:sz w:val="40"/>
+          <w:szCs w:val="40"/>
+        </w:rPr>
+        <w:t xml:space="preserve"> to install all required node modules.</w:t>
+      </w:r>
+      <w:r>
+        <w:rPr>
+          <w:rFonts w:asciiTheme="majorHAnsi" w:hAnsiTheme="majorHAnsi"/>
+          <w:sz w:val="40"/>
+          <w:szCs w:val="40"/>
+        </w:rPr>
+        <w:br/>
+        <w:t xml:space="preserve">This ensures that all the libraries defined in </w:t>
+      </w:r>
+      <w:r>
+        <w:rPr>
+          <w:rFonts w:ascii="Bahnschrift" w:hAnsi="Bahnschrift"/>
+          <w:sz w:val="40"/>
+          <w:szCs w:val="40"/>
+        </w:rPr>
+        <w:t>package.json</w:t>
+      </w:r>
+      <w:r>
+        <w:rPr>
+          <w:rFonts w:asciiTheme="majorHAnsi" w:hAnsiTheme="majorHAnsi"/>
+          <w:sz w:val="40"/>
+          <w:szCs w:val="40"/>
+        </w:rPr>
+        <w:t xml:space="preserve"> are set up</w:t>
       </w:r>
     </w:p>
     <w:p>
@@ -306,33 +205,49 @@
           <w:sz w:val="40"/>
           <w:szCs w:val="40"/>
         </w:rPr>
-        <w:t>Step 5:</w:t>
-      </w:r>
-      <w:r>
-        <w:rPr>
-          <w:rFonts w:asciiTheme="majorHAnsi" w:hAnsiTheme="majorHAnsi"/>
-          <w:sz w:val="40"/>
-          <w:szCs w:val="40"/>
-        </w:rPr>
-        <w:t xml:space="preserve"> Configure Tailwind and Vite</w:t>
-      </w:r>
-      <w:r>
-        <w:rPr>
-          <w:rFonts w:asciiTheme="majorHAnsi" w:hAnsiTheme="majorHAnsi"/>
-          <w:sz w:val="40"/>
-          <w:szCs w:val="40"/>
-        </w:rPr>
-        <w:br/>
-        <w:t>Follow the Shadcn UI setup guide to update index.css and vite.config.js</w:t>
-      </w:r>
-      <w:r>
-        <w:rPr>
-          <w:rFonts w:asciiTheme="majorHAnsi" w:hAnsiTheme="majorHAnsi"/>
-          <w:sz w:val="40"/>
-          <w:szCs w:val="40"/>
-        </w:rPr>
-        <w:br/>
-        <w:t>These changes enable Tailwind classes and Shadcn styling to work properly</w:t>
+        <w:t>Step 3:</w:t>
+      </w:r>
+      <w:r>
+        <w:rPr>
+          <w:rFonts w:asciiTheme="majorHAnsi" w:hAnsiTheme="majorHAnsi"/>
+          <w:sz w:val="40"/>
+          <w:szCs w:val="40"/>
+        </w:rPr>
+        <w:t xml:space="preserve"> Install essential libraries for React</w:t>
+      </w:r>
+      <w:r>
+        <w:rPr>
+          <w:rFonts w:asciiTheme="majorHAnsi" w:hAnsiTheme="majorHAnsi"/>
+          <w:sz w:val="40"/>
+          <w:szCs w:val="40"/>
+        </w:rPr>
+        <w:br/>
+        <w:t xml:space="preserve">Install packages like </w:t>
+      </w:r>
+      <w:r>
+        <w:rPr>
+          <w:rFonts w:ascii="Bahnschrift" w:hAnsi="Bahnschrift"/>
+          <w:sz w:val="40"/>
+          <w:szCs w:val="40"/>
+        </w:rPr>
+        <w:t>@reduxjs/toolkit, react-redux, react-router-dom</w:t>
+      </w:r>
+      <w:r>
+        <w:rPr>
+          <w:rFonts w:asciiTheme="majorHAnsi" w:hAnsiTheme="majorHAnsi"/>
+          <w:sz w:val="40"/>
+          <w:szCs w:val="40"/>
+        </w:rPr>
+        <w:t>, etc</w:t>
+      </w:r>
+      <w:r>
+        <w:rPr>
+          <w:rFonts w:asciiTheme="majorHAnsi" w:hAnsiTheme="majorHAnsi"/>
+          <w:sz w:val="40"/>
+          <w:szCs w:val="40"/>
+        </w:rPr>
+        <w:br/>
+        <w:t>These are core libraries needed for routing, state management, and more</w:t>
       </w:r>
     </w:p>
     <w:p>
@@ -351,57 +266,49 @@
           <w:sz w:val="40"/>
           <w:szCs w:val="40"/>
         </w:rPr>
-        <w:t>Step 5.1:</w:t>
-      </w:r>
-      <w:r>
-        <w:rPr>
-          <w:rFonts w:asciiTheme="majorHAnsi" w:hAnsiTheme="majorHAnsi"/>
-          <w:sz w:val="40"/>
-          <w:szCs w:val="40"/>
-        </w:rPr>
-        <w:t xml:space="preserve"> Create Tailwind configuration</w:t>
-      </w:r>
-      <w:r>
-        <w:rPr>
-          <w:rFonts w:asciiTheme="majorHAnsi" w:hAnsiTheme="majorHAnsi"/>
-          <w:sz w:val="40"/>
-          <w:szCs w:val="40"/>
-        </w:rPr>
-        <w:br/>
-        <w:t xml:space="preserve">Create a </w:t>
-      </w:r>
-      <w:r>
-        <w:rPr>
-          <w:rFonts w:ascii="Bahnschrift" w:hAnsi="Bahnschrift"/>
-          <w:sz w:val="40"/>
-          <w:szCs w:val="40"/>
-        </w:rPr>
-        <w:t>tailwind.config.js</w:t>
-      </w:r>
-      <w:r>
-        <w:rPr>
-          <w:rFonts w:asciiTheme="majorHAnsi" w:hAnsiTheme="majorHAnsi"/>
-          <w:sz w:val="40"/>
-          <w:szCs w:val="40"/>
-        </w:rPr>
-        <w:t xml:space="preserve"> file and paste in the required settings.</w:t>
-      </w:r>
-      <w:r>
-        <w:rPr>
-          <w:rFonts w:asciiTheme="majorHAnsi" w:hAnsiTheme="majorHAnsi"/>
-          <w:sz w:val="40"/>
-          <w:szCs w:val="40"/>
-        </w:rPr>
-        <w:br/>
-      </w:r>
-      <w:r>
-        <w:rPr>
-          <w:rFonts w:asciiTheme="majorHAnsi" w:hAnsiTheme="majorHAnsi"/>
-          <w:sz w:val="40"/>
-          <w:szCs w:val="40"/>
-        </w:rPr>
-        <w:lastRenderedPageBreak/>
-        <w:t>Use Tailwind CSS v4 compatible configuration to ensure it works with Shadcn.</w:t>
+        <w:t>Step 4:</w:t>
+      </w:r>
+      <w:r>
+        <w:rPr>
+          <w:rFonts w:asciiTheme="majorHAnsi" w:hAnsiTheme="majorHAnsi"/>
+          <w:sz w:val="40"/>
+          <w:szCs w:val="40"/>
+        </w:rPr>
+        <w:t xml:space="preserve"> Install Tailwind CSS</w:t>
+      </w:r>
+      <w:r>
+        <w:rPr>
+          <w:rFonts w:asciiTheme="majorHAnsi" w:hAnsiTheme="majorHAnsi"/>
+          <w:sz w:val="40"/>
+          <w:szCs w:val="40"/>
+        </w:rPr>
+        <w:br/>
+        <w:t xml:space="preserve">Run npm </w:t>
+      </w:r>
+      <w:r>
+        <w:rPr>
+          <w:rFonts w:ascii="Bahnschrift" w:hAnsi="Bahnschrift"/>
+          <w:sz w:val="40"/>
+          <w:szCs w:val="40"/>
+        </w:rPr>
+        <w:t>install tailwindcss @tailwindcss/vite</w:t>
+      </w:r>
+      <w:r>
+        <w:rPr>
+          <w:rFonts w:asciiTheme="majorHAnsi" w:hAnsiTheme="majorHAnsi"/>
+          <w:sz w:val="40"/>
+          <w:szCs w:val="40"/>
+        </w:rPr>
+        <w:t xml:space="preserve"> to set up Tailwind.</w:t>
+      </w:r>
+      <w:r>
+        <w:rPr>
+          <w:rFonts w:asciiTheme="majorHAnsi" w:hAnsiTheme="majorHAnsi"/>
+          <w:sz w:val="40"/>
+          <w:szCs w:val="40"/>
+        </w:rPr>
+        <w:br/>
+        <w:t>Tailwind is required for Shadcn UI and provides utility-first CSS support</w:t>
       </w:r>
     </w:p>
     <w:p>
@@ -420,73 +327,33 @@
           <w:sz w:val="40"/>
           <w:szCs w:val="40"/>
         </w:rPr>
-        <w:t>Step 6:</w:t>
-      </w:r>
-      <w:r>
-        <w:rPr>
-          <w:rFonts w:asciiTheme="majorHAnsi" w:hAnsiTheme="majorHAnsi"/>
-          <w:sz w:val="40"/>
-          <w:szCs w:val="40"/>
-        </w:rPr>
-        <w:t xml:space="preserve"> Add </w:t>
-      </w:r>
-      <w:r>
-        <w:rPr>
-          <w:rFonts w:ascii="Bahnschrift" w:hAnsi="Bahnschrift"/>
-          <w:sz w:val="40"/>
-          <w:szCs w:val="40"/>
-        </w:rPr>
-        <w:t>jsconfig.json</w:t>
-      </w:r>
-      <w:r>
-        <w:rPr>
-          <w:rFonts w:asciiTheme="majorHAnsi" w:hAnsiTheme="majorHAnsi"/>
-          <w:sz w:val="40"/>
-          <w:szCs w:val="40"/>
-        </w:rPr>
-        <w:t xml:space="preserve"> for path aliasing</w:t>
-      </w:r>
-      <w:r>
-        <w:rPr>
-          <w:rFonts w:asciiTheme="majorHAnsi" w:hAnsiTheme="majorHAnsi"/>
-          <w:sz w:val="40"/>
-          <w:szCs w:val="40"/>
-        </w:rPr>
-        <w:br/>
-        <w:t xml:space="preserve">Create a file named </w:t>
-      </w:r>
-      <w:r>
-        <w:rPr>
-          <w:rFonts w:ascii="Bahnschrift" w:hAnsi="Bahnschrift"/>
-          <w:sz w:val="40"/>
-          <w:szCs w:val="40"/>
-        </w:rPr>
-        <w:t>jsconfig.json</w:t>
-      </w:r>
-      <w:r>
-        <w:rPr>
-          <w:rFonts w:asciiTheme="majorHAnsi" w:hAnsiTheme="majorHAnsi"/>
-          <w:sz w:val="40"/>
-          <w:szCs w:val="40"/>
-        </w:rPr>
-        <w:t xml:space="preserve"> and copy contents from Shadcn's tsconfig.</w:t>
-      </w:r>
-      <w:r>
-        <w:rPr>
-          <w:rFonts w:asciiTheme="majorHAnsi" w:hAnsiTheme="majorHAnsi"/>
-          <w:sz w:val="40"/>
-          <w:szCs w:val="40"/>
-        </w:rPr>
-        <w:br/>
-        <w:t xml:space="preserve">This allows you to use absolute import paths like </w:t>
-      </w:r>
-      <w:r>
-        <w:rPr>
-          <w:rFonts w:ascii="Bahnschrift" w:hAnsi="Bahnschrift"/>
-          <w:sz w:val="40"/>
-          <w:szCs w:val="40"/>
-        </w:rPr>
-        <w:t>@/components/Button</w:t>
+        <w:t>Step 5:</w:t>
+      </w:r>
+      <w:r>
+        <w:rPr>
+          <w:rFonts w:asciiTheme="majorHAnsi" w:hAnsiTheme="majorHAnsi"/>
+          <w:sz w:val="40"/>
+          <w:szCs w:val="40"/>
+        </w:rPr>
+        <w:t xml:space="preserve"> Configure Tailwind and Vite</w:t>
+      </w:r>
+      <w:r>
+        <w:rPr>
+          <w:rFonts w:asciiTheme="majorHAnsi" w:hAnsiTheme="majorHAnsi"/>
+          <w:sz w:val="40"/>
+          <w:szCs w:val="40"/>
+        </w:rPr>
+        <w:br/>
+        <w:t>Follow the Shadcn UI setup guide to update index.css and vite.config.js</w:t>
+      </w:r>
+      <w:r>
+        <w:rPr>
+          <w:rFonts w:asciiTheme="majorHAnsi" w:hAnsiTheme="majorHAnsi"/>
+          <w:sz w:val="40"/>
+          <w:szCs w:val="40"/>
+        </w:rPr>
+        <w:br/>
+        <w:t>These changes enable Tailwind classes and Shadcn styling to work properly</w:t>
       </w:r>
     </w:p>
     <w:p>
@@ -505,57 +372,58 @@
           <w:sz w:val="40"/>
           <w:szCs w:val="40"/>
         </w:rPr>
-        <w:t>Step 7:</w:t>
-      </w:r>
-      <w:r>
-        <w:rPr>
-          <w:rFonts w:asciiTheme="majorHAnsi" w:hAnsiTheme="majorHAnsi"/>
-          <w:sz w:val="40"/>
-          <w:szCs w:val="40"/>
-        </w:rPr>
-        <w:t xml:space="preserve"> Setup React Router</w:t>
-      </w:r>
-      <w:r>
-        <w:rPr>
-          <w:rFonts w:asciiTheme="majorHAnsi" w:hAnsiTheme="majorHAnsi"/>
-          <w:sz w:val="40"/>
-          <w:szCs w:val="40"/>
-        </w:rPr>
-        <w:br/>
-        <w:t xml:space="preserve">In main.js, wrap the </w:t>
-      </w:r>
-      <w:r>
-        <w:rPr>
-          <w:rFonts w:ascii="Bahnschrift" w:hAnsi="Bahnschrift"/>
-          <w:sz w:val="40"/>
-          <w:szCs w:val="40"/>
-        </w:rPr>
-        <w:t>&lt;App /&gt;</w:t>
-      </w:r>
-      <w:r>
-        <w:rPr>
-          <w:rFonts w:asciiTheme="majorHAnsi" w:hAnsiTheme="majorHAnsi"/>
-          <w:sz w:val="40"/>
-          <w:szCs w:val="40"/>
-        </w:rPr>
-        <w:t xml:space="preserve"> component with </w:t>
-      </w:r>
-      <w:r>
-        <w:rPr>
-          <w:rFonts w:ascii="Bahnschrift" w:hAnsi="Bahnschrift"/>
-          <w:sz w:val="40"/>
-          <w:szCs w:val="40"/>
-        </w:rPr>
-        <w:t>&lt;BrowserRouter&gt;</w:t>
-      </w:r>
-      <w:r>
-        <w:rPr>
-          <w:rFonts w:asciiTheme="majorHAnsi" w:hAnsiTheme="majorHAnsi"/>
-          <w:sz w:val="40"/>
-          <w:szCs w:val="40"/>
-        </w:rPr>
-        <w:br/>
-        <w:t>This enables navigation between pages using React Router.</w:t>
+        <w:t>Step 5.1:</w:t>
+      </w:r>
+      <w:r>
+        <w:rPr>
+          <w:rFonts w:asciiTheme="majorHAnsi" w:hAnsiTheme="majorHAnsi"/>
+          <w:sz w:val="40"/>
+          <w:szCs w:val="40"/>
+        </w:rPr>
+        <w:t xml:space="preserve"> Create Tailwind configuration</w:t>
+      </w:r>
+      <w:r>
+        <w:rPr>
+          <w:rFonts w:asciiTheme="majorHAnsi" w:hAnsiTheme="majorHAnsi"/>
+          <w:sz w:val="40"/>
+          <w:szCs w:val="40"/>
+        </w:rPr>
+        <w:br/>
+        <w:t xml:space="preserve">Create a </w:t>
+      </w:r>
+      <w:r>
+        <w:rPr>
+          <w:rFonts w:ascii="Bahnschrift" w:hAnsi="Bahnschrift"/>
+          <w:sz w:val="40"/>
+          <w:szCs w:val="40"/>
+        </w:rPr>
+        <w:t>tailwind.config.js</w:t>
+      </w:r>
+      <w:r>
+        <w:rPr>
+          <w:rFonts w:asciiTheme="majorHAnsi" w:hAnsiTheme="majorHAnsi"/>
+          <w:sz w:val="40"/>
+          <w:szCs w:val="40"/>
+        </w:rPr>
+        <w:t xml:space="preserve"> file and paste in the required </w:t>
+      </w:r>
+      <w:r>
+        <w:rPr>
+          <w:rFonts w:asciiTheme="majorHAnsi" w:hAnsiTheme="majorHAnsi"/>
+          <w:sz w:val="40"/>
+          <w:szCs w:val="40"/>
+        </w:rPr>
+        <w:lastRenderedPageBreak/>
+        <w:t>settings.</w:t>
+      </w:r>
+      <w:r>
+        <w:rPr>
+          <w:rFonts w:asciiTheme="majorHAnsi" w:hAnsiTheme="majorHAnsi"/>
+          <w:sz w:val="40"/>
+          <w:szCs w:val="40"/>
+        </w:rPr>
+        <w:br/>
+        <w:t>Use Tailwind CSS v4 compatible configuration to ensure it works with Shadcn.</w:t>
       </w:r>
     </w:p>
     <w:p>
@@ -574,49 +442,73 @@
           <w:sz w:val="40"/>
           <w:szCs w:val="40"/>
         </w:rPr>
-        <w:t>Step 8:</w:t>
-      </w:r>
-      <w:r>
-        <w:rPr>
-          <w:rFonts w:asciiTheme="majorHAnsi" w:hAnsiTheme="majorHAnsi"/>
-          <w:sz w:val="40"/>
-          <w:szCs w:val="40"/>
-        </w:rPr>
-        <w:t xml:space="preserve"> Create Redux store folder</w:t>
-      </w:r>
-      <w:r>
-        <w:rPr>
-          <w:rFonts w:asciiTheme="majorHAnsi" w:hAnsiTheme="majorHAnsi"/>
-          <w:sz w:val="40"/>
-          <w:szCs w:val="40"/>
-        </w:rPr>
-        <w:br/>
-        <w:t xml:space="preserve">Inside the src folder, create a store directory with </w:t>
-      </w:r>
-      <w:r>
-        <w:rPr>
-          <w:rFonts w:ascii="Bahnschrift" w:hAnsi="Bahnschrift"/>
-          <w:sz w:val="40"/>
-          <w:szCs w:val="40"/>
-        </w:rPr>
-        <w:t>store.js</w:t>
-      </w:r>
-      <w:r>
-        <w:rPr>
-          <w:rFonts w:asciiTheme="majorHAnsi" w:hAnsiTheme="majorHAnsi"/>
-          <w:sz w:val="40"/>
-          <w:szCs w:val="40"/>
-        </w:rPr>
-        <w:t xml:space="preserve"> inside it.</w:t>
-      </w:r>
-      <w:r>
-        <w:rPr>
-          <w:rFonts w:asciiTheme="majorHAnsi" w:hAnsiTheme="majorHAnsi"/>
-          <w:sz w:val="40"/>
-          <w:szCs w:val="40"/>
-        </w:rPr>
-        <w:br/>
-        <w:t>This file will hold your main Redux store configuration.</w:t>
+        <w:t>Step 6:</w:t>
+      </w:r>
+      <w:r>
+        <w:rPr>
+          <w:rFonts w:asciiTheme="majorHAnsi" w:hAnsiTheme="majorHAnsi"/>
+          <w:sz w:val="40"/>
+          <w:szCs w:val="40"/>
+        </w:rPr>
+        <w:t xml:space="preserve"> Add </w:t>
+      </w:r>
+      <w:r>
+        <w:rPr>
+          <w:rFonts w:ascii="Bahnschrift" w:hAnsi="Bahnschrift"/>
+          <w:sz w:val="40"/>
+          <w:szCs w:val="40"/>
+        </w:rPr>
+        <w:t>jsconfig.json</w:t>
+      </w:r>
+      <w:r>
+        <w:rPr>
+          <w:rFonts w:asciiTheme="majorHAnsi" w:hAnsiTheme="majorHAnsi"/>
+          <w:sz w:val="40"/>
+          <w:szCs w:val="40"/>
+        </w:rPr>
+        <w:t xml:space="preserve"> for path aliasing</w:t>
+      </w:r>
+      <w:r>
+        <w:rPr>
+          <w:rFonts w:asciiTheme="majorHAnsi" w:hAnsiTheme="majorHAnsi"/>
+          <w:sz w:val="40"/>
+          <w:szCs w:val="40"/>
+        </w:rPr>
+        <w:br/>
+        <w:t xml:space="preserve">Create a file named </w:t>
+      </w:r>
+      <w:r>
+        <w:rPr>
+          <w:rFonts w:ascii="Bahnschrift" w:hAnsi="Bahnschrift"/>
+          <w:sz w:val="40"/>
+          <w:szCs w:val="40"/>
+        </w:rPr>
+        <w:t>jsconfig.json</w:t>
+      </w:r>
+      <w:r>
+        <w:rPr>
+          <w:rFonts w:asciiTheme="majorHAnsi" w:hAnsiTheme="majorHAnsi"/>
+          <w:sz w:val="40"/>
+          <w:szCs w:val="40"/>
+        </w:rPr>
+        <w:t xml:space="preserve"> and copy contents from Shadcn's tsconfig.</w:t>
+      </w:r>
+      <w:r>
+        <w:rPr>
+          <w:rFonts w:asciiTheme="majorHAnsi" w:hAnsiTheme="majorHAnsi"/>
+          <w:sz w:val="40"/>
+          <w:szCs w:val="40"/>
+        </w:rPr>
+        <w:br/>
+        <w:t xml:space="preserve">This allows you to use absolute import paths like </w:t>
+      </w:r>
+      <w:r>
+        <w:rPr>
+          <w:rFonts w:ascii="Bahnschrift" w:hAnsi="Bahnschrift"/>
+          <w:sz w:val="40"/>
+          <w:szCs w:val="40"/>
+        </w:rPr>
+        <w:t>@/components/Button</w:t>
       </w:r>
     </w:p>
     <w:p>
@@ -635,65 +527,57 @@
           <w:sz w:val="40"/>
           <w:szCs w:val="40"/>
         </w:rPr>
-        <w:t>Step 9:</w:t>
-      </w:r>
-      <w:r>
-        <w:rPr>
-          <w:rFonts w:asciiTheme="majorHAnsi" w:hAnsiTheme="majorHAnsi"/>
-          <w:sz w:val="40"/>
-          <w:szCs w:val="40"/>
-        </w:rPr>
-        <w:t xml:space="preserve"> Create auth slice</w:t>
-      </w:r>
-      <w:r>
-        <w:rPr>
-          <w:rFonts w:asciiTheme="majorHAnsi" w:hAnsiTheme="majorHAnsi"/>
-          <w:sz w:val="40"/>
-          <w:szCs w:val="40"/>
-        </w:rPr>
-        <w:br/>
-        <w:t xml:space="preserve">Inside store, create a folder </w:t>
-      </w:r>
-      <w:r>
-        <w:rPr>
-          <w:rFonts w:ascii="Bahnschrift" w:hAnsi="Bahnschrift"/>
-          <w:sz w:val="40"/>
-          <w:szCs w:val="40"/>
-        </w:rPr>
-        <w:t>auth-slice</w:t>
-      </w:r>
-      <w:r>
-        <w:rPr>
-          <w:rFonts w:asciiTheme="majorHAnsi" w:hAnsiTheme="majorHAnsi"/>
-          <w:sz w:val="40"/>
-          <w:szCs w:val="40"/>
-        </w:rPr>
-        <w:t xml:space="preserve">, and add </w:t>
-      </w:r>
-      <w:r>
-        <w:rPr>
-          <w:rFonts w:ascii="Bahnschrift" w:hAnsi="Bahnschrift"/>
-          <w:sz w:val="40"/>
-          <w:szCs w:val="40"/>
-        </w:rPr>
-        <w:t>index.js</w:t>
-      </w:r>
-      <w:r>
-        <w:rPr>
-          <w:rFonts w:asciiTheme="majorHAnsi" w:hAnsiTheme="majorHAnsi"/>
-          <w:sz w:val="40"/>
-          <w:szCs w:val="40"/>
-        </w:rPr>
-        <w:t xml:space="preserve"> file.</w:t>
-      </w:r>
-      <w:r>
-        <w:rPr>
-          <w:rFonts w:asciiTheme="majorHAnsi" w:hAnsiTheme="majorHAnsi"/>
-          <w:sz w:val="40"/>
-          <w:szCs w:val="40"/>
-        </w:rPr>
-        <w:br/>
-        <w:t>This will contain the auth-related state logic using Redux Toolkit.</w:t>
+        <w:t>Step 7:</w:t>
+      </w:r>
+      <w:r>
+        <w:rPr>
+          <w:rFonts w:asciiTheme="majorHAnsi" w:hAnsiTheme="majorHAnsi"/>
+          <w:sz w:val="40"/>
+          <w:szCs w:val="40"/>
+        </w:rPr>
+        <w:t xml:space="preserve"> Setup React Router</w:t>
+      </w:r>
+      <w:r>
+        <w:rPr>
+          <w:rFonts w:asciiTheme="majorHAnsi" w:hAnsiTheme="majorHAnsi"/>
+          <w:sz w:val="40"/>
+          <w:szCs w:val="40"/>
+        </w:rPr>
+        <w:br/>
+        <w:t xml:space="preserve">In main.js, wrap the </w:t>
+      </w:r>
+      <w:r>
+        <w:rPr>
+          <w:rFonts w:ascii="Bahnschrift" w:hAnsi="Bahnschrift"/>
+          <w:sz w:val="40"/>
+          <w:szCs w:val="40"/>
+        </w:rPr>
+        <w:t>&lt;App /&gt;</w:t>
+      </w:r>
+      <w:r>
+        <w:rPr>
+          <w:rFonts w:asciiTheme="majorHAnsi" w:hAnsiTheme="majorHAnsi"/>
+          <w:sz w:val="40"/>
+          <w:szCs w:val="40"/>
+        </w:rPr>
+        <w:t xml:space="preserve"> component with </w:t>
+      </w:r>
+      <w:r>
+        <w:rPr>
+          <w:rFonts w:ascii="Bahnschrift" w:hAnsi="Bahnschrift"/>
+          <w:sz w:val="40"/>
+          <w:szCs w:val="40"/>
+        </w:rPr>
+        <w:t>&lt;BrowserRouter&gt;</w:t>
+      </w:r>
+      <w:r>
+        <w:rPr>
+          <w:rFonts w:asciiTheme="majorHAnsi" w:hAnsiTheme="majorHAnsi"/>
+          <w:sz w:val="40"/>
+          <w:szCs w:val="40"/>
+        </w:rPr>
+        <w:br/>
+        <w:t>This enables navigation between pages using React Router.</w:t>
       </w:r>
     </w:p>
     <w:p>
@@ -712,49 +596,49 @@
           <w:sz w:val="40"/>
           <w:szCs w:val="40"/>
         </w:rPr>
-        <w:t>Step 10:</w:t>
-      </w:r>
-      <w:r>
-        <w:rPr>
-          <w:rFonts w:asciiTheme="majorHAnsi" w:hAnsiTheme="majorHAnsi"/>
-          <w:sz w:val="40"/>
-          <w:szCs w:val="40"/>
-        </w:rPr>
-        <w:t xml:space="preserve"> Define and export the slice</w:t>
-      </w:r>
-      <w:r>
-        <w:rPr>
-          <w:rFonts w:asciiTheme="majorHAnsi" w:hAnsiTheme="majorHAnsi"/>
-          <w:sz w:val="40"/>
-          <w:szCs w:val="40"/>
-        </w:rPr>
-        <w:br/>
-        <w:t xml:space="preserve">Use </w:t>
-      </w:r>
-      <w:r>
-        <w:rPr>
-          <w:rFonts w:ascii="Bahnschrift" w:hAnsi="Bahnschrift"/>
-          <w:sz w:val="40"/>
-          <w:szCs w:val="40"/>
-        </w:rPr>
-        <w:t>createSlice</w:t>
-      </w:r>
-      <w:r>
-        <w:rPr>
-          <w:rFonts w:asciiTheme="majorHAnsi" w:hAnsiTheme="majorHAnsi"/>
-          <w:sz w:val="40"/>
-          <w:szCs w:val="40"/>
-        </w:rPr>
-        <w:t xml:space="preserve"> to define the auth slice and export reducer and actions.</w:t>
-      </w:r>
-      <w:r>
-        <w:rPr>
-          <w:rFonts w:asciiTheme="majorHAnsi" w:hAnsiTheme="majorHAnsi"/>
-          <w:sz w:val="40"/>
-          <w:szCs w:val="40"/>
-        </w:rPr>
-        <w:br/>
-        <w:t>This allows components to access and update authentication state.</w:t>
+        <w:t>Step 8:</w:t>
+      </w:r>
+      <w:r>
+        <w:rPr>
+          <w:rFonts w:asciiTheme="majorHAnsi" w:hAnsiTheme="majorHAnsi"/>
+          <w:sz w:val="40"/>
+          <w:szCs w:val="40"/>
+        </w:rPr>
+        <w:t xml:space="preserve"> Create Redux store folder</w:t>
+      </w:r>
+      <w:r>
+        <w:rPr>
+          <w:rFonts w:asciiTheme="majorHAnsi" w:hAnsiTheme="majorHAnsi"/>
+          <w:sz w:val="40"/>
+          <w:szCs w:val="40"/>
+        </w:rPr>
+        <w:br/>
+        <w:t xml:space="preserve">Inside the src folder, create a store directory with </w:t>
+      </w:r>
+      <w:r>
+        <w:rPr>
+          <w:rFonts w:ascii="Bahnschrift" w:hAnsi="Bahnschrift"/>
+          <w:sz w:val="40"/>
+          <w:szCs w:val="40"/>
+        </w:rPr>
+        <w:t>store.js</w:t>
+      </w:r>
+      <w:r>
+        <w:rPr>
+          <w:rFonts w:asciiTheme="majorHAnsi" w:hAnsiTheme="majorHAnsi"/>
+          <w:sz w:val="40"/>
+          <w:szCs w:val="40"/>
+        </w:rPr>
+        <w:t xml:space="preserve"> inside it.</w:t>
+      </w:r>
+      <w:r>
+        <w:rPr>
+          <w:rFonts w:asciiTheme="majorHAnsi" w:hAnsiTheme="majorHAnsi"/>
+          <w:sz w:val="40"/>
+          <w:szCs w:val="40"/>
+        </w:rPr>
+        <w:br/>
+        <w:t>This file will hold your main Redux store configuration.</w:t>
       </w:r>
     </w:p>
     <w:p>
@@ -773,65 +657,65 @@
           <w:sz w:val="40"/>
           <w:szCs w:val="40"/>
         </w:rPr>
-        <w:t>Step 11:</w:t>
-      </w:r>
-      <w:r>
-        <w:rPr>
-          <w:rFonts w:asciiTheme="majorHAnsi" w:hAnsiTheme="majorHAnsi"/>
-          <w:sz w:val="40"/>
-          <w:szCs w:val="40"/>
-        </w:rPr>
-        <w:t xml:space="preserve"> Configure and export the Redux store</w:t>
-      </w:r>
-      <w:r>
-        <w:rPr>
-          <w:rFonts w:asciiTheme="majorHAnsi" w:hAnsiTheme="majorHAnsi"/>
-          <w:sz w:val="40"/>
-          <w:szCs w:val="40"/>
-        </w:rPr>
-        <w:br/>
-        <w:t xml:space="preserve">In </w:t>
-      </w:r>
-      <w:r>
-        <w:rPr>
-          <w:rFonts w:ascii="Bahnschrift" w:hAnsi="Bahnschrift"/>
-          <w:sz w:val="40"/>
-          <w:szCs w:val="40"/>
-        </w:rPr>
-        <w:t>store.js</w:t>
-      </w:r>
-      <w:r>
-        <w:rPr>
-          <w:rFonts w:asciiTheme="majorHAnsi" w:hAnsiTheme="majorHAnsi"/>
-          <w:sz w:val="40"/>
-          <w:szCs w:val="40"/>
-        </w:rPr>
-        <w:t xml:space="preserve">, use </w:t>
-      </w:r>
-      <w:r>
-        <w:rPr>
-          <w:rFonts w:ascii="Bahnschrift" w:hAnsi="Bahnschrift"/>
-          <w:sz w:val="40"/>
-          <w:szCs w:val="40"/>
-        </w:rPr>
-        <w:t>configureStore</w:t>
-      </w:r>
-      <w:r>
-        <w:rPr>
-          <w:rFonts w:asciiTheme="majorHAnsi" w:hAnsiTheme="majorHAnsi"/>
-          <w:sz w:val="40"/>
-          <w:szCs w:val="40"/>
-        </w:rPr>
-        <w:t xml:space="preserve"> and include the auth reducer.</w:t>
-      </w:r>
-      <w:r>
-        <w:rPr>
-          <w:rFonts w:asciiTheme="majorHAnsi" w:hAnsiTheme="majorHAnsi"/>
-          <w:sz w:val="40"/>
-          <w:szCs w:val="40"/>
-        </w:rPr>
-        <w:br/>
-        <w:t>Export the store so it can be used in your application globally.</w:t>
+        <w:t>Step 9:</w:t>
+      </w:r>
+      <w:r>
+        <w:rPr>
+          <w:rFonts w:asciiTheme="majorHAnsi" w:hAnsiTheme="majorHAnsi"/>
+          <w:sz w:val="40"/>
+          <w:szCs w:val="40"/>
+        </w:rPr>
+        <w:t xml:space="preserve"> Create auth slice</w:t>
+      </w:r>
+      <w:r>
+        <w:rPr>
+          <w:rFonts w:asciiTheme="majorHAnsi" w:hAnsiTheme="majorHAnsi"/>
+          <w:sz w:val="40"/>
+          <w:szCs w:val="40"/>
+        </w:rPr>
+        <w:br/>
+        <w:t xml:space="preserve">Inside store, create a folder </w:t>
+      </w:r>
+      <w:r>
+        <w:rPr>
+          <w:rFonts w:ascii="Bahnschrift" w:hAnsi="Bahnschrift"/>
+          <w:sz w:val="40"/>
+          <w:szCs w:val="40"/>
+        </w:rPr>
+        <w:t>auth-slice</w:t>
+      </w:r>
+      <w:r>
+        <w:rPr>
+          <w:rFonts w:asciiTheme="majorHAnsi" w:hAnsiTheme="majorHAnsi"/>
+          <w:sz w:val="40"/>
+          <w:szCs w:val="40"/>
+        </w:rPr>
+        <w:t xml:space="preserve">, and add </w:t>
+      </w:r>
+      <w:r>
+        <w:rPr>
+          <w:rFonts w:ascii="Bahnschrift" w:hAnsi="Bahnschrift"/>
+          <w:sz w:val="40"/>
+          <w:szCs w:val="40"/>
+        </w:rPr>
+        <w:t>index.js</w:t>
+      </w:r>
+      <w:r>
+        <w:rPr>
+          <w:rFonts w:asciiTheme="majorHAnsi" w:hAnsiTheme="majorHAnsi"/>
+          <w:sz w:val="40"/>
+          <w:szCs w:val="40"/>
+        </w:rPr>
+        <w:t xml:space="preserve"> file.</w:t>
+      </w:r>
+      <w:r>
+        <w:rPr>
+          <w:rFonts w:asciiTheme="majorHAnsi" w:hAnsiTheme="majorHAnsi"/>
+          <w:sz w:val="40"/>
+          <w:szCs w:val="40"/>
+        </w:rPr>
+        <w:br/>
+        <w:t>This will contain the auth-related state logic using Redux Toolkit.</w:t>
       </w:r>
     </w:p>
     <w:p>
@@ -850,6 +734,144 @@
           <w:sz w:val="40"/>
           <w:szCs w:val="40"/>
         </w:rPr>
+        <w:t>Step 10:</w:t>
+      </w:r>
+      <w:r>
+        <w:rPr>
+          <w:rFonts w:asciiTheme="majorHAnsi" w:hAnsiTheme="majorHAnsi"/>
+          <w:sz w:val="40"/>
+          <w:szCs w:val="40"/>
+        </w:rPr>
+        <w:t xml:space="preserve"> Define and export the slice</w:t>
+      </w:r>
+      <w:r>
+        <w:rPr>
+          <w:rFonts w:asciiTheme="majorHAnsi" w:hAnsiTheme="majorHAnsi"/>
+          <w:sz w:val="40"/>
+          <w:szCs w:val="40"/>
+        </w:rPr>
+        <w:br/>
+        <w:t xml:space="preserve">Use </w:t>
+      </w:r>
+      <w:r>
+        <w:rPr>
+          <w:rFonts w:ascii="Bahnschrift" w:hAnsi="Bahnschrift"/>
+          <w:sz w:val="40"/>
+          <w:szCs w:val="40"/>
+        </w:rPr>
+        <w:t>createSlice</w:t>
+      </w:r>
+      <w:r>
+        <w:rPr>
+          <w:rFonts w:asciiTheme="majorHAnsi" w:hAnsiTheme="majorHAnsi"/>
+          <w:sz w:val="40"/>
+          <w:szCs w:val="40"/>
+        </w:rPr>
+        <w:t xml:space="preserve"> to define the auth slice and export reducer and actions.</w:t>
+      </w:r>
+      <w:r>
+        <w:rPr>
+          <w:rFonts w:asciiTheme="majorHAnsi" w:hAnsiTheme="majorHAnsi"/>
+          <w:sz w:val="40"/>
+          <w:szCs w:val="40"/>
+        </w:rPr>
+        <w:br/>
+        <w:t>This allows components to access and update authentication state.</w:t>
+      </w:r>
+    </w:p>
+    <w:p>
+      <w:pPr>
+        <w:rPr>
+          <w:rFonts w:asciiTheme="majorHAnsi" w:hAnsiTheme="majorHAnsi"/>
+          <w:sz w:val="40"/>
+          <w:szCs w:val="40"/>
+        </w:rPr>
+      </w:pPr>
+      <w:r>
+        <w:rPr>
+          <w:rFonts w:asciiTheme="majorHAnsi" w:hAnsiTheme="majorHAnsi"/>
+          <w:b/>
+          <w:bCs/>
+          <w:sz w:val="40"/>
+          <w:szCs w:val="40"/>
+        </w:rPr>
+        <w:t>Step 11:</w:t>
+      </w:r>
+      <w:r>
+        <w:rPr>
+          <w:rFonts w:asciiTheme="majorHAnsi" w:hAnsiTheme="majorHAnsi"/>
+          <w:sz w:val="40"/>
+          <w:szCs w:val="40"/>
+        </w:rPr>
+        <w:t xml:space="preserve"> Configure and export the Redux store</w:t>
+      </w:r>
+      <w:r>
+        <w:rPr>
+          <w:rFonts w:asciiTheme="majorHAnsi" w:hAnsiTheme="majorHAnsi"/>
+          <w:sz w:val="40"/>
+          <w:szCs w:val="40"/>
+        </w:rPr>
+        <w:br/>
+        <w:t xml:space="preserve">In </w:t>
+      </w:r>
+      <w:r>
+        <w:rPr>
+          <w:rFonts w:ascii="Bahnschrift" w:hAnsi="Bahnschrift"/>
+          <w:sz w:val="40"/>
+          <w:szCs w:val="40"/>
+        </w:rPr>
+        <w:t>store.js</w:t>
+      </w:r>
+      <w:r>
+        <w:rPr>
+          <w:rFonts w:asciiTheme="majorHAnsi" w:hAnsiTheme="majorHAnsi"/>
+          <w:sz w:val="40"/>
+          <w:szCs w:val="40"/>
+        </w:rPr>
+        <w:t xml:space="preserve">, use </w:t>
+      </w:r>
+      <w:r>
+        <w:rPr>
+          <w:rFonts w:ascii="Bahnschrift" w:hAnsi="Bahnschrift"/>
+          <w:sz w:val="40"/>
+          <w:szCs w:val="40"/>
+        </w:rPr>
+        <w:t>configureStore</w:t>
+      </w:r>
+      <w:r>
+        <w:rPr>
+          <w:rFonts w:asciiTheme="majorHAnsi" w:hAnsiTheme="majorHAnsi"/>
+          <w:sz w:val="40"/>
+          <w:szCs w:val="40"/>
+        </w:rPr>
+        <w:t xml:space="preserve"> and include the auth reducer.</w:t>
+      </w:r>
+      <w:r>
+        <w:rPr>
+          <w:rFonts w:asciiTheme="majorHAnsi" w:hAnsiTheme="majorHAnsi"/>
+          <w:sz w:val="40"/>
+          <w:szCs w:val="40"/>
+        </w:rPr>
+        <w:br/>
+        <w:t>Export the store so it can be used in your application globally.</w:t>
+      </w:r>
+    </w:p>
+    <w:p>
+      <w:pPr>
+        <w:rPr>
+          <w:rFonts w:asciiTheme="majorHAnsi" w:hAnsiTheme="majorHAnsi"/>
+          <w:sz w:val="40"/>
+          <w:szCs w:val="40"/>
+        </w:rPr>
+      </w:pPr>
+      <w:r>
+        <w:rPr>
+          <w:rFonts w:asciiTheme="majorHAnsi" w:hAnsiTheme="majorHAnsi"/>
+          <w:b/>
+          <w:bCs/>
+          <w:sz w:val="40"/>
+          <w:szCs w:val="40"/>
+        </w:rPr>
         <w:lastRenderedPageBreak/>
         <w:t>Step 12:</w:t>
       </w:r>
@@ -945,18 +967,8 @@
           <w:sz w:val="40"/>
           <w:szCs w:val="40"/>
         </w:rPr>
-        <w:t xml:space="preserve"> </w:t>
-      </w:r>
-      <w:proofErr w:type="gramStart"/>
-      <w:r>
-        <w:rPr>
-          <w:rFonts w:ascii="Bahnschrift" w:hAnsi="Bahnschrift"/>
-          <w:sz w:val="40"/>
-          <w:szCs w:val="40"/>
-        </w:rPr>
-        <w:t>pages</w:t>
-      </w:r>
-      <w:proofErr w:type="gramEnd"/>
+        <w:t xml:space="preserve"> pages</w:t>
+      </w:r>
       <w:r>
         <w:rPr>
           <w:rFonts w:asciiTheme="majorHAnsi" w:hAnsiTheme="majorHAnsi"/>
@@ -1525,25 +1537,7 @@
           <w:szCs w:val="40"/>
         </w:rPr>
         <w:br/>
-        <w:t xml:space="preserve">This separates admin and shopping </w:t>
-      </w:r>
-      <w:proofErr w:type="gramStart"/>
-      <w:r>
-        <w:rPr>
-          <w:rFonts w:asciiTheme="majorHAnsi" w:hAnsiTheme="majorHAnsi"/>
-          <w:sz w:val="40"/>
-          <w:szCs w:val="40"/>
-        </w:rPr>
-        <w:t>logic, and</w:t>
-      </w:r>
-      <w:proofErr w:type="gramEnd"/>
-      <w:r>
-        <w:rPr>
-          <w:rFonts w:asciiTheme="majorHAnsi" w:hAnsiTheme="majorHAnsi"/>
-          <w:sz w:val="40"/>
-          <w:szCs w:val="40"/>
-        </w:rPr>
-        <w:t xml:space="preserve"> keeps structure scalable.</w:t>
+        <w:t>This separates admin and shopping logic, and keeps structure scalable.</w:t>
       </w:r>
     </w:p>
     <w:p>
@@ -3658,10 +3652,20 @@
       <w:r>
         <w:rPr>
           <w:rFonts w:asciiTheme="majorHAnsi" w:hAnsiTheme="majorHAnsi"/>
-          <w:sz w:val="40"/>
-          <w:szCs w:val="40"/>
-        </w:rPr>
-        <w:t xml:space="preserve">Step 29: </w:t>
+          <w:b/>
+          <w:bCs/>
+          <w:sz w:val="40"/>
+          <w:szCs w:val="40"/>
+        </w:rPr>
+        <w:t>Step 29:</w:t>
+      </w:r>
+      <w:r>
+        <w:rPr>
+          <w:rFonts w:asciiTheme="majorHAnsi" w:hAnsiTheme="majorHAnsi"/>
+          <w:sz w:val="40"/>
+          <w:szCs w:val="40"/>
+        </w:rPr>
+        <w:t xml:space="preserve"> </w:t>
       </w:r>
       <w:r>
         <w:rPr>
@@ -3685,15 +3689,7 @@
           <w:sz w:val="40"/>
           <w:szCs w:val="40"/>
         </w:rPr>
-        <w:t>/</w:t>
-      </w:r>
-      <w:r>
-        <w:rPr>
-          <w:rFonts w:ascii="Bahnschrift" w:hAnsi="Bahnschrift"/>
-          <w:sz w:val="40"/>
-          <w:szCs w:val="40"/>
-        </w:rPr>
-        <w:t>ui</w:t>
+        <w:t>/ui</w:t>
       </w:r>
       <w:r>
         <w:rPr>
@@ -3703,6 +3699,576 @@
         </w:rPr>
         <w:t xml:space="preserve"> folder</w:t>
       </w:r>
+    </w:p>
+    <w:p>
+      <w:pPr>
+        <w:rPr>
+          <w:rFonts w:asciiTheme="majorHAnsi" w:hAnsiTheme="majorHAnsi"/>
+          <w:sz w:val="40"/>
+          <w:szCs w:val="40"/>
+        </w:rPr>
+      </w:pPr>
+      <w:r>
+        <w:rPr>
+          <w:rFonts w:asciiTheme="majorHAnsi" w:hAnsiTheme="majorHAnsi"/>
+          <w:b/>
+          <w:bCs/>
+          <w:sz w:val="40"/>
+          <w:szCs w:val="40"/>
+        </w:rPr>
+        <w:t xml:space="preserve">Step 30: </w:t>
+      </w:r>
+      <w:r>
+        <w:rPr>
+          <w:rFonts w:asciiTheme="majorHAnsi" w:hAnsiTheme="majorHAnsi"/>
+          <w:sz w:val="40"/>
+          <w:szCs w:val="40"/>
+        </w:rPr>
+        <w:t>Create a configuration file for the form</w:t>
+      </w:r>
+      <w:r>
+        <w:rPr>
+          <w:rFonts w:asciiTheme="majorHAnsi" w:hAnsiTheme="majorHAnsi"/>
+          <w:sz w:val="40"/>
+          <w:szCs w:val="40"/>
+        </w:rPr>
+        <w:br/>
+        <w:t xml:space="preserve">Inside the src directory, create a new folder named </w:t>
+      </w:r>
+      <w:r>
+        <w:rPr>
+          <w:rFonts w:ascii="Bahnschrift" w:hAnsi="Bahnschrift"/>
+          <w:sz w:val="40"/>
+          <w:szCs w:val="40"/>
+        </w:rPr>
+        <w:t>config</w:t>
+      </w:r>
+      <w:r>
+        <w:rPr>
+          <w:rFonts w:asciiTheme="majorHAnsi" w:hAnsiTheme="majorHAnsi"/>
+          <w:sz w:val="40"/>
+          <w:szCs w:val="40"/>
+        </w:rPr>
+        <w:t xml:space="preserve">. Then, create a file called </w:t>
+      </w:r>
+      <w:r>
+        <w:rPr>
+          <w:rFonts w:ascii="Bahnschrift" w:hAnsi="Bahnschrift"/>
+          <w:sz w:val="40"/>
+          <w:szCs w:val="40"/>
+        </w:rPr>
+        <w:t>index.js</w:t>
+      </w:r>
+      <w:r>
+        <w:rPr>
+          <w:rFonts w:asciiTheme="majorHAnsi" w:hAnsiTheme="majorHAnsi"/>
+          <w:sz w:val="40"/>
+          <w:szCs w:val="40"/>
+        </w:rPr>
+        <w:t xml:space="preserve"> inside it. This file will contain the form configuration, which will be used to dynamically render the form fields for Login and Register</w:t>
+      </w:r>
+    </w:p>
+    <w:p>
+      <w:pPr>
+        <w:rPr>
+          <w:rFonts w:asciiTheme="majorHAnsi" w:hAnsiTheme="majorHAnsi"/>
+          <w:sz w:val="40"/>
+          <w:szCs w:val="40"/>
+        </w:rPr>
+      </w:pPr>
+      <w:r>
+        <w:rPr>
+          <w:rFonts w:asciiTheme="majorHAnsi" w:hAnsiTheme="majorHAnsi"/>
+          <w:b/>
+          <w:bCs/>
+          <w:sz w:val="40"/>
+          <w:szCs w:val="40"/>
+        </w:rPr>
+        <w:t xml:space="preserve">Step 31: </w:t>
+      </w:r>
+      <w:r>
+        <w:rPr>
+          <w:rFonts w:asciiTheme="majorHAnsi" w:hAnsiTheme="majorHAnsi"/>
+          <w:sz w:val="40"/>
+          <w:szCs w:val="40"/>
+        </w:rPr>
+        <w:t xml:space="preserve">Finalize the </w:t>
+      </w:r>
+      <w:r>
+        <w:rPr>
+          <w:rFonts w:ascii="Bahnschrift" w:hAnsi="Bahnschrift"/>
+          <w:sz w:val="40"/>
+          <w:szCs w:val="40"/>
+        </w:rPr>
+        <w:t>form.jsx</w:t>
+      </w:r>
+      <w:r>
+        <w:rPr>
+          <w:rFonts w:asciiTheme="majorHAnsi" w:hAnsiTheme="majorHAnsi"/>
+          <w:sz w:val="40"/>
+          <w:szCs w:val="40"/>
+        </w:rPr>
+        <w:t xml:space="preserve"> structure and integrate the CommonForm component into the Login and Register pages</w:t>
+      </w:r>
+    </w:p>
+    <w:p>
+      <w:pPr>
+        <w:rPr>
+          <w:rFonts w:asciiTheme="majorHAnsi" w:hAnsiTheme="majorHAnsi"/>
+          <w:sz w:val="40"/>
+          <w:szCs w:val="40"/>
+        </w:rPr>
+      </w:pPr>
+      <w:r>
+        <w:rPr>
+          <w:rFonts w:asciiTheme="majorHAnsi" w:hAnsiTheme="majorHAnsi"/>
+          <w:b/>
+          <w:bCs/>
+          <w:sz w:val="40"/>
+          <w:szCs w:val="40"/>
+        </w:rPr>
+        <w:lastRenderedPageBreak/>
+        <w:t>Step 32:</w:t>
+      </w:r>
+      <w:r>
+        <w:rPr>
+          <w:rFonts w:asciiTheme="majorHAnsi" w:hAnsiTheme="majorHAnsi"/>
+          <w:sz w:val="40"/>
+          <w:szCs w:val="40"/>
+        </w:rPr>
+        <w:t xml:space="preserve"> Finalize the register page</w:t>
+      </w:r>
+    </w:p>
+    <w:p>
+      <w:pPr>
+        <w:rPr>
+          <w:rFonts w:asciiTheme="majorHAnsi" w:hAnsiTheme="majorHAnsi"/>
+          <w:sz w:val="40"/>
+          <w:szCs w:val="40"/>
+        </w:rPr>
+      </w:pPr>
+      <w:r>
+        <w:rPr>
+          <w:rFonts w:asciiTheme="majorHAnsi" w:hAnsiTheme="majorHAnsi"/>
+          <w:sz w:val="40"/>
+          <w:szCs w:val="40"/>
+        </w:rPr>
+        <w:t>Create the structure of register page</w:t>
+      </w:r>
+      <w:r>
+        <w:rPr>
+          <w:rFonts w:asciiTheme="majorHAnsi" w:hAnsiTheme="majorHAnsi"/>
+          <w:sz w:val="40"/>
+          <w:szCs w:val="40"/>
+        </w:rPr>
+        <w:t xml:space="preserve"> at </w:t>
+      </w:r>
+      <w:r>
+        <w:rPr>
+          <w:rFonts w:ascii="Bahnschrift" w:hAnsi="Bahnschrift"/>
+          <w:sz w:val="40"/>
+          <w:szCs w:val="40"/>
+        </w:rPr>
+        <w:t>pages/auth/register.jsx</w:t>
+      </w:r>
+      <w:r>
+        <w:rPr>
+          <w:rFonts w:asciiTheme="majorHAnsi" w:hAnsiTheme="majorHAnsi"/>
+          <w:sz w:val="40"/>
+          <w:szCs w:val="40"/>
+        </w:rPr>
+        <w:t xml:space="preserve">, import and use the </w:t>
+      </w:r>
+      <w:r>
+        <w:rPr>
+          <w:rFonts w:ascii="Bahnschrift" w:hAnsi="Bahnschrift"/>
+          <w:sz w:val="40"/>
+          <w:szCs w:val="40"/>
+        </w:rPr>
+        <w:t>commonForm</w:t>
+      </w:r>
+      <w:r>
+        <w:rPr>
+          <w:rFonts w:asciiTheme="majorHAnsi" w:hAnsiTheme="majorHAnsi"/>
+          <w:sz w:val="40"/>
+          <w:szCs w:val="40"/>
+        </w:rPr>
+        <w:t xml:space="preserve"> component in </w:t>
+      </w:r>
+      <w:r>
+        <w:rPr>
+          <w:rFonts w:asciiTheme="majorHAnsi" w:hAnsiTheme="majorHAnsi"/>
+          <w:sz w:val="40"/>
+          <w:szCs w:val="40"/>
+        </w:rPr>
+        <w:t>i</w:t>
+      </w:r>
+      <w:r>
+        <w:rPr>
+          <w:rFonts w:asciiTheme="majorHAnsi" w:hAnsiTheme="majorHAnsi"/>
+          <w:sz w:val="40"/>
+          <w:szCs w:val="40"/>
+        </w:rPr>
+        <w:t>t</w:t>
+      </w:r>
+      <w:r>
+        <w:rPr>
+          <w:rFonts w:asciiTheme="majorHAnsi" w:hAnsiTheme="majorHAnsi"/>
+          <w:sz w:val="40"/>
+          <w:szCs w:val="40"/>
+        </w:rPr>
+        <w:t xml:space="preserve">, </w:t>
+      </w:r>
+      <w:r>
+        <w:rPr>
+          <w:rFonts w:asciiTheme="majorHAnsi" w:hAnsiTheme="majorHAnsi"/>
+          <w:sz w:val="40"/>
+          <w:szCs w:val="40"/>
+        </w:rPr>
+        <w:t xml:space="preserve">Create the </w:t>
+      </w:r>
+      <w:r>
+        <w:rPr>
+          <w:rFonts w:ascii="Bahnschrift" w:hAnsi="Bahnschrift"/>
+          <w:sz w:val="40"/>
+          <w:szCs w:val="40"/>
+        </w:rPr>
+        <w:t>initialState</w:t>
+      </w:r>
+      <w:r>
+        <w:rPr>
+          <w:rFonts w:asciiTheme="majorHAnsi" w:hAnsiTheme="majorHAnsi"/>
+          <w:sz w:val="40"/>
+          <w:szCs w:val="40"/>
+        </w:rPr>
+        <w:t xml:space="preserve"> and the </w:t>
+      </w:r>
+      <w:r>
+        <w:rPr>
+          <w:rFonts w:ascii="Bahnschrift" w:hAnsi="Bahnschrift"/>
+          <w:sz w:val="40"/>
+          <w:szCs w:val="40"/>
+        </w:rPr>
+        <w:t>OnSubmit</w:t>
+      </w:r>
+      <w:r>
+        <w:rPr>
+          <w:rFonts w:asciiTheme="majorHAnsi" w:hAnsiTheme="majorHAnsi"/>
+          <w:sz w:val="40"/>
+          <w:szCs w:val="40"/>
+        </w:rPr>
+        <w:t xml:space="preserve"> function in the </w:t>
+      </w:r>
+      <w:r>
+        <w:rPr>
+          <w:rFonts w:ascii="Bahnschrift" w:hAnsi="Bahnschrift"/>
+          <w:sz w:val="40"/>
+          <w:szCs w:val="40"/>
+        </w:rPr>
+        <w:t>register.jsx</w:t>
+      </w:r>
+      <w:r>
+        <w:rPr>
+          <w:rFonts w:asciiTheme="majorHAnsi" w:hAnsiTheme="majorHAnsi"/>
+          <w:sz w:val="40"/>
+          <w:szCs w:val="40"/>
+        </w:rPr>
+        <w:t xml:space="preserve"> page and configure it with props passed in </w:t>
+      </w:r>
+      <w:r>
+        <w:rPr>
+          <w:rFonts w:ascii="Bahnschrift" w:hAnsi="Bahnschrift"/>
+          <w:sz w:val="40"/>
+          <w:szCs w:val="40"/>
+        </w:rPr>
+        <w:t>formControls</w:t>
+      </w:r>
+    </w:p>
+    <w:p>
+      <w:pPr>
+        <w:rPr>
+          <w:rFonts w:asciiTheme="majorHAnsi" w:hAnsiTheme="majorHAnsi"/>
+          <w:b/>
+          <w:bCs/>
+          <w:sz w:val="40"/>
+          <w:szCs w:val="40"/>
+        </w:rPr>
+      </w:pPr>
+      <w:r>
+        <w:rPr>
+          <w:rFonts w:asciiTheme="majorHAnsi" w:hAnsiTheme="majorHAnsi"/>
+          <w:b/>
+          <w:bCs/>
+          <w:sz w:val="40"/>
+          <w:szCs w:val="40"/>
+        </w:rPr>
+        <w:t>Step 34:</w:t>
+      </w:r>
+      <w:r>
+        <w:rPr>
+          <w:rFonts w:asciiTheme="majorHAnsi" w:hAnsiTheme="majorHAnsi"/>
+          <w:b/>
+          <w:bCs/>
+          <w:sz w:val="40"/>
+          <w:szCs w:val="40"/>
+        </w:rPr>
+        <w:t xml:space="preserve"> </w:t>
+      </w:r>
+      <w:r>
+        <w:rPr>
+          <w:rFonts w:asciiTheme="majorHAnsi" w:hAnsiTheme="majorHAnsi"/>
+          <w:sz w:val="40"/>
+          <w:szCs w:val="40"/>
+        </w:rPr>
+        <w:t xml:space="preserve">Finalize the </w:t>
+      </w:r>
+      <w:r>
+        <w:rPr>
+          <w:rFonts w:asciiTheme="majorHAnsi" w:hAnsiTheme="majorHAnsi"/>
+          <w:sz w:val="40"/>
+          <w:szCs w:val="40"/>
+        </w:rPr>
+        <w:t>login</w:t>
+      </w:r>
+      <w:r>
+        <w:rPr>
+          <w:rFonts w:asciiTheme="majorHAnsi" w:hAnsiTheme="majorHAnsi"/>
+          <w:sz w:val="40"/>
+          <w:szCs w:val="40"/>
+        </w:rPr>
+        <w:t xml:space="preserve"> page</w:t>
+      </w:r>
+      <w:r>
+        <w:rPr>
+          <w:rFonts w:asciiTheme="majorHAnsi" w:hAnsiTheme="majorHAnsi"/>
+          <w:sz w:val="40"/>
+          <w:szCs w:val="40"/>
+        </w:rPr>
+        <w:t xml:space="preserve"> </w:t>
+      </w:r>
+    </w:p>
+    <w:p>
+      <w:pPr>
+        <w:rPr>
+          <w:rFonts w:asciiTheme="majorHAnsi" w:hAnsiTheme="majorHAnsi"/>
+          <w:sz w:val="40"/>
+          <w:szCs w:val="40"/>
+        </w:rPr>
+      </w:pPr>
+      <w:r>
+        <w:rPr>
+          <w:rFonts w:asciiTheme="majorHAnsi" w:hAnsiTheme="majorHAnsi"/>
+          <w:sz w:val="40"/>
+          <w:szCs w:val="40"/>
+        </w:rPr>
+        <w:t>Copy</w:t>
+      </w:r>
+      <w:r>
+        <w:rPr>
+          <w:rFonts w:asciiTheme="majorHAnsi" w:hAnsiTheme="majorHAnsi"/>
+          <w:sz w:val="40"/>
+          <w:szCs w:val="40"/>
+        </w:rPr>
+        <w:t xml:space="preserve"> and p</w:t>
+      </w:r>
+      <w:r>
+        <w:rPr>
+          <w:rFonts w:asciiTheme="majorHAnsi" w:hAnsiTheme="majorHAnsi"/>
+          <w:sz w:val="40"/>
+          <w:szCs w:val="40"/>
+        </w:rPr>
+        <w:t xml:space="preserve">aste the </w:t>
+      </w:r>
+      <w:r>
+        <w:rPr>
+          <w:rFonts w:ascii="Bahnschrift" w:hAnsi="Bahnschrift"/>
+          <w:sz w:val="40"/>
+          <w:szCs w:val="40"/>
+        </w:rPr>
+        <w:t>register.jsx</w:t>
+      </w:r>
+      <w:r>
+        <w:rPr>
+          <w:rFonts w:asciiTheme="majorHAnsi" w:hAnsiTheme="majorHAnsi"/>
+          <w:sz w:val="40"/>
+          <w:szCs w:val="40"/>
+        </w:rPr>
+        <w:t xml:space="preserve"> in </w:t>
+      </w:r>
+      <w:r>
+        <w:rPr>
+          <w:rFonts w:ascii="Bahnschrift" w:hAnsi="Bahnschrift"/>
+          <w:sz w:val="40"/>
+          <w:szCs w:val="40"/>
+        </w:rPr>
+        <w:t>login.jsx</w:t>
+      </w:r>
+      <w:r>
+        <w:rPr>
+          <w:rFonts w:asciiTheme="majorHAnsi" w:hAnsiTheme="majorHAnsi"/>
+          <w:sz w:val="40"/>
+          <w:szCs w:val="40"/>
+        </w:rPr>
+        <w:t xml:space="preserve"> and </w:t>
+      </w:r>
+      <w:r>
+        <w:rPr>
+          <w:rFonts w:asciiTheme="majorHAnsi" w:hAnsiTheme="majorHAnsi"/>
+          <w:sz w:val="40"/>
+          <w:szCs w:val="40"/>
+        </w:rPr>
+        <w:t>configure</w:t>
+      </w:r>
+      <w:r>
+        <w:rPr>
+          <w:rFonts w:asciiTheme="majorHAnsi" w:hAnsiTheme="majorHAnsi"/>
+          <w:sz w:val="40"/>
+          <w:szCs w:val="40"/>
+        </w:rPr>
+        <w:t xml:space="preserve"> it based on login,</w:t>
+      </w:r>
+      <w:r>
+        <w:rPr>
+          <w:rFonts w:ascii="Bahnschrift" w:hAnsi="Bahnschrift"/>
+          <w:sz w:val="40"/>
+          <w:szCs w:val="40"/>
+        </w:rPr>
+        <w:t xml:space="preserve"> loginFormControls</w:t>
+      </w:r>
+      <w:r>
+        <w:rPr>
+          <w:rFonts w:ascii="Bahnschrift" w:hAnsi="Bahnschrift"/>
+          <w:sz w:val="40"/>
+          <w:szCs w:val="40"/>
+        </w:rPr>
+        <w:t xml:space="preserve">, </w:t>
+      </w:r>
+      <w:r>
+        <w:rPr>
+          <w:rFonts w:asciiTheme="majorHAnsi" w:hAnsiTheme="majorHAnsi"/>
+          <w:sz w:val="40"/>
+          <w:szCs w:val="40"/>
+        </w:rPr>
+        <w:t>remove user from initialState</w:t>
+      </w:r>
+      <w:r>
+        <w:rPr>
+          <w:rFonts w:asciiTheme="majorHAnsi" w:hAnsiTheme="majorHAnsi"/>
+          <w:sz w:val="40"/>
+          <w:szCs w:val="40"/>
+        </w:rPr>
+        <w:t>, change the heading, subheading and buttonText</w:t>
+      </w:r>
+    </w:p>
+    <w:p>
+      <w:pPr>
+        <w:rPr>
+          <w:rFonts w:asciiTheme="majorHAnsi" w:hAnsiTheme="majorHAnsi"/>
+          <w:sz w:val="40"/>
+          <w:szCs w:val="40"/>
+        </w:rPr>
+      </w:pPr>
+      <w:r>
+        <w:rPr>
+          <w:rFonts w:asciiTheme="majorHAnsi" w:hAnsiTheme="majorHAnsi"/>
+          <w:sz w:val="40"/>
+          <w:szCs w:val="40"/>
+        </w:rPr>
+        <w:t>Step 35: Now figure out the Backend part of Authentication</w:t>
+      </w:r>
+    </w:p>
+    <w:p>
+      <w:pPr>
+        <w:rPr>
+          <w:rFonts w:asciiTheme="majorHAnsi" w:hAnsiTheme="majorHAnsi"/>
+          <w:sz w:val="40"/>
+          <w:szCs w:val="40"/>
+        </w:rPr>
+      </w:pPr>
+    </w:p>
+    <w:p>
+      <w:pPr>
+        <w:rPr>
+          <w:rFonts w:asciiTheme="majorHAnsi" w:hAnsiTheme="majorHAnsi"/>
+          <w:sz w:val="40"/>
+          <w:szCs w:val="40"/>
+        </w:rPr>
+      </w:pPr>
+      <w:r>
+        <w:rPr>
+          <w:rFonts w:asciiTheme="majorHAnsi" w:hAnsiTheme="majorHAnsi"/>
+          <w:sz w:val="40"/>
+          <w:szCs w:val="40"/>
+        </w:rPr>
+        <w:t>=========</w:t>
+      </w:r>
+      <w:r>
+        <w:rPr>
+          <w:rFonts w:asciiTheme="majorHAnsi" w:hAnsiTheme="majorHAnsi"/>
+          <w:sz w:val="40"/>
+          <w:szCs w:val="40"/>
+        </w:rPr>
+        <w:t>=</w:t>
+      </w:r>
+      <w:r>
+        <w:rPr>
+          <w:rFonts w:asciiTheme="majorHAnsi" w:hAnsiTheme="majorHAnsi"/>
+          <w:sz w:val="40"/>
+          <w:szCs w:val="40"/>
+        </w:rPr>
+        <w:t>Done with</w:t>
+      </w:r>
+      <w:r>
+        <w:rPr>
+          <w:rFonts w:asciiTheme="majorHAnsi" w:hAnsiTheme="majorHAnsi"/>
+          <w:sz w:val="40"/>
+          <w:szCs w:val="40"/>
+        </w:rPr>
+        <w:t xml:space="preserve"> Front</w:t>
+      </w:r>
+      <w:r>
+        <w:rPr>
+          <w:rFonts w:asciiTheme="majorHAnsi" w:hAnsiTheme="majorHAnsi"/>
+          <w:sz w:val="40"/>
+          <w:szCs w:val="40"/>
+        </w:rPr>
+        <w:t xml:space="preserve"> </w:t>
+      </w:r>
+      <w:r>
+        <w:rPr>
+          <w:rFonts w:asciiTheme="majorHAnsi" w:hAnsiTheme="majorHAnsi"/>
+          <w:sz w:val="40"/>
+          <w:szCs w:val="40"/>
+        </w:rPr>
+        <w:t>End of Authentication==========</w:t>
+      </w:r>
+    </w:p>
+    <w:p>
+      <w:pPr>
+        <w:rPr>
+          <w:rFonts w:asciiTheme="majorHAnsi" w:hAnsiTheme="majorHAnsi"/>
+          <w:sz w:val="40"/>
+          <w:szCs w:val="40"/>
+        </w:rPr>
+      </w:pPr>
+    </w:p>
+    <w:p>
+      <w:pPr>
+        <w:rPr>
+          <w:rFonts w:asciiTheme="majorHAnsi" w:hAnsiTheme="majorHAnsi"/>
+          <w:sz w:val="40"/>
+          <w:szCs w:val="40"/>
+        </w:rPr>
+      </w:pPr>
+    </w:p>
+    <w:p>
+      <w:pPr>
+        <w:rPr>
+          <w:rFonts w:asciiTheme="majorHAnsi" w:hAnsiTheme="majorHAnsi"/>
+          <w:sz w:val="40"/>
+          <w:szCs w:val="40"/>
+        </w:rPr>
+      </w:pPr>
     </w:p>
     <w:p>
       <w:pPr>

</xml_diff>

<commit_message>
Completed the register setup
</commit_message>
<xml_diff>
--- a/documentation/client documentation/client documentation.docx
+++ b/documentation/client documentation/client documentation.docx
@@ -4020,23 +4020,7 @@
           <w:sz w:val="40"/>
           <w:szCs w:val="40"/>
         </w:rPr>
-        <w:t xml:space="preserve">Finalize the </w:t>
-      </w:r>
-      <w:r>
-        <w:rPr>
-          <w:rFonts w:asciiTheme="majorHAnsi" w:hAnsiTheme="majorHAnsi"/>
-          <w:sz w:val="40"/>
-          <w:szCs w:val="40"/>
-        </w:rPr>
-        <w:t>login</w:t>
-      </w:r>
-      <w:r>
-        <w:rPr>
-          <w:rFonts w:asciiTheme="majorHAnsi" w:hAnsiTheme="majorHAnsi"/>
-          <w:sz w:val="40"/>
-          <w:szCs w:val="40"/>
-        </w:rPr>
-        <w:t xml:space="preserve"> page</w:t>
+        <w:t>Finalize the login page</w:t>
       </w:r>
       <w:r>
         <w:rPr>
@@ -4270,6 +4254,582 @@
           <w:szCs w:val="40"/>
         </w:rPr>
       </w:pPr>
+      <w:r>
+        <w:rPr>
+          <w:rFonts w:asciiTheme="majorHAnsi" w:hAnsiTheme="majorHAnsi"/>
+          <w:b/>
+          <w:bCs/>
+          <w:sz w:val="40"/>
+          <w:szCs w:val="40"/>
+        </w:rPr>
+        <w:t xml:space="preserve">Step 36: </w:t>
+      </w:r>
+      <w:r>
+        <w:rPr>
+          <w:rFonts w:asciiTheme="majorHAnsi" w:hAnsiTheme="majorHAnsi"/>
+          <w:sz w:val="40"/>
+          <w:szCs w:val="40"/>
+        </w:rPr>
+        <w:t>Configure Redux for authentication</w:t>
+      </w:r>
+      <w:r>
+        <w:rPr>
+          <w:rFonts w:asciiTheme="majorHAnsi" w:hAnsiTheme="majorHAnsi"/>
+          <w:sz w:val="40"/>
+          <w:szCs w:val="40"/>
+        </w:rPr>
+        <w:br/>
+        <w:t xml:space="preserve">In </w:t>
+      </w:r>
+      <w:r>
+        <w:rPr>
+          <w:rFonts w:ascii="Bahnschrift" w:hAnsi="Bahnschrift"/>
+          <w:sz w:val="40"/>
+          <w:szCs w:val="40"/>
+        </w:rPr>
+        <w:t>store/auth-slice/index.js</w:t>
+      </w:r>
+      <w:r>
+        <w:rPr>
+          <w:rFonts w:asciiTheme="majorHAnsi" w:hAnsiTheme="majorHAnsi"/>
+          <w:sz w:val="40"/>
+          <w:szCs w:val="40"/>
+        </w:rPr>
+        <w:t xml:space="preserve">, create a </w:t>
+      </w:r>
+      <w:r>
+        <w:rPr>
+          <w:rFonts w:ascii="Bahnschrift" w:hAnsi="Bahnschrift"/>
+          <w:sz w:val="40"/>
+          <w:szCs w:val="40"/>
+        </w:rPr>
+        <w:t>registerUser</w:t>
+      </w:r>
+      <w:r>
+        <w:rPr>
+          <w:rFonts w:asciiTheme="majorHAnsi" w:hAnsiTheme="majorHAnsi"/>
+          <w:sz w:val="40"/>
+          <w:szCs w:val="40"/>
+        </w:rPr>
+        <w:t xml:space="preserve"> function using </w:t>
+      </w:r>
+      <w:r>
+        <w:rPr>
+          <w:rFonts w:ascii="Bahnschrift" w:hAnsi="Bahnschrift"/>
+          <w:sz w:val="40"/>
+          <w:szCs w:val="40"/>
+        </w:rPr>
+        <w:t>createAsyncThunk</w:t>
+      </w:r>
+      <w:r>
+        <w:rPr>
+          <w:rFonts w:asciiTheme="majorHAnsi" w:hAnsiTheme="majorHAnsi"/>
+          <w:sz w:val="40"/>
+          <w:szCs w:val="40"/>
+        </w:rPr>
+        <w:t xml:space="preserve">. This function sends the </w:t>
+      </w:r>
+      <w:r>
+        <w:rPr>
+          <w:rFonts w:ascii="Bahnschrift" w:hAnsi="Bahnschrift"/>
+          <w:sz w:val="40"/>
+          <w:szCs w:val="40"/>
+        </w:rPr>
+        <w:t xml:space="preserve">formData </w:t>
+      </w:r>
+      <w:r>
+        <w:rPr>
+          <w:rFonts w:asciiTheme="majorHAnsi" w:hAnsiTheme="majorHAnsi"/>
+          <w:sz w:val="40"/>
+          <w:szCs w:val="40"/>
+        </w:rPr>
+        <w:t xml:space="preserve">(user input from the register form) to the backend using </w:t>
+      </w:r>
+      <w:r>
+        <w:rPr>
+          <w:rFonts w:ascii="Bahnschrift" w:hAnsi="Bahnschrift"/>
+          <w:sz w:val="40"/>
+          <w:szCs w:val="40"/>
+        </w:rPr>
+        <w:t>axios</w:t>
+      </w:r>
+      <w:r>
+        <w:rPr>
+          <w:rFonts w:asciiTheme="majorHAnsi" w:hAnsiTheme="majorHAnsi"/>
+          <w:sz w:val="40"/>
+          <w:szCs w:val="40"/>
+        </w:rPr>
+        <w:t>. If the server creates the user successfully, it returns the</w:t>
+      </w:r>
+      <w:r>
+        <w:rPr>
+          <w:rFonts w:asciiTheme="majorHAnsi" w:hAnsiTheme="majorHAnsi"/>
+          <w:sz w:val="40"/>
+          <w:szCs w:val="40"/>
+        </w:rPr>
+        <w:t xml:space="preserve"> </w:t>
+      </w:r>
+      <w:r>
+        <w:rPr>
+          <w:rFonts w:ascii="Bahnschrift" w:hAnsi="Bahnschrift"/>
+          <w:sz w:val="40"/>
+          <w:szCs w:val="40"/>
+        </w:rPr>
+        <w:t>response.data</w:t>
+      </w:r>
+      <w:r>
+        <w:rPr>
+          <w:rFonts w:ascii="Bahnschrift" w:hAnsi="Bahnschrift"/>
+          <w:sz w:val="40"/>
+          <w:szCs w:val="40"/>
+        </w:rPr>
+        <w:t xml:space="preserve"> </w:t>
+      </w:r>
+      <w:r>
+        <w:rPr>
+          <w:rFonts w:asciiTheme="majorHAnsi" w:hAnsiTheme="majorHAnsi"/>
+          <w:sz w:val="40"/>
+          <w:szCs w:val="40"/>
+        </w:rPr>
+        <w:t>that we are going to store in state</w:t>
+      </w:r>
+    </w:p>
+    <w:p>
+      <w:pPr>
+        <w:rPr>
+          <w:rFonts w:asciiTheme="majorHAnsi" w:hAnsiTheme="majorHAnsi"/>
+          <w:sz w:val="40"/>
+          <w:szCs w:val="40"/>
+        </w:rPr>
+      </w:pPr>
+      <w:r>
+        <w:rPr>
+          <w:rFonts w:asciiTheme="majorHAnsi" w:hAnsiTheme="majorHAnsi"/>
+          <w:b/>
+          <w:bCs/>
+          <w:sz w:val="40"/>
+          <w:szCs w:val="40"/>
+        </w:rPr>
+        <w:t xml:space="preserve">Step 37: </w:t>
+      </w:r>
+      <w:r>
+        <w:rPr>
+          <w:rFonts w:asciiTheme="majorHAnsi" w:hAnsiTheme="majorHAnsi"/>
+          <w:sz w:val="40"/>
+          <w:szCs w:val="40"/>
+        </w:rPr>
+        <w:t xml:space="preserve">Create </w:t>
+      </w:r>
+      <w:r>
+        <w:rPr>
+          <w:rFonts w:ascii="Bahnschrift" w:hAnsi="Bahnschrift"/>
+          <w:sz w:val="40"/>
+          <w:szCs w:val="40"/>
+        </w:rPr>
+        <w:t>extraReducers</w:t>
+      </w:r>
+      <w:r>
+        <w:rPr>
+          <w:rFonts w:asciiTheme="majorHAnsi" w:hAnsiTheme="majorHAnsi"/>
+          <w:sz w:val="40"/>
+          <w:szCs w:val="40"/>
+        </w:rPr>
+        <w:t xml:space="preserve"> in authSlice</w:t>
+      </w:r>
+      <w:r>
+        <w:rPr>
+          <w:rFonts w:asciiTheme="majorHAnsi" w:hAnsiTheme="majorHAnsi"/>
+          <w:sz w:val="40"/>
+          <w:szCs w:val="40"/>
+        </w:rPr>
+        <w:br/>
+        <w:t>Inside your authSlice, add extraReducers to handle the async flow of registerUser.</w:t>
+      </w:r>
+      <w:r>
+        <w:rPr>
+          <w:rFonts w:asciiTheme="majorHAnsi" w:hAnsiTheme="majorHAnsi"/>
+          <w:sz w:val="40"/>
+          <w:szCs w:val="40"/>
+        </w:rPr>
+        <w:t xml:space="preserve"> </w:t>
+      </w:r>
+      <w:r>
+        <w:rPr>
+          <w:rFonts w:asciiTheme="majorHAnsi" w:hAnsiTheme="majorHAnsi"/>
+          <w:sz w:val="40"/>
+          <w:szCs w:val="40"/>
+        </w:rPr>
+        <w:t xml:space="preserve">Define cases for </w:t>
+      </w:r>
+      <w:r>
+        <w:rPr>
+          <w:rFonts w:ascii="Bahnschrift" w:hAnsi="Bahnschrift"/>
+          <w:sz w:val="40"/>
+          <w:szCs w:val="40"/>
+        </w:rPr>
+        <w:t>.pending, .fulfilled,</w:t>
+      </w:r>
+      <w:r>
+        <w:rPr>
+          <w:rFonts w:asciiTheme="majorHAnsi" w:hAnsiTheme="majorHAnsi"/>
+          <w:sz w:val="40"/>
+          <w:szCs w:val="40"/>
+        </w:rPr>
+        <w:t xml:space="preserve"> and </w:t>
+      </w:r>
+      <w:r>
+        <w:rPr>
+          <w:rFonts w:ascii="Bahnschrift" w:hAnsi="Bahnschrift"/>
+          <w:sz w:val="40"/>
+          <w:szCs w:val="40"/>
+        </w:rPr>
+        <w:t>.rejected</w:t>
+      </w:r>
+      <w:r>
+        <w:rPr>
+          <w:rFonts w:asciiTheme="majorHAnsi" w:hAnsiTheme="majorHAnsi"/>
+          <w:sz w:val="40"/>
+          <w:szCs w:val="40"/>
+        </w:rPr>
+        <w:t xml:space="preserve"> to manage loading state, store user data on</w:t>
+      </w:r>
+      <w:r>
+        <w:rPr>
+          <w:rFonts w:ascii="Bahnschrift" w:hAnsi="Bahnschrift"/>
+          <w:sz w:val="40"/>
+          <w:szCs w:val="40"/>
+        </w:rPr>
+        <w:t xml:space="preserve"> success</w:t>
+      </w:r>
+      <w:r>
+        <w:rPr>
+          <w:rFonts w:asciiTheme="majorHAnsi" w:hAnsiTheme="majorHAnsi"/>
+          <w:sz w:val="40"/>
+          <w:szCs w:val="40"/>
+        </w:rPr>
+        <w:t>, or show error messages on failure.</w:t>
+      </w:r>
+      <w:r>
+        <w:rPr>
+          <w:rFonts w:asciiTheme="majorHAnsi" w:hAnsiTheme="majorHAnsi"/>
+          <w:sz w:val="40"/>
+          <w:szCs w:val="40"/>
+        </w:rPr>
+        <w:t xml:space="preserve"> </w:t>
+      </w:r>
+      <w:r>
+        <w:rPr>
+          <w:rFonts w:asciiTheme="majorHAnsi" w:hAnsiTheme="majorHAnsi"/>
+          <w:sz w:val="40"/>
+          <w:szCs w:val="40"/>
+        </w:rPr>
+        <w:t xml:space="preserve">This helps you give feedback </w:t>
+      </w:r>
+      <w:r>
+        <w:rPr>
+          <w:rFonts w:asciiTheme="majorHAnsi" w:hAnsiTheme="majorHAnsi"/>
+          <w:sz w:val="40"/>
+          <w:szCs w:val="40"/>
+        </w:rPr>
+        <w:lastRenderedPageBreak/>
+        <w:t>to users—like showing a spinner during registration or handling errors smoothly</w:t>
+      </w:r>
+    </w:p>
+    <w:p>
+      <w:pPr>
+        <w:rPr>
+          <w:rFonts w:asciiTheme="majorHAnsi" w:hAnsiTheme="majorHAnsi"/>
+          <w:sz w:val="40"/>
+          <w:szCs w:val="40"/>
+        </w:rPr>
+      </w:pPr>
+      <w:r>
+        <w:rPr>
+          <w:rFonts w:asciiTheme="majorHAnsi" w:hAnsiTheme="majorHAnsi"/>
+          <w:b/>
+          <w:bCs/>
+          <w:sz w:val="40"/>
+          <w:szCs w:val="40"/>
+        </w:rPr>
+        <w:t xml:space="preserve">Step 38: </w:t>
+      </w:r>
+      <w:r>
+        <w:rPr>
+          <w:rFonts w:asciiTheme="majorHAnsi" w:hAnsiTheme="majorHAnsi"/>
+          <w:sz w:val="40"/>
+          <w:szCs w:val="40"/>
+        </w:rPr>
+        <w:t>Handle async states in extraReducers</w:t>
+      </w:r>
+      <w:r>
+        <w:rPr>
+          <w:rFonts w:asciiTheme="majorHAnsi" w:hAnsiTheme="majorHAnsi"/>
+          <w:sz w:val="40"/>
+          <w:szCs w:val="40"/>
+        </w:rPr>
+        <w:br/>
+        <w:t>In extraReducers, use addCase to handle registerUser:</w:t>
+      </w:r>
+    </w:p>
+    <w:p>
+      <w:pPr>
+        <w:numPr>
+          <w:ilvl w:val="0"/>
+          <w:numId w:val="3"/>
+        </w:numPr>
+        <w:rPr>
+          <w:rFonts w:asciiTheme="majorHAnsi" w:hAnsiTheme="majorHAnsi"/>
+          <w:sz w:val="40"/>
+          <w:szCs w:val="40"/>
+        </w:rPr>
+      </w:pPr>
+      <w:r>
+        <w:rPr>
+          <w:rFonts w:asciiTheme="majorHAnsi" w:hAnsiTheme="majorHAnsi"/>
+          <w:sz w:val="40"/>
+          <w:szCs w:val="40"/>
+        </w:rPr>
+        <w:t xml:space="preserve">In </w:t>
+      </w:r>
+      <w:r>
+        <w:rPr>
+          <w:rFonts w:ascii="Bahnschrift" w:hAnsi="Bahnschrift"/>
+          <w:sz w:val="40"/>
+          <w:szCs w:val="40"/>
+        </w:rPr>
+        <w:t>.pending</w:t>
+      </w:r>
+      <w:r>
+        <w:rPr>
+          <w:rFonts w:asciiTheme="majorHAnsi" w:hAnsiTheme="majorHAnsi"/>
+          <w:sz w:val="40"/>
+          <w:szCs w:val="40"/>
+        </w:rPr>
+        <w:t xml:space="preserve">, set </w:t>
+      </w:r>
+      <w:r>
+        <w:rPr>
+          <w:rFonts w:ascii="Bahnschrift" w:hAnsi="Bahnschrift"/>
+          <w:sz w:val="40"/>
+          <w:szCs w:val="40"/>
+        </w:rPr>
+        <w:t>isLoading</w:t>
+      </w:r>
+      <w:r>
+        <w:rPr>
+          <w:rFonts w:asciiTheme="majorHAnsi" w:hAnsiTheme="majorHAnsi"/>
+          <w:sz w:val="40"/>
+          <w:szCs w:val="40"/>
+        </w:rPr>
+        <w:t xml:space="preserve"> to true.</w:t>
+      </w:r>
+    </w:p>
+    <w:p>
+      <w:pPr>
+        <w:numPr>
+          <w:ilvl w:val="0"/>
+          <w:numId w:val="3"/>
+        </w:numPr>
+        <w:rPr>
+          <w:rFonts w:asciiTheme="majorHAnsi" w:hAnsiTheme="majorHAnsi"/>
+          <w:sz w:val="40"/>
+          <w:szCs w:val="40"/>
+        </w:rPr>
+      </w:pPr>
+      <w:r>
+        <w:rPr>
+          <w:rFonts w:asciiTheme="majorHAnsi" w:hAnsiTheme="majorHAnsi"/>
+          <w:sz w:val="40"/>
+          <w:szCs w:val="40"/>
+        </w:rPr>
+        <w:t xml:space="preserve">In </w:t>
+      </w:r>
+      <w:r>
+        <w:rPr>
+          <w:rFonts w:ascii="Bahnschrift" w:hAnsi="Bahnschrift"/>
+          <w:sz w:val="40"/>
+          <w:szCs w:val="40"/>
+        </w:rPr>
+        <w:t>.fulfilled</w:t>
+      </w:r>
+      <w:r>
+        <w:rPr>
+          <w:rFonts w:asciiTheme="majorHAnsi" w:hAnsiTheme="majorHAnsi"/>
+          <w:sz w:val="40"/>
+          <w:szCs w:val="40"/>
+        </w:rPr>
+        <w:t xml:space="preserve">, set </w:t>
+      </w:r>
+      <w:r>
+        <w:rPr>
+          <w:rFonts w:ascii="Bahnschrift" w:hAnsi="Bahnschrift"/>
+          <w:sz w:val="40"/>
+          <w:szCs w:val="40"/>
+        </w:rPr>
+        <w:t>isLoading</w:t>
+      </w:r>
+      <w:r>
+        <w:rPr>
+          <w:rFonts w:asciiTheme="majorHAnsi" w:hAnsiTheme="majorHAnsi"/>
+          <w:sz w:val="40"/>
+          <w:szCs w:val="40"/>
+        </w:rPr>
+        <w:t xml:space="preserve"> to false, </w:t>
+      </w:r>
+      <w:r>
+        <w:rPr>
+          <w:rFonts w:asciiTheme="majorHAnsi" w:hAnsiTheme="majorHAnsi"/>
+          <w:sz w:val="40"/>
+          <w:szCs w:val="40"/>
+        </w:rPr>
+        <w:t>keep the user null</w:t>
+      </w:r>
+      <w:r>
+        <w:rPr>
+          <w:rFonts w:asciiTheme="majorHAnsi" w:hAnsiTheme="majorHAnsi"/>
+          <w:sz w:val="40"/>
+          <w:szCs w:val="40"/>
+        </w:rPr>
+        <w:t xml:space="preserve">, and keep </w:t>
+      </w:r>
+      <w:r>
+        <w:rPr>
+          <w:rFonts w:ascii="Bahnschrift" w:hAnsi="Bahnschrift"/>
+          <w:sz w:val="40"/>
+          <w:szCs w:val="40"/>
+        </w:rPr>
+        <w:t>isAuthenticated</w:t>
+      </w:r>
+      <w:r>
+        <w:rPr>
+          <w:rFonts w:asciiTheme="majorHAnsi" w:hAnsiTheme="majorHAnsi"/>
+          <w:sz w:val="40"/>
+          <w:szCs w:val="40"/>
+        </w:rPr>
+        <w:t xml:space="preserve"> as false (it becomes true after login).</w:t>
+      </w:r>
+    </w:p>
+    <w:p>
+      <w:pPr>
+        <w:numPr>
+          <w:ilvl w:val="0"/>
+          <w:numId w:val="3"/>
+        </w:numPr>
+        <w:rPr>
+          <w:rFonts w:asciiTheme="majorHAnsi" w:hAnsiTheme="majorHAnsi"/>
+          <w:sz w:val="40"/>
+          <w:szCs w:val="40"/>
+        </w:rPr>
+      </w:pPr>
+      <w:r>
+        <w:rPr>
+          <w:rFonts w:asciiTheme="majorHAnsi" w:hAnsiTheme="majorHAnsi"/>
+          <w:sz w:val="40"/>
+          <w:szCs w:val="40"/>
+        </w:rPr>
+        <w:t xml:space="preserve">In </w:t>
+      </w:r>
+      <w:r>
+        <w:rPr>
+          <w:rFonts w:ascii="Bahnschrift" w:hAnsi="Bahnschrift"/>
+          <w:sz w:val="40"/>
+          <w:szCs w:val="40"/>
+        </w:rPr>
+        <w:t>.rejected</w:t>
+      </w:r>
+      <w:r>
+        <w:rPr>
+          <w:rFonts w:asciiTheme="majorHAnsi" w:hAnsiTheme="majorHAnsi"/>
+          <w:sz w:val="40"/>
+          <w:szCs w:val="40"/>
+        </w:rPr>
+        <w:t>, set i</w:t>
+      </w:r>
+      <w:r>
+        <w:rPr>
+          <w:rFonts w:ascii="Bahnschrift" w:hAnsi="Bahnschrift"/>
+          <w:sz w:val="40"/>
+          <w:szCs w:val="40"/>
+        </w:rPr>
+        <w:t>sLoading</w:t>
+      </w:r>
+      <w:r>
+        <w:rPr>
+          <w:rFonts w:asciiTheme="majorHAnsi" w:hAnsiTheme="majorHAnsi"/>
+          <w:sz w:val="40"/>
+          <w:szCs w:val="40"/>
+        </w:rPr>
+        <w:t xml:space="preserve"> to false to stop the spinner and handle errors</w:t>
+      </w:r>
+      <w:r>
+        <w:rPr>
+          <w:rFonts w:asciiTheme="majorHAnsi" w:hAnsiTheme="majorHAnsi"/>
+          <w:sz w:val="40"/>
+          <w:szCs w:val="40"/>
+        </w:rPr>
+        <w:t>, user in state will be null</w:t>
+      </w:r>
+    </w:p>
+    <w:p>
+      <w:pPr>
+        <w:rPr>
+          <w:rFonts w:asciiTheme="majorHAnsi" w:hAnsiTheme="majorHAnsi"/>
+          <w:sz w:val="40"/>
+          <w:szCs w:val="40"/>
+        </w:rPr>
+      </w:pPr>
+      <w:r>
+        <w:rPr>
+          <w:rFonts w:asciiTheme="majorHAnsi" w:hAnsiTheme="majorHAnsi"/>
+          <w:b/>
+          <w:bCs/>
+          <w:sz w:val="40"/>
+          <w:szCs w:val="40"/>
+        </w:rPr>
+        <w:t xml:space="preserve">Step 39: </w:t>
+      </w:r>
+      <w:r>
+        <w:rPr>
+          <w:rFonts w:asciiTheme="majorHAnsi" w:hAnsiTheme="majorHAnsi"/>
+          <w:sz w:val="40"/>
+          <w:szCs w:val="40"/>
+        </w:rPr>
+        <w:t>Submit form and dispatch registerUser</w:t>
+      </w:r>
+      <w:r>
+        <w:rPr>
+          <w:rFonts w:asciiTheme="majorHAnsi" w:hAnsiTheme="majorHAnsi"/>
+          <w:sz w:val="40"/>
+          <w:szCs w:val="40"/>
+        </w:rPr>
+        <w:br/>
+      </w:r>
+      <w:r>
+        <w:rPr>
+          <w:rFonts w:asciiTheme="majorHAnsi" w:hAnsiTheme="majorHAnsi"/>
+          <w:sz w:val="40"/>
+          <w:szCs w:val="40"/>
+        </w:rPr>
+        <w:t>Import useDispatch and useNavigate. On form submit, prevent page reload using e.preventDefault().</w:t>
+      </w:r>
+      <w:r>
+        <w:rPr>
+          <w:rFonts w:asciiTheme="majorHAnsi" w:hAnsiTheme="majorHAnsi"/>
+          <w:sz w:val="40"/>
+          <w:szCs w:val="40"/>
+        </w:rPr>
+        <w:br/>
+        <w:t>Call dispatch(registerUser(formData)) to send data to Redux. The thunk sends it to the server.</w:t>
+      </w:r>
+      <w:r>
+        <w:rPr>
+          <w:rFonts w:asciiTheme="majorHAnsi" w:hAnsiTheme="majorHAnsi"/>
+          <w:sz w:val="40"/>
+          <w:szCs w:val="40"/>
+        </w:rPr>
+        <w:br/>
+        <w:t>extraReducers handles the response and updates state. On success, use .then() to navigate to the login page</w:t>
+      </w:r>
     </w:p>
     <w:p>
       <w:pPr>
@@ -4608,11 +5168,163 @@
       </w:rPr>
     </w:lvl>
   </w:abstractNum>
+  <w:abstractNum w:abstractNumId="2" w15:restartNumberingAfterBreak="0">
+    <w:nsid w:val="723664F4"/>
+    <w:multiLevelType w:val="multilevel"/>
+    <w:tmpl w:val="46860CC4"/>
+    <w:lvl w:ilvl="0">
+      <w:start w:val="1"/>
+      <w:numFmt w:val="bullet"/>
+      <w:lvlText w:val=""/>
+      <w:lvlJc w:val="left"/>
+      <w:pPr>
+        <w:tabs>
+          <w:tab w:val="num" w:pos="720"/>
+        </w:tabs>
+        <w:ind w:left="720" w:hanging="360"/>
+      </w:pPr>
+      <w:rPr>
+        <w:rFonts w:ascii="Symbol" w:hAnsi="Symbol" w:hint="default"/>
+        <w:sz w:val="20"/>
+      </w:rPr>
+    </w:lvl>
+    <w:lvl w:ilvl="1" w:tentative="1">
+      <w:start w:val="1"/>
+      <w:numFmt w:val="bullet"/>
+      <w:lvlText w:val="o"/>
+      <w:lvlJc w:val="left"/>
+      <w:pPr>
+        <w:tabs>
+          <w:tab w:val="num" w:pos="1440"/>
+        </w:tabs>
+        <w:ind w:left="1440" w:hanging="360"/>
+      </w:pPr>
+      <w:rPr>
+        <w:rFonts w:ascii="Courier New" w:hAnsi="Courier New" w:hint="default"/>
+        <w:sz w:val="20"/>
+      </w:rPr>
+    </w:lvl>
+    <w:lvl w:ilvl="2" w:tentative="1">
+      <w:start w:val="1"/>
+      <w:numFmt w:val="bullet"/>
+      <w:lvlText w:val=""/>
+      <w:lvlJc w:val="left"/>
+      <w:pPr>
+        <w:tabs>
+          <w:tab w:val="num" w:pos="2160"/>
+        </w:tabs>
+        <w:ind w:left="2160" w:hanging="360"/>
+      </w:pPr>
+      <w:rPr>
+        <w:rFonts w:ascii="Wingdings" w:hAnsi="Wingdings" w:hint="default"/>
+        <w:sz w:val="20"/>
+      </w:rPr>
+    </w:lvl>
+    <w:lvl w:ilvl="3" w:tentative="1">
+      <w:start w:val="1"/>
+      <w:numFmt w:val="bullet"/>
+      <w:lvlText w:val=""/>
+      <w:lvlJc w:val="left"/>
+      <w:pPr>
+        <w:tabs>
+          <w:tab w:val="num" w:pos="2880"/>
+        </w:tabs>
+        <w:ind w:left="2880" w:hanging="360"/>
+      </w:pPr>
+      <w:rPr>
+        <w:rFonts w:ascii="Wingdings" w:hAnsi="Wingdings" w:hint="default"/>
+        <w:sz w:val="20"/>
+      </w:rPr>
+    </w:lvl>
+    <w:lvl w:ilvl="4" w:tentative="1">
+      <w:start w:val="1"/>
+      <w:numFmt w:val="bullet"/>
+      <w:lvlText w:val=""/>
+      <w:lvlJc w:val="left"/>
+      <w:pPr>
+        <w:tabs>
+          <w:tab w:val="num" w:pos="3600"/>
+        </w:tabs>
+        <w:ind w:left="3600" w:hanging="360"/>
+      </w:pPr>
+      <w:rPr>
+        <w:rFonts w:ascii="Wingdings" w:hAnsi="Wingdings" w:hint="default"/>
+        <w:sz w:val="20"/>
+      </w:rPr>
+    </w:lvl>
+    <w:lvl w:ilvl="5" w:tentative="1">
+      <w:start w:val="1"/>
+      <w:numFmt w:val="bullet"/>
+      <w:lvlText w:val=""/>
+      <w:lvlJc w:val="left"/>
+      <w:pPr>
+        <w:tabs>
+          <w:tab w:val="num" w:pos="4320"/>
+        </w:tabs>
+        <w:ind w:left="4320" w:hanging="360"/>
+      </w:pPr>
+      <w:rPr>
+        <w:rFonts w:ascii="Wingdings" w:hAnsi="Wingdings" w:hint="default"/>
+        <w:sz w:val="20"/>
+      </w:rPr>
+    </w:lvl>
+    <w:lvl w:ilvl="6" w:tentative="1">
+      <w:start w:val="1"/>
+      <w:numFmt w:val="bullet"/>
+      <w:lvlText w:val=""/>
+      <w:lvlJc w:val="left"/>
+      <w:pPr>
+        <w:tabs>
+          <w:tab w:val="num" w:pos="5040"/>
+        </w:tabs>
+        <w:ind w:left="5040" w:hanging="360"/>
+      </w:pPr>
+      <w:rPr>
+        <w:rFonts w:ascii="Wingdings" w:hAnsi="Wingdings" w:hint="default"/>
+        <w:sz w:val="20"/>
+      </w:rPr>
+    </w:lvl>
+    <w:lvl w:ilvl="7" w:tentative="1">
+      <w:start w:val="1"/>
+      <w:numFmt w:val="bullet"/>
+      <w:lvlText w:val=""/>
+      <w:lvlJc w:val="left"/>
+      <w:pPr>
+        <w:tabs>
+          <w:tab w:val="num" w:pos="5760"/>
+        </w:tabs>
+        <w:ind w:left="5760" w:hanging="360"/>
+      </w:pPr>
+      <w:rPr>
+        <w:rFonts w:ascii="Wingdings" w:hAnsi="Wingdings" w:hint="default"/>
+        <w:sz w:val="20"/>
+      </w:rPr>
+    </w:lvl>
+    <w:lvl w:ilvl="8" w:tentative="1">
+      <w:start w:val="1"/>
+      <w:numFmt w:val="bullet"/>
+      <w:lvlText w:val=""/>
+      <w:lvlJc w:val="left"/>
+      <w:pPr>
+        <w:tabs>
+          <w:tab w:val="num" w:pos="6480"/>
+        </w:tabs>
+        <w:ind w:left="6480" w:hanging="360"/>
+      </w:pPr>
+      <w:rPr>
+        <w:rFonts w:ascii="Wingdings" w:hAnsi="Wingdings" w:hint="default"/>
+        <w:sz w:val="20"/>
+      </w:rPr>
+    </w:lvl>
+  </w:abstractNum>
   <w:num w:numId="1" w16cid:durableId="1264219659">
     <w:abstractNumId w:val="1"/>
   </w:num>
   <w:num w:numId="2" w16cid:durableId="1855797743">
     <w:abstractNumId w:val="0"/>
+  </w:num>
+  <w:num w:numId="3" w16cid:durableId="76369190">
+    <w:abstractNumId w:val="2"/>
   </w:num>
 </w:numbering>
 </file>

</xml_diff>

<commit_message>
Configuring middleware and logout
</commit_message>
<xml_diff>
--- a/documentation/client documentation/client documentation.docx
+++ b/documentation/client documentation/client documentation.docx
@@ -5633,6 +5633,80 @@
         </w:rPr>
         <w:t>from Redux. This ensures the app displays up-to-date user data after login</w:t>
       </w:r>
+    </w:p>
+    <w:p>
+      <w:pPr>
+        <w:rPr>
+          <w:rFonts w:asciiTheme="majorHAnsi" w:hAnsiTheme="majorHAnsi"/>
+          <w:sz w:val="40"/>
+          <w:szCs w:val="40"/>
+        </w:rPr>
+      </w:pPr>
+    </w:p>
+    <w:p>
+      <w:pPr>
+        <w:rPr>
+          <w:rFonts w:asciiTheme="majorHAnsi" w:hAnsiTheme="majorHAnsi"/>
+          <w:b/>
+          <w:bCs/>
+          <w:sz w:val="20"/>
+          <w:szCs w:val="20"/>
+        </w:rPr>
+      </w:pPr>
+      <w:r>
+        <w:rPr>
+          <w:rFonts w:asciiTheme="majorHAnsi" w:hAnsiTheme="majorHAnsi"/>
+          <w:b/>
+          <w:bCs/>
+          <w:sz w:val="20"/>
+          <w:szCs w:val="20"/>
+        </w:rPr>
+        <w:t>Configure the middleware in backend</w:t>
+      </w:r>
+    </w:p>
+    <w:p>
+      <w:pPr>
+        <w:rPr>
+          <w:rFonts w:asciiTheme="majorHAnsi" w:hAnsiTheme="majorHAnsi"/>
+          <w:sz w:val="40"/>
+          <w:szCs w:val="40"/>
+        </w:rPr>
+      </w:pPr>
+      <w:r>
+        <w:rPr>
+          <w:rFonts w:asciiTheme="majorHAnsi" w:hAnsiTheme="majorHAnsi"/>
+          <w:sz w:val="40"/>
+          <w:szCs w:val="40"/>
+        </w:rPr>
+        <w:t>================Login Setup Completed===============</w:t>
+      </w:r>
+    </w:p>
+    <w:p>
+      <w:pPr>
+        <w:rPr>
+          <w:rFonts w:asciiTheme="majorHAnsi" w:hAnsiTheme="majorHAnsi"/>
+          <w:sz w:val="40"/>
+          <w:szCs w:val="40"/>
+        </w:rPr>
+      </w:pPr>
+    </w:p>
+    <w:p>
+      <w:pPr>
+        <w:rPr>
+          <w:rFonts w:asciiTheme="majorHAnsi" w:hAnsiTheme="majorHAnsi"/>
+          <w:sz w:val="40"/>
+          <w:szCs w:val="40"/>
+        </w:rPr>
+      </w:pPr>
+    </w:p>
+    <w:p>
+      <w:pPr>
+        <w:rPr>
+          <w:rFonts w:asciiTheme="majorHAnsi" w:hAnsiTheme="majorHAnsi"/>
+          <w:sz w:val="40"/>
+          <w:szCs w:val="40"/>
+        </w:rPr>
+      </w:pPr>
     </w:p>
     <w:p>
       <w:pPr>

</xml_diff>

<commit_message>
Done with Admin's add Product's Sidebar
</commit_message>
<xml_diff>
--- a/documentation/client documentation/client documentation.docx
+++ b/documentation/client documentation/client documentation.docx
@@ -967,8 +967,18 @@
           <w:sz w:val="40"/>
           <w:szCs w:val="40"/>
         </w:rPr>
-        <w:t xml:space="preserve"> pages</w:t>
-      </w:r>
+        <w:t xml:space="preserve"> </w:t>
+      </w:r>
+      <w:proofErr w:type="gramStart"/>
+      <w:r>
+        <w:rPr>
+          <w:rFonts w:ascii="Bahnschrift" w:hAnsi="Bahnschrift"/>
+          <w:sz w:val="40"/>
+          <w:szCs w:val="40"/>
+        </w:rPr>
+        <w:t>pages</w:t>
+      </w:r>
+      <w:proofErr w:type="gramEnd"/>
       <w:r>
         <w:rPr>
           <w:rFonts w:asciiTheme="majorHAnsi" w:hAnsiTheme="majorHAnsi"/>
@@ -1537,7 +1547,25 @@
           <w:szCs w:val="40"/>
         </w:rPr>
         <w:br/>
-        <w:t>This separates admin and shopping logic, and keeps structure scalable.</w:t>
+        <w:t xml:space="preserve">This separates admin and shopping </w:t>
+      </w:r>
+      <w:proofErr w:type="gramStart"/>
+      <w:r>
+        <w:rPr>
+          <w:rFonts w:asciiTheme="majorHAnsi" w:hAnsiTheme="majorHAnsi"/>
+          <w:sz w:val="40"/>
+          <w:szCs w:val="40"/>
+        </w:rPr>
+        <w:t>logic, and</w:t>
+      </w:r>
+      <w:proofErr w:type="gramEnd"/>
+      <w:r>
+        <w:rPr>
+          <w:rFonts w:asciiTheme="majorHAnsi" w:hAnsiTheme="majorHAnsi"/>
+          <w:sz w:val="40"/>
+          <w:szCs w:val="40"/>
+        </w:rPr>
+        <w:t xml:space="preserve"> keeps structure scalable.</w:t>
       </w:r>
     </w:p>
     <w:p>
@@ -3638,7 +3666,25 @@
           <w:sz w:val="40"/>
           <w:szCs w:val="40"/>
         </w:rPr>
-        <w:t>. This form component is created for Login and Register pages. will be definitely using Shadcn UI components</w:t>
+        <w:t xml:space="preserve">. This form component is created for Login and Register pages. will be </w:t>
+      </w:r>
+      <w:proofErr w:type="gramStart"/>
+      <w:r>
+        <w:rPr>
+          <w:rFonts w:asciiTheme="majorHAnsi" w:hAnsiTheme="majorHAnsi"/>
+          <w:sz w:val="40"/>
+          <w:szCs w:val="40"/>
+        </w:rPr>
+        <w:t>definitely using</w:t>
+      </w:r>
+      <w:proofErr w:type="gramEnd"/>
+      <w:r>
+        <w:rPr>
+          <w:rFonts w:asciiTheme="majorHAnsi" w:hAnsiTheme="majorHAnsi"/>
+          <w:sz w:val="40"/>
+          <w:szCs w:val="40"/>
+        </w:rPr>
+        <w:t xml:space="preserve"> Shadcn UI components</w:t>
       </w:r>
     </w:p>
     <w:p>
@@ -7759,33 +7805,201 @@
           <w:sz w:val="40"/>
           <w:szCs w:val="40"/>
         </w:rPr>
-        <w:t>Step 50:</w:t>
-      </w:r>
-      <w:r>
-        <w:rPr>
-          <w:rFonts w:asciiTheme="majorHAnsi" w:hAnsiTheme="majorHAnsi"/>
-          <w:sz w:val="40"/>
-          <w:szCs w:val="40"/>
-        </w:rPr>
-        <w:t xml:space="preserve"> in </w:t>
-      </w:r>
-      <w:r>
-        <w:rPr>
-          <w:rFonts w:ascii="Bahnschrift" w:hAnsi="Bahnschrift"/>
-          <w:sz w:val="40"/>
-          <w:szCs w:val="40"/>
-        </w:rPr>
-        <w:t>ProductImageUpload</w:t>
-      </w:r>
-      <w:r>
-        <w:rPr>
-          <w:rFonts w:asciiTheme="majorHAnsi" w:hAnsiTheme="majorHAnsi"/>
-          <w:sz w:val="40"/>
-          <w:szCs w:val="40"/>
-        </w:rPr>
-        <w:t xml:space="preserve"> component</w:t>
-      </w:r>
-      <w:r>
+        <w:t xml:space="preserve">Step 50: </w:t>
+      </w:r>
+      <w:r>
+        <w:rPr>
+          <w:rFonts w:asciiTheme="majorHAnsi" w:hAnsiTheme="majorHAnsi"/>
+          <w:sz w:val="40"/>
+          <w:szCs w:val="40"/>
+        </w:rPr>
+        <w:t>Handle drag and drop and image preview logic</w:t>
+      </w:r>
+    </w:p>
+    <w:p>
+      <w:pPr>
+        <w:numPr>
+          <w:ilvl w:val="0"/>
+          <w:numId w:val="12"/>
+        </w:numPr>
+        <w:rPr>
+          <w:rFonts w:asciiTheme="majorHAnsi" w:hAnsiTheme="majorHAnsi"/>
+          <w:sz w:val="40"/>
+          <w:szCs w:val="40"/>
+        </w:rPr>
+      </w:pPr>
+      <w:r>
+        <w:rPr>
+          <w:rFonts w:asciiTheme="majorHAnsi" w:hAnsiTheme="majorHAnsi"/>
+          <w:sz w:val="40"/>
+          <w:szCs w:val="40"/>
+        </w:rPr>
+        <w:t>Inside ProductImageUpload, check if image file exists after upload.</w:t>
+      </w:r>
+    </w:p>
+    <w:p>
+      <w:pPr>
+        <w:numPr>
+          <w:ilvl w:val="0"/>
+          <w:numId w:val="12"/>
+        </w:numPr>
+        <w:rPr>
+          <w:rFonts w:asciiTheme="majorHAnsi" w:hAnsiTheme="majorHAnsi"/>
+          <w:sz w:val="40"/>
+          <w:szCs w:val="40"/>
+        </w:rPr>
+      </w:pPr>
+      <w:r>
+        <w:rPr>
+          <w:rFonts w:asciiTheme="majorHAnsi" w:hAnsiTheme="majorHAnsi"/>
+          <w:sz w:val="40"/>
+          <w:szCs w:val="40"/>
+        </w:rPr>
+        <w:t>If not, render a drag and drop section below the input.</w:t>
+      </w:r>
+    </w:p>
+    <w:p>
+      <w:pPr>
+        <w:numPr>
+          <w:ilvl w:val="0"/>
+          <w:numId w:val="12"/>
+        </w:numPr>
+        <w:rPr>
+          <w:rFonts w:asciiTheme="majorHAnsi" w:hAnsiTheme="majorHAnsi"/>
+          <w:sz w:val="40"/>
+          <w:szCs w:val="40"/>
+        </w:rPr>
+      </w:pPr>
+      <w:r>
+        <w:rPr>
+          <w:rFonts w:asciiTheme="majorHAnsi" w:hAnsiTheme="majorHAnsi"/>
+          <w:sz w:val="40"/>
+          <w:szCs w:val="40"/>
+        </w:rPr>
+        <w:t>If image exists, display its preview and details in a div.</w:t>
+      </w:r>
+    </w:p>
+    <w:p>
+      <w:pPr>
+        <w:numPr>
+          <w:ilvl w:val="0"/>
+          <w:numId w:val="12"/>
+        </w:numPr>
+        <w:rPr>
+          <w:rFonts w:asciiTheme="majorHAnsi" w:hAnsiTheme="majorHAnsi"/>
+          <w:sz w:val="40"/>
+          <w:szCs w:val="40"/>
+        </w:rPr>
+      </w:pPr>
+      <w:r>
+        <w:rPr>
+          <w:rFonts w:asciiTheme="majorHAnsi" w:hAnsiTheme="majorHAnsi"/>
+          <w:sz w:val="40"/>
+          <w:szCs w:val="40"/>
+        </w:rPr>
+        <w:t xml:space="preserve">Create </w:t>
+      </w:r>
+      <w:r>
+        <w:rPr>
+          <w:rFonts w:ascii="Bahnschrift" w:hAnsi="Bahnschrift"/>
+          <w:sz w:val="40"/>
+          <w:szCs w:val="40"/>
+        </w:rPr>
+        <w:t xml:space="preserve">onDragOver </w:t>
+      </w:r>
+      <w:r>
+        <w:rPr>
+          <w:rFonts w:asciiTheme="majorHAnsi" w:hAnsiTheme="majorHAnsi"/>
+          <w:sz w:val="40"/>
+          <w:szCs w:val="40"/>
+        </w:rPr>
+        <w:t>function to prevent default behavior.</w:t>
+      </w:r>
+    </w:p>
+    <w:p>
+      <w:pPr>
+        <w:numPr>
+          <w:ilvl w:val="0"/>
+          <w:numId w:val="12"/>
+        </w:numPr>
+        <w:rPr>
+          <w:rFonts w:asciiTheme="majorHAnsi" w:hAnsiTheme="majorHAnsi"/>
+          <w:sz w:val="40"/>
+          <w:szCs w:val="40"/>
+        </w:rPr>
+      </w:pPr>
+      <w:r>
+        <w:rPr>
+          <w:rFonts w:asciiTheme="majorHAnsi" w:hAnsiTheme="majorHAnsi"/>
+          <w:sz w:val="40"/>
+          <w:szCs w:val="40"/>
+        </w:rPr>
+        <w:t xml:space="preserve">Create </w:t>
+      </w:r>
+      <w:r>
+        <w:rPr>
+          <w:rFonts w:ascii="Bahnschrift" w:hAnsi="Bahnschrift"/>
+          <w:sz w:val="40"/>
+          <w:szCs w:val="40"/>
+        </w:rPr>
+        <w:t>onDrop</w:t>
+      </w:r>
+      <w:r>
+        <w:rPr>
+          <w:rFonts w:asciiTheme="majorHAnsi" w:hAnsiTheme="majorHAnsi"/>
+          <w:sz w:val="40"/>
+          <w:szCs w:val="40"/>
+        </w:rPr>
+        <w:t xml:space="preserve"> function and get the dropped file.</w:t>
+      </w:r>
+    </w:p>
+    <w:p>
+      <w:pPr>
+        <w:numPr>
+          <w:ilvl w:val="0"/>
+          <w:numId w:val="12"/>
+        </w:numPr>
+        <w:rPr>
+          <w:rFonts w:asciiTheme="majorHAnsi" w:hAnsiTheme="majorHAnsi"/>
+          <w:sz w:val="40"/>
+          <w:szCs w:val="40"/>
+        </w:rPr>
+      </w:pPr>
+      <w:r>
+        <w:rPr>
+          <w:rFonts w:asciiTheme="majorHAnsi" w:hAnsiTheme="majorHAnsi"/>
+          <w:sz w:val="40"/>
+          <w:szCs w:val="40"/>
+        </w:rPr>
+        <w:t xml:space="preserve">Update the image file using </w:t>
+      </w:r>
+      <w:r>
+        <w:rPr>
+          <w:rFonts w:ascii="Bahnschrift" w:hAnsi="Bahnschrift"/>
+          <w:sz w:val="40"/>
+          <w:szCs w:val="40"/>
+        </w:rPr>
+        <w:t>setImageFile</w:t>
+      </w:r>
+      <w:r>
+        <w:rPr>
+          <w:rFonts w:asciiTheme="majorHAnsi" w:hAnsiTheme="majorHAnsi"/>
+          <w:sz w:val="40"/>
+          <w:szCs w:val="40"/>
+        </w:rPr>
+        <w:t xml:space="preserve"> inside </w:t>
+      </w:r>
+      <w:r>
+        <w:rPr>
+          <w:rFonts w:ascii="Bahnschrift" w:hAnsi="Bahnschrift"/>
+          <w:sz w:val="40"/>
+          <w:szCs w:val="40"/>
+        </w:rPr>
+        <w:t>onDrop</w:t>
+      </w:r>
+    </w:p>
+    <w:p>
+      <w:pPr>
         <w:rPr>
           <w:rFonts w:asciiTheme="majorHAnsi" w:hAnsiTheme="majorHAnsi"/>
           <w:b/>
@@ -7793,47 +8007,360 @@
           <w:sz w:val="40"/>
           <w:szCs w:val="40"/>
         </w:rPr>
-        <w:t>,</w:t>
-      </w:r>
-      <w:r>
-        <w:rPr>
-          <w:rFonts w:asciiTheme="majorHAnsi" w:hAnsiTheme="majorHAnsi"/>
-          <w:sz w:val="40"/>
-          <w:szCs w:val="40"/>
-        </w:rPr>
-        <w:t xml:space="preserve"> once user uploades the image check for image file, If it is not their create a drag and drop section below </w:t>
-      </w:r>
-      <w:r>
-        <w:rPr>
-          <w:rFonts w:asciiTheme="majorHAnsi" w:hAnsiTheme="majorHAnsi"/>
-          <w:sz w:val="40"/>
-          <w:szCs w:val="40"/>
-        </w:rPr>
-        <w:t>input</w:t>
-      </w:r>
-      <w:r>
-        <w:rPr>
-          <w:rFonts w:asciiTheme="majorHAnsi" w:hAnsiTheme="majorHAnsi"/>
-          <w:sz w:val="40"/>
-          <w:szCs w:val="40"/>
-        </w:rPr>
-        <w:t xml:space="preserve"> if its their then show image details in a div</w:t>
-      </w:r>
-      <w:r>
-        <w:rPr>
-          <w:rFonts w:asciiTheme="majorHAnsi" w:hAnsiTheme="majorHAnsi"/>
-          <w:sz w:val="40"/>
-          <w:szCs w:val="40"/>
-        </w:rPr>
-        <w:t>, create two function onDragOver and OnDrop in the div that is parent to input</w:t>
-      </w:r>
-    </w:p>
-    <w:p>
-      <w:pPr>
+      </w:pPr>
+      <w:r>
         <w:rPr>
           <w:rFonts w:asciiTheme="majorHAnsi" w:hAnsiTheme="majorHAnsi"/>
           <w:b/>
           <w:bCs/>
+          <w:sz w:val="40"/>
+          <w:szCs w:val="40"/>
+        </w:rPr>
+        <w:t xml:space="preserve">Step 51: </w:t>
+      </w:r>
+      <w:r>
+        <w:rPr>
+          <w:rFonts w:asciiTheme="majorHAnsi" w:hAnsiTheme="majorHAnsi"/>
+          <w:sz w:val="40"/>
+          <w:szCs w:val="40"/>
+        </w:rPr>
+        <w:t>Finalize the Uploaded File Preview Section</w:t>
+      </w:r>
+    </w:p>
+    <w:p>
+      <w:pPr>
+        <w:numPr>
+          <w:ilvl w:val="0"/>
+          <w:numId w:val="13"/>
+        </w:numPr>
+        <w:rPr>
+          <w:rFonts w:asciiTheme="majorHAnsi" w:hAnsiTheme="majorHAnsi"/>
+          <w:sz w:val="40"/>
+          <w:szCs w:val="40"/>
+        </w:rPr>
+      </w:pPr>
+      <w:r>
+        <w:rPr>
+          <w:rFonts w:asciiTheme="majorHAnsi" w:hAnsiTheme="majorHAnsi"/>
+          <w:sz w:val="40"/>
+          <w:szCs w:val="40"/>
+        </w:rPr>
+        <w:t>Create a styled div that appears once the user uploads a file, showing the file icon and file name.</w:t>
+      </w:r>
+    </w:p>
+    <w:p>
+      <w:pPr>
+        <w:numPr>
+          <w:ilvl w:val="0"/>
+          <w:numId w:val="13"/>
+        </w:numPr>
+        <w:rPr>
+          <w:rFonts w:asciiTheme="majorHAnsi" w:hAnsiTheme="majorHAnsi"/>
+          <w:sz w:val="40"/>
+          <w:szCs w:val="40"/>
+        </w:rPr>
+      </w:pPr>
+      <w:r>
+        <w:rPr>
+          <w:rFonts w:asciiTheme="majorHAnsi" w:hAnsiTheme="majorHAnsi"/>
+          <w:sz w:val="40"/>
+          <w:szCs w:val="40"/>
+        </w:rPr>
+        <w:lastRenderedPageBreak/>
+        <w:t>Below this div, add a button with a cross icon to allow removing the uploaded file.</w:t>
+      </w:r>
+    </w:p>
+    <w:p>
+      <w:pPr>
+        <w:numPr>
+          <w:ilvl w:val="0"/>
+          <w:numId w:val="13"/>
+        </w:numPr>
+        <w:rPr>
+          <w:rFonts w:asciiTheme="majorHAnsi" w:hAnsiTheme="majorHAnsi"/>
+          <w:sz w:val="40"/>
+          <w:szCs w:val="40"/>
+        </w:rPr>
+      </w:pPr>
+      <w:r>
+        <w:rPr>
+          <w:rFonts w:asciiTheme="majorHAnsi" w:hAnsiTheme="majorHAnsi"/>
+          <w:sz w:val="40"/>
+          <w:szCs w:val="40"/>
+        </w:rPr>
+        <w:t xml:space="preserve">Create a </w:t>
+      </w:r>
+      <w:r>
+        <w:rPr>
+          <w:rFonts w:ascii="Bahnschrift" w:hAnsi="Bahnschrift"/>
+          <w:sz w:val="40"/>
+          <w:szCs w:val="40"/>
+        </w:rPr>
+        <w:t>handleRemoveImage</w:t>
+      </w:r>
+      <w:r>
+        <w:rPr>
+          <w:rFonts w:asciiTheme="majorHAnsi" w:hAnsiTheme="majorHAnsi"/>
+          <w:sz w:val="40"/>
+          <w:szCs w:val="40"/>
+        </w:rPr>
+        <w:t xml:space="preserve"> function that resets the image by setting </w:t>
+      </w:r>
+      <w:r>
+        <w:rPr>
+          <w:rFonts w:ascii="Bahnschrift" w:hAnsi="Bahnschrift"/>
+          <w:sz w:val="40"/>
+          <w:szCs w:val="40"/>
+        </w:rPr>
+        <w:t>setImageFile(null)</w:t>
+      </w:r>
+      <w:r>
+        <w:rPr>
+          <w:rFonts w:asciiTheme="majorHAnsi" w:hAnsiTheme="majorHAnsi"/>
+          <w:sz w:val="40"/>
+          <w:szCs w:val="40"/>
+        </w:rPr>
+        <w:t xml:space="preserve"> and </w:t>
+      </w:r>
+      <w:r>
+        <w:rPr>
+          <w:rFonts w:ascii="Bahnschrift" w:hAnsi="Bahnschrift"/>
+          <w:sz w:val="40"/>
+          <w:szCs w:val="40"/>
+        </w:rPr>
+        <w:t>inputRef.current.value = ""</w:t>
+      </w:r>
+    </w:p>
+    <w:p>
+      <w:pPr>
+        <w:numPr>
+          <w:ilvl w:val="0"/>
+          <w:numId w:val="13"/>
+        </w:numPr>
+        <w:rPr>
+          <w:rFonts w:asciiTheme="majorHAnsi" w:hAnsiTheme="majorHAnsi"/>
+          <w:sz w:val="40"/>
+          <w:szCs w:val="40"/>
+        </w:rPr>
+      </w:pPr>
+      <w:r>
+        <w:rPr>
+          <w:rFonts w:asciiTheme="majorHAnsi" w:hAnsiTheme="majorHAnsi"/>
+          <w:sz w:val="40"/>
+          <w:szCs w:val="40"/>
+        </w:rPr>
+        <w:t xml:space="preserve">Use the </w:t>
+      </w:r>
+      <w:r>
+        <w:rPr>
+          <w:rFonts w:ascii="Bahnschrift" w:hAnsi="Bahnschrift"/>
+          <w:sz w:val="40"/>
+          <w:szCs w:val="40"/>
+        </w:rPr>
+        <w:t xml:space="preserve">onClick </w:t>
+      </w:r>
+      <w:r>
+        <w:rPr>
+          <w:rFonts w:asciiTheme="majorHAnsi" w:hAnsiTheme="majorHAnsi"/>
+          <w:sz w:val="40"/>
+          <w:szCs w:val="40"/>
+        </w:rPr>
+        <w:t xml:space="preserve">event on the cancel button to trigger </w:t>
+      </w:r>
+      <w:r>
+        <w:rPr>
+          <w:rFonts w:ascii="Bahnschrift" w:hAnsi="Bahnschrift"/>
+          <w:sz w:val="40"/>
+          <w:szCs w:val="40"/>
+        </w:rPr>
+        <w:t xml:space="preserve">handleRemoveImage </w:t>
+      </w:r>
+      <w:r>
+        <w:rPr>
+          <w:rFonts w:asciiTheme="majorHAnsi" w:hAnsiTheme="majorHAnsi"/>
+          <w:sz w:val="40"/>
+          <w:szCs w:val="40"/>
+        </w:rPr>
+        <w:t>when clicked</w:t>
+      </w:r>
+    </w:p>
+    <w:p>
+      <w:pPr>
+        <w:ind w:left="720"/>
+        <w:rPr>
+          <w:rFonts w:asciiTheme="majorHAnsi" w:hAnsiTheme="majorHAnsi"/>
+          <w:sz w:val="40"/>
+          <w:szCs w:val="40"/>
+        </w:rPr>
+      </w:pPr>
+    </w:p>
+    <w:p>
+      <w:pPr>
+        <w:rPr>
+          <w:rFonts w:asciiTheme="majorHAnsi" w:hAnsiTheme="majorHAnsi"/>
+          <w:b/>
+          <w:bCs/>
+          <w:sz w:val="24"/>
+          <w:szCs w:val="24"/>
+        </w:rPr>
+      </w:pPr>
+      <w:r>
+        <w:rPr>
+          <w:rFonts w:asciiTheme="majorHAnsi" w:hAnsiTheme="majorHAnsi"/>
+          <w:b/>
+          <w:bCs/>
+          <w:sz w:val="24"/>
+          <w:szCs w:val="24"/>
+        </w:rPr>
+        <w:t xml:space="preserve">Configure the backend with cloudinary and generating </w:t>
+      </w:r>
+      <w:r>
+        <w:rPr>
+          <w:rFonts w:asciiTheme="majorHAnsi" w:hAnsiTheme="majorHAnsi"/>
+          <w:b/>
+          <w:bCs/>
+          <w:sz w:val="24"/>
+          <w:szCs w:val="24"/>
+        </w:rPr>
+        <w:t>URL</w:t>
+      </w:r>
+      <w:r>
+        <w:rPr>
+          <w:rFonts w:asciiTheme="majorHAnsi" w:hAnsiTheme="majorHAnsi"/>
+          <w:b/>
+          <w:bCs/>
+          <w:sz w:val="24"/>
+          <w:szCs w:val="24"/>
+        </w:rPr>
+        <w:t xml:space="preserve"> for images</w:t>
+      </w:r>
+    </w:p>
+    <w:p>
+      <w:pPr>
+        <w:rPr>
+          <w:rFonts w:asciiTheme="majorHAnsi" w:hAnsiTheme="majorHAnsi"/>
+          <w:b/>
+          <w:bCs/>
+          <w:sz w:val="24"/>
+          <w:szCs w:val="24"/>
+        </w:rPr>
+      </w:pPr>
+      <w:r>
+        <w:rPr>
+          <w:rFonts w:asciiTheme="majorHAnsi" w:hAnsiTheme="majorHAnsi"/>
+          <w:b/>
+          <w:bCs/>
+          <w:sz w:val="24"/>
+          <w:szCs w:val="24"/>
+        </w:rPr>
+        <w:t xml:space="preserve">Then based on stored images create a structure to display products in the product page </w:t>
+      </w:r>
+    </w:p>
+    <w:p>
+      <w:pPr>
+        <w:rPr>
+          <w:rFonts w:asciiTheme="majorHAnsi" w:hAnsiTheme="majorHAnsi"/>
+          <w:sz w:val="40"/>
+          <w:szCs w:val="40"/>
+        </w:rPr>
+      </w:pPr>
+      <w:r>
+        <w:rPr>
+          <w:rFonts w:asciiTheme="majorHAnsi" w:hAnsiTheme="majorHAnsi"/>
+          <w:sz w:val="40"/>
+          <w:szCs w:val="40"/>
+        </w:rPr>
+        <w:t>=========</w:t>
+      </w:r>
+      <w:r>
+        <w:rPr>
+          <w:rFonts w:asciiTheme="majorHAnsi" w:hAnsiTheme="majorHAnsi"/>
+          <w:sz w:val="40"/>
+          <w:szCs w:val="40"/>
+        </w:rPr>
+        <w:t>=</w:t>
+      </w:r>
+      <w:r>
+        <w:rPr>
+          <w:rFonts w:asciiTheme="majorHAnsi" w:hAnsiTheme="majorHAnsi"/>
+          <w:sz w:val="40"/>
+          <w:szCs w:val="40"/>
+        </w:rPr>
+        <w:t>Done with admi</w:t>
+      </w:r>
+      <w:r>
+        <w:rPr>
+          <w:rFonts w:asciiTheme="majorHAnsi" w:hAnsiTheme="majorHAnsi"/>
+          <w:sz w:val="40"/>
+          <w:szCs w:val="40"/>
+        </w:rPr>
+        <w:t>n Add Product</w:t>
+      </w:r>
+      <w:r>
+        <w:rPr>
+          <w:rFonts w:asciiTheme="majorHAnsi" w:hAnsiTheme="majorHAnsi"/>
+          <w:sz w:val="40"/>
+          <w:szCs w:val="40"/>
+        </w:rPr>
+        <w:t>s</w:t>
+      </w:r>
+      <w:r>
+        <w:rPr>
+          <w:rFonts w:asciiTheme="majorHAnsi" w:hAnsiTheme="majorHAnsi"/>
+          <w:sz w:val="40"/>
+          <w:szCs w:val="40"/>
+        </w:rPr>
+        <w:t xml:space="preserve"> sidebar</w:t>
+      </w:r>
+      <w:r>
+        <w:rPr>
+          <w:rFonts w:asciiTheme="majorHAnsi" w:hAnsiTheme="majorHAnsi"/>
+          <w:sz w:val="40"/>
+          <w:szCs w:val="40"/>
+        </w:rPr>
+        <w:t>==========</w:t>
+      </w:r>
+    </w:p>
+    <w:p>
+      <w:pPr>
+        <w:rPr>
+          <w:rFonts w:asciiTheme="majorHAnsi" w:hAnsiTheme="majorHAnsi"/>
+          <w:sz w:val="40"/>
+          <w:szCs w:val="40"/>
+        </w:rPr>
+      </w:pPr>
+    </w:p>
+    <w:p>
+      <w:pPr>
+        <w:rPr>
+          <w:rFonts w:asciiTheme="majorHAnsi" w:hAnsiTheme="majorHAnsi"/>
+          <w:sz w:val="40"/>
+          <w:szCs w:val="40"/>
+        </w:rPr>
+      </w:pPr>
+    </w:p>
+    <w:p>
+      <w:pPr>
+        <w:rPr>
+          <w:rFonts w:asciiTheme="majorHAnsi" w:hAnsiTheme="majorHAnsi"/>
+          <w:sz w:val="40"/>
+          <w:szCs w:val="40"/>
+        </w:rPr>
+      </w:pPr>
+    </w:p>
+    <w:p>
+      <w:pPr>
+        <w:rPr>
+          <w:rFonts w:asciiTheme="majorHAnsi" w:hAnsiTheme="majorHAnsi"/>
+          <w:sz w:val="40"/>
+          <w:szCs w:val="40"/>
+        </w:rPr>
+      </w:pPr>
+    </w:p>
+    <w:p>
+      <w:pPr>
+        <w:rPr>
+          <w:rFonts w:asciiTheme="majorHAnsi" w:hAnsiTheme="majorHAnsi"/>
           <w:sz w:val="40"/>
           <w:szCs w:val="40"/>
         </w:rPr>
@@ -8098,6 +8625,155 @@
     </w:lvl>
   </w:abstractNum>
   <w:abstractNum w:abstractNumId="2" w15:restartNumberingAfterBreak="0">
+    <w:nsid w:val="18077D06"/>
+    <w:multiLevelType w:val="multilevel"/>
+    <w:tmpl w:val="32BE2366"/>
+    <w:lvl w:ilvl="0">
+      <w:start w:val="1"/>
+      <w:numFmt w:val="bullet"/>
+      <w:lvlText w:val=""/>
+      <w:lvlJc w:val="left"/>
+      <w:pPr>
+        <w:tabs>
+          <w:tab w:val="num" w:pos="720"/>
+        </w:tabs>
+        <w:ind w:left="720" w:hanging="360"/>
+      </w:pPr>
+      <w:rPr>
+        <w:rFonts w:ascii="Symbol" w:hAnsi="Symbol" w:hint="default"/>
+        <w:sz w:val="20"/>
+      </w:rPr>
+    </w:lvl>
+    <w:lvl w:ilvl="1" w:tentative="1">
+      <w:start w:val="1"/>
+      <w:numFmt w:val="bullet"/>
+      <w:lvlText w:val="o"/>
+      <w:lvlJc w:val="left"/>
+      <w:pPr>
+        <w:tabs>
+          <w:tab w:val="num" w:pos="1440"/>
+        </w:tabs>
+        <w:ind w:left="1440" w:hanging="360"/>
+      </w:pPr>
+      <w:rPr>
+        <w:rFonts w:ascii="Courier New" w:hAnsi="Courier New" w:hint="default"/>
+        <w:sz w:val="20"/>
+      </w:rPr>
+    </w:lvl>
+    <w:lvl w:ilvl="2" w:tentative="1">
+      <w:start w:val="1"/>
+      <w:numFmt w:val="bullet"/>
+      <w:lvlText w:val=""/>
+      <w:lvlJc w:val="left"/>
+      <w:pPr>
+        <w:tabs>
+          <w:tab w:val="num" w:pos="2160"/>
+        </w:tabs>
+        <w:ind w:left="2160" w:hanging="360"/>
+      </w:pPr>
+      <w:rPr>
+        <w:rFonts w:ascii="Wingdings" w:hAnsi="Wingdings" w:hint="default"/>
+        <w:sz w:val="20"/>
+      </w:rPr>
+    </w:lvl>
+    <w:lvl w:ilvl="3" w:tentative="1">
+      <w:start w:val="1"/>
+      <w:numFmt w:val="bullet"/>
+      <w:lvlText w:val=""/>
+      <w:lvlJc w:val="left"/>
+      <w:pPr>
+        <w:tabs>
+          <w:tab w:val="num" w:pos="2880"/>
+        </w:tabs>
+        <w:ind w:left="2880" w:hanging="360"/>
+      </w:pPr>
+      <w:rPr>
+        <w:rFonts w:ascii="Wingdings" w:hAnsi="Wingdings" w:hint="default"/>
+        <w:sz w:val="20"/>
+      </w:rPr>
+    </w:lvl>
+    <w:lvl w:ilvl="4" w:tentative="1">
+      <w:start w:val="1"/>
+      <w:numFmt w:val="bullet"/>
+      <w:lvlText w:val=""/>
+      <w:lvlJc w:val="left"/>
+      <w:pPr>
+        <w:tabs>
+          <w:tab w:val="num" w:pos="3600"/>
+        </w:tabs>
+        <w:ind w:left="3600" w:hanging="360"/>
+      </w:pPr>
+      <w:rPr>
+        <w:rFonts w:ascii="Wingdings" w:hAnsi="Wingdings" w:hint="default"/>
+        <w:sz w:val="20"/>
+      </w:rPr>
+    </w:lvl>
+    <w:lvl w:ilvl="5" w:tentative="1">
+      <w:start w:val="1"/>
+      <w:numFmt w:val="bullet"/>
+      <w:lvlText w:val=""/>
+      <w:lvlJc w:val="left"/>
+      <w:pPr>
+        <w:tabs>
+          <w:tab w:val="num" w:pos="4320"/>
+        </w:tabs>
+        <w:ind w:left="4320" w:hanging="360"/>
+      </w:pPr>
+      <w:rPr>
+        <w:rFonts w:ascii="Wingdings" w:hAnsi="Wingdings" w:hint="default"/>
+        <w:sz w:val="20"/>
+      </w:rPr>
+    </w:lvl>
+    <w:lvl w:ilvl="6" w:tentative="1">
+      <w:start w:val="1"/>
+      <w:numFmt w:val="bullet"/>
+      <w:lvlText w:val=""/>
+      <w:lvlJc w:val="left"/>
+      <w:pPr>
+        <w:tabs>
+          <w:tab w:val="num" w:pos="5040"/>
+        </w:tabs>
+        <w:ind w:left="5040" w:hanging="360"/>
+      </w:pPr>
+      <w:rPr>
+        <w:rFonts w:ascii="Wingdings" w:hAnsi="Wingdings" w:hint="default"/>
+        <w:sz w:val="20"/>
+      </w:rPr>
+    </w:lvl>
+    <w:lvl w:ilvl="7" w:tentative="1">
+      <w:start w:val="1"/>
+      <w:numFmt w:val="bullet"/>
+      <w:lvlText w:val=""/>
+      <w:lvlJc w:val="left"/>
+      <w:pPr>
+        <w:tabs>
+          <w:tab w:val="num" w:pos="5760"/>
+        </w:tabs>
+        <w:ind w:left="5760" w:hanging="360"/>
+      </w:pPr>
+      <w:rPr>
+        <w:rFonts w:ascii="Wingdings" w:hAnsi="Wingdings" w:hint="default"/>
+        <w:sz w:val="20"/>
+      </w:rPr>
+    </w:lvl>
+    <w:lvl w:ilvl="8" w:tentative="1">
+      <w:start w:val="1"/>
+      <w:numFmt w:val="bullet"/>
+      <w:lvlText w:val=""/>
+      <w:lvlJc w:val="left"/>
+      <w:pPr>
+        <w:tabs>
+          <w:tab w:val="num" w:pos="6480"/>
+        </w:tabs>
+        <w:ind w:left="6480" w:hanging="360"/>
+      </w:pPr>
+      <w:rPr>
+        <w:rFonts w:ascii="Wingdings" w:hAnsi="Wingdings" w:hint="default"/>
+        <w:sz w:val="20"/>
+      </w:rPr>
+    </w:lvl>
+  </w:abstractNum>
+  <w:abstractNum w:abstractNumId="3" w15:restartNumberingAfterBreak="0">
     <w:nsid w:val="3B347A3E"/>
     <w:multiLevelType w:val="multilevel"/>
     <w:tmpl w:val="F4E46A92"/>
@@ -8246,7 +8922,7 @@
       </w:rPr>
     </w:lvl>
   </w:abstractNum>
-  <w:abstractNum w:abstractNumId="3" w15:restartNumberingAfterBreak="0">
+  <w:abstractNum w:abstractNumId="4" w15:restartNumberingAfterBreak="0">
     <w:nsid w:val="473D340D"/>
     <w:multiLevelType w:val="multilevel"/>
     <w:tmpl w:val="38D80438"/>
@@ -8395,7 +9071,7 @@
       </w:rPr>
     </w:lvl>
   </w:abstractNum>
-  <w:abstractNum w:abstractNumId="4" w15:restartNumberingAfterBreak="0">
+  <w:abstractNum w:abstractNumId="5" w15:restartNumberingAfterBreak="0">
     <w:nsid w:val="553A5F83"/>
     <w:multiLevelType w:val="multilevel"/>
     <w:tmpl w:val="0024B7E8"/>
@@ -8544,7 +9220,7 @@
       </w:rPr>
     </w:lvl>
   </w:abstractNum>
-  <w:abstractNum w:abstractNumId="5" w15:restartNumberingAfterBreak="0">
+  <w:abstractNum w:abstractNumId="6" w15:restartNumberingAfterBreak="0">
     <w:nsid w:val="5E7C7ECF"/>
     <w:multiLevelType w:val="hybridMultilevel"/>
     <w:tmpl w:val="88943052"/>
@@ -8657,7 +9333,156 @@
       </w:rPr>
     </w:lvl>
   </w:abstractNum>
-  <w:abstractNum w:abstractNumId="6" w15:restartNumberingAfterBreak="0">
+  <w:abstractNum w:abstractNumId="7" w15:restartNumberingAfterBreak="0">
+    <w:nsid w:val="6BFE305B"/>
+    <w:multiLevelType w:val="multilevel"/>
+    <w:tmpl w:val="85A81ECE"/>
+    <w:lvl w:ilvl="0">
+      <w:start w:val="1"/>
+      <w:numFmt w:val="bullet"/>
+      <w:lvlText w:val=""/>
+      <w:lvlJc w:val="left"/>
+      <w:pPr>
+        <w:tabs>
+          <w:tab w:val="num" w:pos="720"/>
+        </w:tabs>
+        <w:ind w:left="720" w:hanging="360"/>
+      </w:pPr>
+      <w:rPr>
+        <w:rFonts w:ascii="Symbol" w:hAnsi="Symbol" w:hint="default"/>
+        <w:sz w:val="20"/>
+      </w:rPr>
+    </w:lvl>
+    <w:lvl w:ilvl="1" w:tentative="1">
+      <w:start w:val="1"/>
+      <w:numFmt w:val="bullet"/>
+      <w:lvlText w:val="o"/>
+      <w:lvlJc w:val="left"/>
+      <w:pPr>
+        <w:tabs>
+          <w:tab w:val="num" w:pos="1440"/>
+        </w:tabs>
+        <w:ind w:left="1440" w:hanging="360"/>
+      </w:pPr>
+      <w:rPr>
+        <w:rFonts w:ascii="Courier New" w:hAnsi="Courier New" w:hint="default"/>
+        <w:sz w:val="20"/>
+      </w:rPr>
+    </w:lvl>
+    <w:lvl w:ilvl="2" w:tentative="1">
+      <w:start w:val="1"/>
+      <w:numFmt w:val="bullet"/>
+      <w:lvlText w:val=""/>
+      <w:lvlJc w:val="left"/>
+      <w:pPr>
+        <w:tabs>
+          <w:tab w:val="num" w:pos="2160"/>
+        </w:tabs>
+        <w:ind w:left="2160" w:hanging="360"/>
+      </w:pPr>
+      <w:rPr>
+        <w:rFonts w:ascii="Wingdings" w:hAnsi="Wingdings" w:hint="default"/>
+        <w:sz w:val="20"/>
+      </w:rPr>
+    </w:lvl>
+    <w:lvl w:ilvl="3" w:tentative="1">
+      <w:start w:val="1"/>
+      <w:numFmt w:val="bullet"/>
+      <w:lvlText w:val=""/>
+      <w:lvlJc w:val="left"/>
+      <w:pPr>
+        <w:tabs>
+          <w:tab w:val="num" w:pos="2880"/>
+        </w:tabs>
+        <w:ind w:left="2880" w:hanging="360"/>
+      </w:pPr>
+      <w:rPr>
+        <w:rFonts w:ascii="Wingdings" w:hAnsi="Wingdings" w:hint="default"/>
+        <w:sz w:val="20"/>
+      </w:rPr>
+    </w:lvl>
+    <w:lvl w:ilvl="4" w:tentative="1">
+      <w:start w:val="1"/>
+      <w:numFmt w:val="bullet"/>
+      <w:lvlText w:val=""/>
+      <w:lvlJc w:val="left"/>
+      <w:pPr>
+        <w:tabs>
+          <w:tab w:val="num" w:pos="3600"/>
+        </w:tabs>
+        <w:ind w:left="3600" w:hanging="360"/>
+      </w:pPr>
+      <w:rPr>
+        <w:rFonts w:ascii="Wingdings" w:hAnsi="Wingdings" w:hint="default"/>
+        <w:sz w:val="20"/>
+      </w:rPr>
+    </w:lvl>
+    <w:lvl w:ilvl="5" w:tentative="1">
+      <w:start w:val="1"/>
+      <w:numFmt w:val="bullet"/>
+      <w:lvlText w:val=""/>
+      <w:lvlJc w:val="left"/>
+      <w:pPr>
+        <w:tabs>
+          <w:tab w:val="num" w:pos="4320"/>
+        </w:tabs>
+        <w:ind w:left="4320" w:hanging="360"/>
+      </w:pPr>
+      <w:rPr>
+        <w:rFonts w:ascii="Wingdings" w:hAnsi="Wingdings" w:hint="default"/>
+        <w:sz w:val="20"/>
+      </w:rPr>
+    </w:lvl>
+    <w:lvl w:ilvl="6" w:tentative="1">
+      <w:start w:val="1"/>
+      <w:numFmt w:val="bullet"/>
+      <w:lvlText w:val=""/>
+      <w:lvlJc w:val="left"/>
+      <w:pPr>
+        <w:tabs>
+          <w:tab w:val="num" w:pos="5040"/>
+        </w:tabs>
+        <w:ind w:left="5040" w:hanging="360"/>
+      </w:pPr>
+      <w:rPr>
+        <w:rFonts w:ascii="Wingdings" w:hAnsi="Wingdings" w:hint="default"/>
+        <w:sz w:val="20"/>
+      </w:rPr>
+    </w:lvl>
+    <w:lvl w:ilvl="7" w:tentative="1">
+      <w:start w:val="1"/>
+      <w:numFmt w:val="bullet"/>
+      <w:lvlText w:val=""/>
+      <w:lvlJc w:val="left"/>
+      <w:pPr>
+        <w:tabs>
+          <w:tab w:val="num" w:pos="5760"/>
+        </w:tabs>
+        <w:ind w:left="5760" w:hanging="360"/>
+      </w:pPr>
+      <w:rPr>
+        <w:rFonts w:ascii="Wingdings" w:hAnsi="Wingdings" w:hint="default"/>
+        <w:sz w:val="20"/>
+      </w:rPr>
+    </w:lvl>
+    <w:lvl w:ilvl="8" w:tentative="1">
+      <w:start w:val="1"/>
+      <w:numFmt w:val="bullet"/>
+      <w:lvlText w:val=""/>
+      <w:lvlJc w:val="left"/>
+      <w:pPr>
+        <w:tabs>
+          <w:tab w:val="num" w:pos="6480"/>
+        </w:tabs>
+        <w:ind w:left="6480" w:hanging="360"/>
+      </w:pPr>
+      <w:rPr>
+        <w:rFonts w:ascii="Wingdings" w:hAnsi="Wingdings" w:hint="default"/>
+        <w:sz w:val="20"/>
+      </w:rPr>
+    </w:lvl>
+  </w:abstractNum>
+  <w:abstractNum w:abstractNumId="8" w15:restartNumberingAfterBreak="0">
     <w:nsid w:val="6C8B53F9"/>
     <w:multiLevelType w:val="multilevel"/>
     <w:tmpl w:val="7264C664"/>
@@ -8806,7 +9631,7 @@
       </w:rPr>
     </w:lvl>
   </w:abstractNum>
-  <w:abstractNum w:abstractNumId="7" w15:restartNumberingAfterBreak="0">
+  <w:abstractNum w:abstractNumId="9" w15:restartNumberingAfterBreak="0">
     <w:nsid w:val="6CAD6761"/>
     <w:multiLevelType w:val="multilevel"/>
     <w:tmpl w:val="94EA438A"/>
@@ -8955,7 +9780,7 @@
       </w:rPr>
     </w:lvl>
   </w:abstractNum>
-  <w:abstractNum w:abstractNumId="8" w15:restartNumberingAfterBreak="0">
+  <w:abstractNum w:abstractNumId="10" w15:restartNumberingAfterBreak="0">
     <w:nsid w:val="723664F4"/>
     <w:multiLevelType w:val="multilevel"/>
     <w:tmpl w:val="46860CC4"/>
@@ -9104,7 +9929,7 @@
       </w:rPr>
     </w:lvl>
   </w:abstractNum>
-  <w:abstractNum w:abstractNumId="9" w15:restartNumberingAfterBreak="0">
+  <w:abstractNum w:abstractNumId="11" w15:restartNumberingAfterBreak="0">
     <w:nsid w:val="7EFE199D"/>
     <w:multiLevelType w:val="multilevel"/>
     <w:tmpl w:val="BA2005F0"/>
@@ -9253,7 +10078,7 @@
       </w:rPr>
     </w:lvl>
   </w:abstractNum>
-  <w:abstractNum w:abstractNumId="10" w15:restartNumberingAfterBreak="0">
+  <w:abstractNum w:abstractNumId="12" w15:restartNumberingAfterBreak="0">
     <w:nsid w:val="7F2626BB"/>
     <w:multiLevelType w:val="multilevel"/>
     <w:tmpl w:val="28021784"/>
@@ -9403,37 +10228,43 @@
     </w:lvl>
   </w:abstractNum>
   <w:num w:numId="1" w16cid:durableId="1264219659">
-    <w:abstractNumId w:val="7"/>
+    <w:abstractNumId w:val="9"/>
   </w:num>
   <w:num w:numId="2" w16cid:durableId="1855797743">
-    <w:abstractNumId w:val="2"/>
+    <w:abstractNumId w:val="3"/>
   </w:num>
   <w:num w:numId="3" w16cid:durableId="76369190">
-    <w:abstractNumId w:val="8"/>
+    <w:abstractNumId w:val="10"/>
   </w:num>
   <w:num w:numId="4" w16cid:durableId="146286451">
-    <w:abstractNumId w:val="3"/>
+    <w:abstractNumId w:val="4"/>
   </w:num>
   <w:num w:numId="5" w16cid:durableId="709693864">
     <w:abstractNumId w:val="1"/>
   </w:num>
   <w:num w:numId="6" w16cid:durableId="652608102">
-    <w:abstractNumId w:val="5"/>
+    <w:abstractNumId w:val="6"/>
   </w:num>
   <w:num w:numId="7" w16cid:durableId="1453328293">
     <w:abstractNumId w:val="0"/>
   </w:num>
   <w:num w:numId="8" w16cid:durableId="858469391">
-    <w:abstractNumId w:val="6"/>
+    <w:abstractNumId w:val="8"/>
   </w:num>
   <w:num w:numId="9" w16cid:durableId="1644191643">
-    <w:abstractNumId w:val="4"/>
+    <w:abstractNumId w:val="5"/>
   </w:num>
   <w:num w:numId="10" w16cid:durableId="1113743606">
-    <w:abstractNumId w:val="10"/>
+    <w:abstractNumId w:val="12"/>
   </w:num>
   <w:num w:numId="11" w16cid:durableId="575893975">
-    <w:abstractNumId w:val="9"/>
+    <w:abstractNumId w:val="11"/>
+  </w:num>
+  <w:num w:numId="12" w16cid:durableId="622931093">
+    <w:abstractNumId w:val="7"/>
+  </w:num>
+  <w:num w:numId="13" w16cid:durableId="1021125690">
+    <w:abstractNumId w:val="2"/>
   </w:num>
 </w:numbering>
 </file>

</xml_diff>

<commit_message>
Done with image upload to cloudinary
</commit_message>
<xml_diff>
--- a/documentation/client documentation/client documentation.docx
+++ b/documentation/client documentation/client documentation.docx
@@ -967,18 +967,8 @@
           <w:sz w:val="40"/>
           <w:szCs w:val="40"/>
         </w:rPr>
-        <w:t xml:space="preserve"> </w:t>
-      </w:r>
-      <w:proofErr w:type="gramStart"/>
-      <w:r>
-        <w:rPr>
-          <w:rFonts w:ascii="Bahnschrift" w:hAnsi="Bahnschrift"/>
-          <w:sz w:val="40"/>
-          <w:szCs w:val="40"/>
-        </w:rPr>
-        <w:t>pages</w:t>
-      </w:r>
-      <w:proofErr w:type="gramEnd"/>
+        <w:t xml:space="preserve"> pages</w:t>
+      </w:r>
       <w:r>
         <w:rPr>
           <w:rFonts w:asciiTheme="majorHAnsi" w:hAnsiTheme="majorHAnsi"/>
@@ -1547,25 +1537,7 @@
           <w:szCs w:val="40"/>
         </w:rPr>
         <w:br/>
-        <w:t xml:space="preserve">This separates admin and shopping </w:t>
-      </w:r>
-      <w:proofErr w:type="gramStart"/>
-      <w:r>
-        <w:rPr>
-          <w:rFonts w:asciiTheme="majorHAnsi" w:hAnsiTheme="majorHAnsi"/>
-          <w:sz w:val="40"/>
-          <w:szCs w:val="40"/>
-        </w:rPr>
-        <w:t>logic, and</w:t>
-      </w:r>
-      <w:proofErr w:type="gramEnd"/>
-      <w:r>
-        <w:rPr>
-          <w:rFonts w:asciiTheme="majorHAnsi" w:hAnsiTheme="majorHAnsi"/>
-          <w:sz w:val="40"/>
-          <w:szCs w:val="40"/>
-        </w:rPr>
-        <w:t xml:space="preserve"> keeps structure scalable.</w:t>
+        <w:t>This separates admin and shopping logic, and keeps structure scalable.</w:t>
       </w:r>
     </w:p>
     <w:p>
@@ -3666,25 +3638,7 @@
           <w:sz w:val="40"/>
           <w:szCs w:val="40"/>
         </w:rPr>
-        <w:t xml:space="preserve">. This form component is created for Login and Register pages. will be </w:t>
-      </w:r>
-      <w:proofErr w:type="gramStart"/>
-      <w:r>
-        <w:rPr>
-          <w:rFonts w:asciiTheme="majorHAnsi" w:hAnsiTheme="majorHAnsi"/>
-          <w:sz w:val="40"/>
-          <w:szCs w:val="40"/>
-        </w:rPr>
-        <w:t>definitely using</w:t>
-      </w:r>
-      <w:proofErr w:type="gramEnd"/>
-      <w:r>
-        <w:rPr>
-          <w:rFonts w:asciiTheme="majorHAnsi" w:hAnsiTheme="majorHAnsi"/>
-          <w:sz w:val="40"/>
-          <w:szCs w:val="40"/>
-        </w:rPr>
-        <w:t xml:space="preserve"> Shadcn UI components</w:t>
+        <w:t>. This form component is created for Login and Register pages. will be definitely using Shadcn UI components</w:t>
       </w:r>
     </w:p>
     <w:p>
@@ -8334,19 +8288,278 @@
       <w:pPr>
         <w:rPr>
           <w:rFonts w:asciiTheme="majorHAnsi" w:hAnsiTheme="majorHAnsi"/>
-          <w:sz w:val="40"/>
-          <w:szCs w:val="40"/>
-        </w:rPr>
-      </w:pPr>
-    </w:p>
-    <w:p>
-      <w:pPr>
-        <w:rPr>
-          <w:rFonts w:asciiTheme="majorHAnsi" w:hAnsiTheme="majorHAnsi"/>
-          <w:sz w:val="40"/>
-          <w:szCs w:val="40"/>
-        </w:rPr>
-      </w:pPr>
+          <w:b/>
+          <w:bCs/>
+          <w:sz w:val="40"/>
+          <w:szCs w:val="40"/>
+        </w:rPr>
+      </w:pPr>
+      <w:r>
+        <w:rPr>
+          <w:rFonts w:asciiTheme="majorHAnsi" w:hAnsiTheme="majorHAnsi"/>
+          <w:b/>
+          <w:bCs/>
+          <w:sz w:val="40"/>
+          <w:szCs w:val="40"/>
+        </w:rPr>
+        <w:t xml:space="preserve">Step 52: </w:t>
+      </w:r>
+      <w:r>
+        <w:rPr>
+          <w:rFonts w:asciiTheme="majorHAnsi" w:hAnsiTheme="majorHAnsi"/>
+          <w:sz w:val="40"/>
+          <w:szCs w:val="40"/>
+        </w:rPr>
+        <w:t>Upload image when imageFile changes</w:t>
+      </w:r>
+    </w:p>
+    <w:p>
+      <w:pPr>
+        <w:numPr>
+          <w:ilvl w:val="0"/>
+          <w:numId w:val="14"/>
+        </w:numPr>
+        <w:rPr>
+          <w:rFonts w:asciiTheme="majorHAnsi" w:hAnsiTheme="majorHAnsi"/>
+          <w:sz w:val="40"/>
+          <w:szCs w:val="40"/>
+        </w:rPr>
+      </w:pPr>
+      <w:r>
+        <w:rPr>
+          <w:rFonts w:asciiTheme="majorHAnsi" w:hAnsiTheme="majorHAnsi"/>
+          <w:sz w:val="40"/>
+          <w:szCs w:val="40"/>
+        </w:rPr>
+        <w:t xml:space="preserve">Create a </w:t>
+      </w:r>
+      <w:r>
+        <w:rPr>
+          <w:rFonts w:ascii="Bahnschrift" w:hAnsi="Bahnschrift"/>
+          <w:sz w:val="40"/>
+          <w:szCs w:val="40"/>
+        </w:rPr>
+        <w:t>useEffect</w:t>
+      </w:r>
+      <w:r>
+        <w:rPr>
+          <w:rFonts w:asciiTheme="majorHAnsi" w:hAnsiTheme="majorHAnsi"/>
+          <w:sz w:val="40"/>
+          <w:szCs w:val="40"/>
+        </w:rPr>
+        <w:t xml:space="preserve"> that runs whenever imageFile changes.</w:t>
+      </w:r>
+    </w:p>
+    <w:p>
+      <w:pPr>
+        <w:numPr>
+          <w:ilvl w:val="0"/>
+          <w:numId w:val="14"/>
+        </w:numPr>
+        <w:rPr>
+          <w:rFonts w:asciiTheme="majorHAnsi" w:hAnsiTheme="majorHAnsi"/>
+          <w:sz w:val="40"/>
+          <w:szCs w:val="40"/>
+        </w:rPr>
+      </w:pPr>
+      <w:r>
+        <w:rPr>
+          <w:rFonts w:asciiTheme="majorHAnsi" w:hAnsiTheme="majorHAnsi"/>
+          <w:sz w:val="40"/>
+          <w:szCs w:val="40"/>
+        </w:rPr>
+        <w:t>Inside useEffect, call a function</w:t>
+      </w:r>
+      <w:r>
+        <w:rPr>
+          <w:rFonts w:asciiTheme="majorHAnsi" w:hAnsiTheme="majorHAnsi"/>
+          <w:sz w:val="40"/>
+          <w:szCs w:val="40"/>
+        </w:rPr>
+        <w:t xml:space="preserve"> </w:t>
+      </w:r>
+      <w:r>
+        <w:rPr>
+          <w:rFonts w:asciiTheme="majorHAnsi" w:hAnsiTheme="majorHAnsi"/>
+          <w:sz w:val="40"/>
+          <w:szCs w:val="40"/>
+        </w:rPr>
+        <w:t>handelImageUploadToCloudinary.</w:t>
+      </w:r>
+    </w:p>
+    <w:p>
+      <w:pPr>
+        <w:numPr>
+          <w:ilvl w:val="0"/>
+          <w:numId w:val="14"/>
+        </w:numPr>
+        <w:rPr>
+          <w:rFonts w:asciiTheme="majorHAnsi" w:hAnsiTheme="majorHAnsi"/>
+          <w:sz w:val="40"/>
+          <w:szCs w:val="40"/>
+        </w:rPr>
+      </w:pPr>
+      <w:r>
+        <w:rPr>
+          <w:rFonts w:asciiTheme="majorHAnsi" w:hAnsiTheme="majorHAnsi"/>
+          <w:sz w:val="40"/>
+          <w:szCs w:val="40"/>
+        </w:rPr>
+        <w:t>Define the function handelImageUploadToCloudinary.</w:t>
+      </w:r>
+    </w:p>
+    <w:p>
+      <w:pPr>
+        <w:numPr>
+          <w:ilvl w:val="0"/>
+          <w:numId w:val="14"/>
+        </w:numPr>
+        <w:rPr>
+          <w:rFonts w:asciiTheme="majorHAnsi" w:hAnsiTheme="majorHAnsi"/>
+          <w:sz w:val="40"/>
+          <w:szCs w:val="40"/>
+        </w:rPr>
+      </w:pPr>
+      <w:r>
+        <w:rPr>
+          <w:rFonts w:asciiTheme="majorHAnsi" w:hAnsiTheme="majorHAnsi"/>
+          <w:sz w:val="40"/>
+          <w:szCs w:val="40"/>
+        </w:rPr>
+        <w:t>In that function, create a FormData object and add the image file to it.</w:t>
+      </w:r>
+    </w:p>
+    <w:p>
+      <w:pPr>
+        <w:numPr>
+          <w:ilvl w:val="0"/>
+          <w:numId w:val="14"/>
+        </w:numPr>
+        <w:rPr>
+          <w:rFonts w:asciiTheme="majorHAnsi" w:hAnsiTheme="majorHAnsi"/>
+          <w:sz w:val="40"/>
+          <w:szCs w:val="40"/>
+        </w:rPr>
+      </w:pPr>
+      <w:r>
+        <w:rPr>
+          <w:rFonts w:asciiTheme="majorHAnsi" w:hAnsiTheme="majorHAnsi"/>
+          <w:sz w:val="40"/>
+          <w:szCs w:val="40"/>
+        </w:rPr>
+        <w:t>Send this form data to your backend API using axios.post.</w:t>
+      </w:r>
+    </w:p>
+    <w:p>
+      <w:pPr>
+        <w:numPr>
+          <w:ilvl w:val="0"/>
+          <w:numId w:val="14"/>
+        </w:numPr>
+        <w:rPr>
+          <w:rFonts w:asciiTheme="majorHAnsi" w:hAnsiTheme="majorHAnsi"/>
+          <w:sz w:val="40"/>
+          <w:szCs w:val="40"/>
+        </w:rPr>
+      </w:pPr>
+      <w:r>
+        <w:rPr>
+          <w:rFonts w:asciiTheme="majorHAnsi" w:hAnsiTheme="majorHAnsi"/>
+          <w:sz w:val="40"/>
+          <w:szCs w:val="40"/>
+        </w:rPr>
+        <w:t xml:space="preserve">If the response is successful </w:t>
+      </w:r>
+    </w:p>
+    <w:p>
+      <w:pPr>
+        <w:numPr>
+          <w:ilvl w:val="1"/>
+          <w:numId w:val="14"/>
+        </w:numPr>
+        <w:rPr>
+          <w:rFonts w:asciiTheme="majorHAnsi" w:hAnsiTheme="majorHAnsi"/>
+          <w:sz w:val="40"/>
+          <w:szCs w:val="40"/>
+        </w:rPr>
+      </w:pPr>
+      <w:r>
+        <w:rPr>
+          <w:rFonts w:asciiTheme="majorHAnsi" w:hAnsiTheme="majorHAnsi"/>
+          <w:sz w:val="40"/>
+          <w:szCs w:val="40"/>
+        </w:rPr>
+        <w:t>Set the uploaded image URL using setUploadedImageUrl(response.data.result.url).</w:t>
+      </w:r>
+    </w:p>
+    <w:p>
+      <w:pPr>
+        <w:numPr>
+          <w:ilvl w:val="1"/>
+          <w:numId w:val="14"/>
+        </w:numPr>
+        <w:rPr>
+          <w:rFonts w:asciiTheme="majorHAnsi" w:hAnsiTheme="majorHAnsi"/>
+          <w:sz w:val="40"/>
+          <w:szCs w:val="40"/>
+        </w:rPr>
+      </w:pPr>
+      <w:r>
+        <w:rPr>
+          <w:rFonts w:asciiTheme="majorHAnsi" w:hAnsiTheme="majorHAnsi"/>
+          <w:sz w:val="40"/>
+          <w:szCs w:val="40"/>
+        </w:rPr>
+        <w:t>Log the uploaded image URL to the console using console.log(response.data.result.url)</w:t>
+      </w:r>
+    </w:p>
+    <w:p>
+      <w:pPr>
+        <w:numPr>
+          <w:ilvl w:val="1"/>
+          <w:numId w:val="14"/>
+        </w:numPr>
+        <w:rPr>
+          <w:rFonts w:asciiTheme="majorHAnsi" w:hAnsiTheme="majorHAnsi"/>
+          <w:sz w:val="40"/>
+          <w:szCs w:val="40"/>
+        </w:rPr>
+      </w:pPr>
+      <w:r>
+        <w:rPr>
+          <w:rFonts w:asciiTheme="majorHAnsi" w:hAnsiTheme="majorHAnsi"/>
+          <w:sz w:val="40"/>
+          <w:szCs w:val="40"/>
+        </w:rPr>
+        <w:lastRenderedPageBreak/>
+        <w:t>Set up a image uploading loading state and configure it</w:t>
+      </w:r>
+    </w:p>
+    <w:p>
+      <w:pPr>
+        <w:rPr>
+          <w:rFonts w:asciiTheme="majorHAnsi" w:hAnsiTheme="majorHAnsi"/>
+          <w:sz w:val="40"/>
+          <w:szCs w:val="40"/>
+        </w:rPr>
+      </w:pPr>
+    </w:p>
+    <w:p>
+      <w:pPr>
+        <w:rPr>
+          <w:rFonts w:asciiTheme="majorHAnsi" w:hAnsiTheme="majorHAnsi"/>
+          <w:sz w:val="40"/>
+          <w:szCs w:val="40"/>
+        </w:rPr>
+      </w:pPr>
+      <w:r>
+        <w:rPr>
+          <w:rFonts w:asciiTheme="majorHAnsi" w:hAnsiTheme="majorHAnsi"/>
+          <w:sz w:val="40"/>
+          <w:szCs w:val="40"/>
+        </w:rPr>
+        <w:t>=====Done with FrontEnd for Image upload to Cloudinary=====</w:t>
+      </w:r>
     </w:p>
     <w:p>
       <w:pPr>
@@ -9221,6 +9434,155 @@
     </w:lvl>
   </w:abstractNum>
   <w:abstractNum w:abstractNumId="6" w15:restartNumberingAfterBreak="0">
+    <w:nsid w:val="5E27548C"/>
+    <w:multiLevelType w:val="multilevel"/>
+    <w:tmpl w:val="84A07AC6"/>
+    <w:lvl w:ilvl="0">
+      <w:start w:val="1"/>
+      <w:numFmt w:val="bullet"/>
+      <w:lvlText w:val=""/>
+      <w:lvlJc w:val="left"/>
+      <w:pPr>
+        <w:tabs>
+          <w:tab w:val="num" w:pos="720"/>
+        </w:tabs>
+        <w:ind w:left="720" w:hanging="360"/>
+      </w:pPr>
+      <w:rPr>
+        <w:rFonts w:ascii="Symbol" w:hAnsi="Symbol" w:hint="default"/>
+        <w:sz w:val="20"/>
+      </w:rPr>
+    </w:lvl>
+    <w:lvl w:ilvl="1">
+      <w:start w:val="1"/>
+      <w:numFmt w:val="bullet"/>
+      <w:lvlText w:val="o"/>
+      <w:lvlJc w:val="left"/>
+      <w:pPr>
+        <w:tabs>
+          <w:tab w:val="num" w:pos="1440"/>
+        </w:tabs>
+        <w:ind w:left="1440" w:hanging="360"/>
+      </w:pPr>
+      <w:rPr>
+        <w:rFonts w:ascii="Courier New" w:hAnsi="Courier New" w:hint="default"/>
+        <w:sz w:val="20"/>
+      </w:rPr>
+    </w:lvl>
+    <w:lvl w:ilvl="2" w:tentative="1">
+      <w:start w:val="1"/>
+      <w:numFmt w:val="bullet"/>
+      <w:lvlText w:val=""/>
+      <w:lvlJc w:val="left"/>
+      <w:pPr>
+        <w:tabs>
+          <w:tab w:val="num" w:pos="2160"/>
+        </w:tabs>
+        <w:ind w:left="2160" w:hanging="360"/>
+      </w:pPr>
+      <w:rPr>
+        <w:rFonts w:ascii="Wingdings" w:hAnsi="Wingdings" w:hint="default"/>
+        <w:sz w:val="20"/>
+      </w:rPr>
+    </w:lvl>
+    <w:lvl w:ilvl="3" w:tentative="1">
+      <w:start w:val="1"/>
+      <w:numFmt w:val="bullet"/>
+      <w:lvlText w:val=""/>
+      <w:lvlJc w:val="left"/>
+      <w:pPr>
+        <w:tabs>
+          <w:tab w:val="num" w:pos="2880"/>
+        </w:tabs>
+        <w:ind w:left="2880" w:hanging="360"/>
+      </w:pPr>
+      <w:rPr>
+        <w:rFonts w:ascii="Wingdings" w:hAnsi="Wingdings" w:hint="default"/>
+        <w:sz w:val="20"/>
+      </w:rPr>
+    </w:lvl>
+    <w:lvl w:ilvl="4" w:tentative="1">
+      <w:start w:val="1"/>
+      <w:numFmt w:val="bullet"/>
+      <w:lvlText w:val=""/>
+      <w:lvlJc w:val="left"/>
+      <w:pPr>
+        <w:tabs>
+          <w:tab w:val="num" w:pos="3600"/>
+        </w:tabs>
+        <w:ind w:left="3600" w:hanging="360"/>
+      </w:pPr>
+      <w:rPr>
+        <w:rFonts w:ascii="Wingdings" w:hAnsi="Wingdings" w:hint="default"/>
+        <w:sz w:val="20"/>
+      </w:rPr>
+    </w:lvl>
+    <w:lvl w:ilvl="5" w:tentative="1">
+      <w:start w:val="1"/>
+      <w:numFmt w:val="bullet"/>
+      <w:lvlText w:val=""/>
+      <w:lvlJc w:val="left"/>
+      <w:pPr>
+        <w:tabs>
+          <w:tab w:val="num" w:pos="4320"/>
+        </w:tabs>
+        <w:ind w:left="4320" w:hanging="360"/>
+      </w:pPr>
+      <w:rPr>
+        <w:rFonts w:ascii="Wingdings" w:hAnsi="Wingdings" w:hint="default"/>
+        <w:sz w:val="20"/>
+      </w:rPr>
+    </w:lvl>
+    <w:lvl w:ilvl="6" w:tentative="1">
+      <w:start w:val="1"/>
+      <w:numFmt w:val="bullet"/>
+      <w:lvlText w:val=""/>
+      <w:lvlJc w:val="left"/>
+      <w:pPr>
+        <w:tabs>
+          <w:tab w:val="num" w:pos="5040"/>
+        </w:tabs>
+        <w:ind w:left="5040" w:hanging="360"/>
+      </w:pPr>
+      <w:rPr>
+        <w:rFonts w:ascii="Wingdings" w:hAnsi="Wingdings" w:hint="default"/>
+        <w:sz w:val="20"/>
+      </w:rPr>
+    </w:lvl>
+    <w:lvl w:ilvl="7" w:tentative="1">
+      <w:start w:val="1"/>
+      <w:numFmt w:val="bullet"/>
+      <w:lvlText w:val=""/>
+      <w:lvlJc w:val="left"/>
+      <w:pPr>
+        <w:tabs>
+          <w:tab w:val="num" w:pos="5760"/>
+        </w:tabs>
+        <w:ind w:left="5760" w:hanging="360"/>
+      </w:pPr>
+      <w:rPr>
+        <w:rFonts w:ascii="Wingdings" w:hAnsi="Wingdings" w:hint="default"/>
+        <w:sz w:val="20"/>
+      </w:rPr>
+    </w:lvl>
+    <w:lvl w:ilvl="8" w:tentative="1">
+      <w:start w:val="1"/>
+      <w:numFmt w:val="bullet"/>
+      <w:lvlText w:val=""/>
+      <w:lvlJc w:val="left"/>
+      <w:pPr>
+        <w:tabs>
+          <w:tab w:val="num" w:pos="6480"/>
+        </w:tabs>
+        <w:ind w:left="6480" w:hanging="360"/>
+      </w:pPr>
+      <w:rPr>
+        <w:rFonts w:ascii="Wingdings" w:hAnsi="Wingdings" w:hint="default"/>
+        <w:sz w:val="20"/>
+      </w:rPr>
+    </w:lvl>
+  </w:abstractNum>
+  <w:abstractNum w:abstractNumId="7" w15:restartNumberingAfterBreak="0">
     <w:nsid w:val="5E7C7ECF"/>
     <w:multiLevelType w:val="hybridMultilevel"/>
     <w:tmpl w:val="88943052"/>
@@ -9333,7 +9695,7 @@
       </w:rPr>
     </w:lvl>
   </w:abstractNum>
-  <w:abstractNum w:abstractNumId="7" w15:restartNumberingAfterBreak="0">
+  <w:abstractNum w:abstractNumId="8" w15:restartNumberingAfterBreak="0">
     <w:nsid w:val="6BFE305B"/>
     <w:multiLevelType w:val="multilevel"/>
     <w:tmpl w:val="85A81ECE"/>
@@ -9482,7 +9844,7 @@
       </w:rPr>
     </w:lvl>
   </w:abstractNum>
-  <w:abstractNum w:abstractNumId="8" w15:restartNumberingAfterBreak="0">
+  <w:abstractNum w:abstractNumId="9" w15:restartNumberingAfterBreak="0">
     <w:nsid w:val="6C8B53F9"/>
     <w:multiLevelType w:val="multilevel"/>
     <w:tmpl w:val="7264C664"/>
@@ -9631,7 +9993,7 @@
       </w:rPr>
     </w:lvl>
   </w:abstractNum>
-  <w:abstractNum w:abstractNumId="9" w15:restartNumberingAfterBreak="0">
+  <w:abstractNum w:abstractNumId="10" w15:restartNumberingAfterBreak="0">
     <w:nsid w:val="6CAD6761"/>
     <w:multiLevelType w:val="multilevel"/>
     <w:tmpl w:val="94EA438A"/>
@@ -9780,7 +10142,7 @@
       </w:rPr>
     </w:lvl>
   </w:abstractNum>
-  <w:abstractNum w:abstractNumId="10" w15:restartNumberingAfterBreak="0">
+  <w:abstractNum w:abstractNumId="11" w15:restartNumberingAfterBreak="0">
     <w:nsid w:val="723664F4"/>
     <w:multiLevelType w:val="multilevel"/>
     <w:tmpl w:val="46860CC4"/>
@@ -9929,7 +10291,7 @@
       </w:rPr>
     </w:lvl>
   </w:abstractNum>
-  <w:abstractNum w:abstractNumId="11" w15:restartNumberingAfterBreak="0">
+  <w:abstractNum w:abstractNumId="12" w15:restartNumberingAfterBreak="0">
     <w:nsid w:val="7EFE199D"/>
     <w:multiLevelType w:val="multilevel"/>
     <w:tmpl w:val="BA2005F0"/>
@@ -10078,7 +10440,7 @@
       </w:rPr>
     </w:lvl>
   </w:abstractNum>
-  <w:abstractNum w:abstractNumId="12" w15:restartNumberingAfterBreak="0">
+  <w:abstractNum w:abstractNumId="13" w15:restartNumberingAfterBreak="0">
     <w:nsid w:val="7F2626BB"/>
     <w:multiLevelType w:val="multilevel"/>
     <w:tmpl w:val="28021784"/>
@@ -10228,13 +10590,13 @@
     </w:lvl>
   </w:abstractNum>
   <w:num w:numId="1" w16cid:durableId="1264219659">
-    <w:abstractNumId w:val="9"/>
+    <w:abstractNumId w:val="10"/>
   </w:num>
   <w:num w:numId="2" w16cid:durableId="1855797743">
     <w:abstractNumId w:val="3"/>
   </w:num>
   <w:num w:numId="3" w16cid:durableId="76369190">
-    <w:abstractNumId w:val="10"/>
+    <w:abstractNumId w:val="11"/>
   </w:num>
   <w:num w:numId="4" w16cid:durableId="146286451">
     <w:abstractNumId w:val="4"/>
@@ -10243,28 +10605,31 @@
     <w:abstractNumId w:val="1"/>
   </w:num>
   <w:num w:numId="6" w16cid:durableId="652608102">
-    <w:abstractNumId w:val="6"/>
+    <w:abstractNumId w:val="7"/>
   </w:num>
   <w:num w:numId="7" w16cid:durableId="1453328293">
     <w:abstractNumId w:val="0"/>
   </w:num>
   <w:num w:numId="8" w16cid:durableId="858469391">
-    <w:abstractNumId w:val="8"/>
+    <w:abstractNumId w:val="9"/>
   </w:num>
   <w:num w:numId="9" w16cid:durableId="1644191643">
     <w:abstractNumId w:val="5"/>
   </w:num>
   <w:num w:numId="10" w16cid:durableId="1113743606">
+    <w:abstractNumId w:val="13"/>
+  </w:num>
+  <w:num w:numId="11" w16cid:durableId="575893975">
     <w:abstractNumId w:val="12"/>
   </w:num>
-  <w:num w:numId="11" w16cid:durableId="575893975">
-    <w:abstractNumId w:val="11"/>
-  </w:num>
   <w:num w:numId="12" w16cid:durableId="622931093">
-    <w:abstractNumId w:val="7"/>
+    <w:abstractNumId w:val="8"/>
   </w:num>
   <w:num w:numId="13" w16cid:durableId="1021125690">
     <w:abstractNumId w:val="2"/>
+  </w:num>
+  <w:num w:numId="14" w16cid:durableId="1125924507">
+    <w:abstractNumId w:val="6"/>
   </w:num>
 </w:numbering>
 </file>

</xml_diff>